<commit_message>
test map ? + portal clear bug fixed
</commit_message>
<xml_diff>
--- a/szakdolgozat/Kiss_János_XKMFL_Szakdolgozat.docx
+++ b/szakdolgozat/Kiss_János_XKMFL_Szakdolgozat.docx
@@ -6,7 +6,6 @@
       <w:pPr>
         <w:widowControl w:val="0"/>
         <w:spacing w:before="120" w:after="120" w:line="240" w:lineRule="auto"/>
-        <w:jc w:val="both"/>
         <w:rPr>
           <w:b/>
           <w:bCs/>
@@ -95,7 +94,6 @@
     <w:p>
       <w:pPr>
         <w:spacing w:after="120" w:line="240" w:lineRule="auto"/>
-        <w:jc w:val="both"/>
         <w:rPr>
           <w:b/>
           <w:bCs/>
@@ -117,7 +115,6 @@
       <w:pPr>
         <w:widowControl w:val="0"/>
         <w:spacing w:after="120" w:line="240" w:lineRule="auto"/>
-        <w:jc w:val="both"/>
         <w:rPr>
           <w:b/>
           <w:bCs/>
@@ -159,7 +156,6 @@
       <w:pPr>
         <w:widowControl w:val="0"/>
         <w:spacing w:line="240" w:lineRule="auto"/>
-        <w:jc w:val="both"/>
         <w:rPr>
           <w:b/>
           <w:bCs/>
@@ -172,7 +168,6 @@
       <w:pPr>
         <w:widowControl w:val="0"/>
         <w:spacing w:line="240" w:lineRule="auto"/>
-        <w:jc w:val="both"/>
         <w:rPr>
           <w:b/>
           <w:bCs/>
@@ -185,7 +180,6 @@
       <w:pPr>
         <w:widowControl w:val="0"/>
         <w:spacing w:line="240" w:lineRule="auto"/>
-        <w:jc w:val="both"/>
         <w:rPr>
           <w:b/>
           <w:bCs/>
@@ -198,7 +192,6 @@
       <w:pPr>
         <w:widowControl w:val="0"/>
         <w:spacing w:line="240" w:lineRule="auto"/>
-        <w:jc w:val="both"/>
         <w:rPr>
           <w:b/>
           <w:bCs/>
@@ -232,67 +225,56 @@
     <w:p>
       <w:pPr>
         <w:spacing w:line="240" w:lineRule="auto"/>
-        <w:jc w:val="both"/>
       </w:pPr>
     </w:p>
     <w:p>
       <w:pPr>
         <w:spacing w:line="240" w:lineRule="auto"/>
-        <w:jc w:val="both"/>
       </w:pPr>
     </w:p>
     <w:p>
       <w:pPr>
         <w:spacing w:line="240" w:lineRule="auto"/>
-        <w:jc w:val="both"/>
       </w:pPr>
     </w:p>
     <w:p>
       <w:pPr>
         <w:spacing w:line="240" w:lineRule="auto"/>
-        <w:jc w:val="both"/>
       </w:pPr>
     </w:p>
     <w:p>
       <w:pPr>
         <w:spacing w:line="240" w:lineRule="auto"/>
-        <w:jc w:val="both"/>
       </w:pPr>
     </w:p>
     <w:p>
       <w:pPr>
         <w:spacing w:line="240" w:lineRule="auto"/>
-        <w:jc w:val="both"/>
       </w:pPr>
     </w:p>
     <w:p>
       <w:pPr>
         <w:spacing w:line="240" w:lineRule="auto"/>
-        <w:jc w:val="both"/>
       </w:pPr>
     </w:p>
     <w:p>
       <w:pPr>
         <w:spacing w:line="240" w:lineRule="auto"/>
-        <w:jc w:val="both"/>
       </w:pPr>
     </w:p>
     <w:p>
       <w:pPr>
         <w:spacing w:line="240" w:lineRule="auto"/>
-        <w:jc w:val="both"/>
       </w:pPr>
     </w:p>
     <w:p>
       <w:pPr>
         <w:spacing w:line="240" w:lineRule="auto"/>
-        <w:jc w:val="both"/>
       </w:pPr>
     </w:p>
     <w:p>
       <w:pPr>
         <w:spacing w:line="240" w:lineRule="auto"/>
-        <w:jc w:val="both"/>
         <w:sectPr>
           <w:footerReference w:type="default" r:id="rId10"/>
           <w:pgSz w:w="11906" w:h="16838"/>
@@ -307,11 +289,9 @@
       <w:pPr>
         <w:widowControl w:val="0"/>
         <w:spacing w:after="0" w:line="240" w:lineRule="auto"/>
-        <w:jc w:val="both"/>
         <w:rPr>
           <w:b/>
           <w:bCs/>
-          <w:sz w:val="24"/>
           <w:szCs w:val="24"/>
           <w:u w:val="single"/>
         </w:rPr>
@@ -320,7 +300,6 @@
         <w:rPr>
           <w:b/>
           <w:bCs/>
-          <w:sz w:val="24"/>
           <w:szCs w:val="24"/>
           <w:u w:val="single"/>
         </w:rPr>
@@ -331,15 +310,12 @@
       <w:pPr>
         <w:widowControl w:val="0"/>
         <w:spacing w:after="0" w:line="240" w:lineRule="auto"/>
-        <w:jc w:val="both"/>
         <w:rPr>
-          <w:sz w:val="24"/>
           <w:szCs w:val="24"/>
         </w:rPr>
       </w:pPr>
       <w:r>
         <w:rPr>
-          <w:sz w:val="24"/>
           <w:szCs w:val="24"/>
         </w:rPr>
         <w:t>Dr. Gombos Gergő</w:t>
@@ -349,29 +325,38 @@
       <w:pPr>
         <w:widowControl w:val="0"/>
         <w:spacing w:after="0" w:line="240" w:lineRule="auto"/>
-        <w:jc w:val="both"/>
         <w:rPr>
-          <w:sz w:val="24"/>
           <w:szCs w:val="24"/>
         </w:rPr>
       </w:pPr>
       <w:r>
         <w:rPr>
-          <w:sz w:val="24"/>
           <w:szCs w:val="24"/>
         </w:rPr>
-        <w:t xml:space="preserve">adjunktus, Ph.D. </w:t>
+        <w:t xml:space="preserve">adjunktus, </w:t>
+      </w:r>
+      <w:proofErr w:type="spellStart"/>
+      <w:r>
+        <w:rPr>
+          <w:szCs w:val="24"/>
+        </w:rPr>
+        <w:t>Ph.D</w:t>
+      </w:r>
+      <w:proofErr w:type="spellEnd"/>
+      <w:r>
+        <w:rPr>
+          <w:szCs w:val="24"/>
+        </w:rPr>
+        <w:t xml:space="preserve">. </w:t>
       </w:r>
     </w:p>
     <w:p>
       <w:pPr>
         <w:widowControl w:val="0"/>
         <w:spacing w:after="0" w:line="240" w:lineRule="auto"/>
-        <w:jc w:val="both"/>
         <w:rPr>
           <w:b/>
           <w:bCs/>
-          <w:sz w:val="24"/>
           <w:szCs w:val="24"/>
           <w:u w:val="single"/>
         </w:rPr>
@@ -383,7 +368,6 @@
         <w:rPr>
           <w:b/>
           <w:bCs/>
-          <w:sz w:val="24"/>
           <w:szCs w:val="24"/>
           <w:u w:val="single"/>
         </w:rPr>
@@ -394,15 +378,12 @@
       <w:pPr>
         <w:widowControl w:val="0"/>
         <w:spacing w:after="0" w:line="240" w:lineRule="auto"/>
-        <w:jc w:val="both"/>
         <w:rPr>
-          <w:sz w:val="24"/>
           <w:szCs w:val="24"/>
         </w:rPr>
       </w:pPr>
       <w:r>
         <w:rPr>
-          <w:sz w:val="24"/>
           <w:szCs w:val="24"/>
         </w:rPr>
         <w:t>Kiss János</w:t>
@@ -412,36 +393,44 @@
       <w:pPr>
         <w:widowControl w:val="0"/>
         <w:spacing w:after="0" w:line="240" w:lineRule="auto"/>
-        <w:jc w:val="both"/>
         <w:rPr>
-          <w:sz w:val="24"/>
           <w:szCs w:val="24"/>
         </w:rPr>
       </w:pPr>
       <w:r>
         <w:rPr>
-          <w:sz w:val="24"/>
           <w:szCs w:val="24"/>
         </w:rPr>
-        <w:t xml:space="preserve">Programtervező informatikus BSc. </w:t>
+        <w:t xml:space="preserve">Programtervező informatikus </w:t>
+      </w:r>
+      <w:proofErr w:type="spellStart"/>
+      <w:r>
+        <w:rPr>
+          <w:szCs w:val="24"/>
+        </w:rPr>
+        <w:t>BSc</w:t>
+      </w:r>
+      <w:proofErr w:type="spellEnd"/>
+      <w:r>
+        <w:rPr>
+          <w:szCs w:val="24"/>
+        </w:rPr>
+        <w:t xml:space="preserve">. </w:t>
       </w:r>
     </w:p>
     <w:p>
       <w:pPr>
         <w:spacing w:line="240" w:lineRule="auto"/>
-        <w:jc w:val="both"/>
       </w:pPr>
     </w:p>
     <w:p>
       <w:pPr>
         <w:spacing w:line="240" w:lineRule="auto"/>
-        <w:jc w:val="both"/>
       </w:pPr>
     </w:p>
     <w:p>
       <w:pPr>
         <w:spacing w:line="240" w:lineRule="auto"/>
-        <w:jc w:val="both"/>
         <w:sectPr>
           <w:type w:val="continuous"/>
           <w:pgSz w:w="11906" w:h="16838"/>
@@ -484,7 +473,11 @@
           <w:docPartUnique/>
         </w:docPartObj>
       </w:sdtPr>
-      <w:sdtEndPr/>
+      <w:sdtEndPr>
+        <w:rPr>
+          <w:sz w:val="24"/>
+        </w:rPr>
+      </w:sdtEndPr>
       <w:sdtContent>
         <w:p>
           <w:pPr>
@@ -505,6 +498,7 @@
             <w:rPr>
               <w:rFonts w:eastAsiaTheme="minorEastAsia"/>
               <w:noProof/>
+              <w:sz w:val="22"/>
               <w:lang w:val="en-US"/>
             </w:rPr>
           </w:pPr>
@@ -517,7 +511,7 @@
           <w:r>
             <w:fldChar w:fldCharType="separate"/>
           </w:r>
-          <w:hyperlink w:anchor="_Toc39499035" w:history="1">
+          <w:hyperlink w:anchor="_Toc39603185" w:history="1">
             <w:r>
               <w:rPr>
                 <w:rStyle w:val="Hiperhivatkozs"/>
@@ -529,6 +523,7 @@
               <w:rPr>
                 <w:rFonts w:eastAsiaTheme="minorEastAsia"/>
                 <w:noProof/>
+                <w:sz w:val="22"/>
                 <w:lang w:val="en-US"/>
               </w:rPr>
               <w:tab/>
@@ -559,7 +554,7 @@
                 <w:noProof/>
                 <w:webHidden/>
               </w:rPr>
-              <w:instrText xml:space="preserve"> PAGEREF _Toc39499035 \h </w:instrText>
+              <w:instrText xml:space="preserve"> PAGEREF _Toc39603185 \h </w:instrText>
             </w:r>
             <w:r>
               <w:rPr>
@@ -600,21 +595,111 @@
             <w:rPr>
               <w:rFonts w:eastAsiaTheme="minorEastAsia"/>
               <w:noProof/>
+              <w:sz w:val="22"/>
               <w:lang w:val="en-US"/>
             </w:rPr>
           </w:pPr>
-          <w:hyperlink w:anchor="_Toc39499036" w:history="1">
+          <w:hyperlink w:anchor="_Toc39603186" w:history="1">
             <w:r>
               <w:rPr>
                 <w:rStyle w:val="Hiperhivatkozs"/>
                 <w:noProof/>
               </w:rPr>
+              <w:t>1.1</w:t>
+            </w:r>
+            <w:r>
+              <w:rPr>
+                <w:rFonts w:eastAsiaTheme="minorEastAsia"/>
+                <w:noProof/>
+                <w:sz w:val="22"/>
+                <w:lang w:val="en-US"/>
+              </w:rPr>
+              <w:tab/>
+            </w:r>
+            <w:r>
+              <w:rPr>
+                <w:rStyle w:val="Hiperhivatkozs"/>
+                <w:noProof/>
+              </w:rPr>
+              <w:t>Rövid ismertető</w:t>
+            </w:r>
+            <w:r>
+              <w:rPr>
+                <w:noProof/>
+                <w:webHidden/>
+              </w:rPr>
+              <w:tab/>
+            </w:r>
+            <w:r>
+              <w:rPr>
+                <w:noProof/>
+                <w:webHidden/>
+              </w:rPr>
+              <w:fldChar w:fldCharType="begin"/>
+            </w:r>
+            <w:r>
+              <w:rPr>
+                <w:noProof/>
+                <w:webHidden/>
+              </w:rPr>
+              <w:instrText xml:space="preserve"> PAGEREF _Toc39603186 \h </w:instrText>
+            </w:r>
+            <w:r>
+              <w:rPr>
+                <w:noProof/>
+                <w:webHidden/>
+              </w:rPr>
+            </w:r>
+            <w:r>
+              <w:rPr>
+                <w:noProof/>
+                <w:webHidden/>
+              </w:rPr>
+              <w:fldChar w:fldCharType="separate"/>
+            </w:r>
+            <w:r>
+              <w:rPr>
+                <w:noProof/>
+                <w:webHidden/>
+              </w:rPr>
+              <w:t>3</w:t>
+            </w:r>
+            <w:r>
+              <w:rPr>
+                <w:noProof/>
+                <w:webHidden/>
+              </w:rPr>
+              <w:fldChar w:fldCharType="end"/>
+            </w:r>
+          </w:hyperlink>
+        </w:p>
+        <w:p>
+          <w:pPr>
+            <w:pStyle w:val="TJ2"/>
+            <w:tabs>
+              <w:tab w:val="left" w:pos="880"/>
+              <w:tab w:val="right" w:leader="dot" w:pos="9062"/>
+            </w:tabs>
+            <w:rPr>
+              <w:rFonts w:eastAsiaTheme="minorEastAsia"/>
+              <w:noProof/>
+              <w:sz w:val="22"/>
+              <w:lang w:val="en-US"/>
+            </w:rPr>
+          </w:pPr>
+          <w:hyperlink w:anchor="_Toc39603187" w:history="1">
+            <w:r>
+              <w:rPr>
+                <w:rStyle w:val="Hiperhivatkozs"/>
+                <w:noProof/>
+              </w:rPr>
               <w:t>1.2</w:t>
             </w:r>
             <w:r>
               <w:rPr>
                 <w:rFonts w:eastAsiaTheme="minorEastAsia"/>
                 <w:noProof/>
+                <w:sz w:val="22"/>
                 <w:lang w:val="en-US"/>
               </w:rPr>
               <w:tab/>
@@ -624,7 +709,7 @@
                 <w:rStyle w:val="Hiperhivatkozs"/>
                 <w:noProof/>
               </w:rPr>
-              <w:t>Motivácoó</w:t>
+              <w:t>Motiváció</w:t>
             </w:r>
             <w:r>
               <w:rPr>
@@ -645,7 +730,7 @@
                 <w:noProof/>
                 <w:webHidden/>
               </w:rPr>
-              <w:instrText xml:space="preserve"> PAGEREF _Toc39499036 \h </w:instrText>
+              <w:instrText xml:space="preserve"> PAGEREF _Toc39603187 \h </w:instrText>
             </w:r>
             <w:r>
               <w:rPr>
@@ -686,10 +771,11 @@
             <w:rPr>
               <w:rFonts w:eastAsiaTheme="minorEastAsia"/>
               <w:noProof/>
+              <w:sz w:val="22"/>
               <w:lang w:val="en-US"/>
             </w:rPr>
           </w:pPr>
-          <w:hyperlink w:anchor="_Toc39499037" w:history="1">
+          <w:hyperlink w:anchor="_Toc39603188" w:history="1">
             <w:r>
               <w:rPr>
                 <w:rStyle w:val="Hiperhivatkozs"/>
@@ -701,6 +787,7 @@
               <w:rPr>
                 <w:rFonts w:eastAsiaTheme="minorEastAsia"/>
                 <w:noProof/>
+                <w:sz w:val="22"/>
                 <w:lang w:val="en-US"/>
               </w:rPr>
               <w:tab/>
@@ -710,7 +797,7 @@
                 <w:rStyle w:val="Hiperhivatkozs"/>
                 <w:noProof/>
               </w:rPr>
-              <w:t>Témaválasztás</w:t>
+              <w:t>Felhasználói dokumentáció</w:t>
             </w:r>
             <w:r>
               <w:rPr>
@@ -731,7 +818,7 @@
                 <w:noProof/>
                 <w:webHidden/>
               </w:rPr>
-              <w:instrText xml:space="preserve"> PAGEREF _Toc39499037 \h </w:instrText>
+              <w:instrText xml:space="preserve"> PAGEREF _Toc39603188 \h </w:instrText>
             </w:r>
             <w:r>
               <w:rPr>
@@ -772,10 +859,11 @@
             <w:rPr>
               <w:rFonts w:eastAsiaTheme="minorEastAsia"/>
               <w:noProof/>
+              <w:sz w:val="22"/>
               <w:lang w:val="en-US"/>
             </w:rPr>
           </w:pPr>
-          <w:hyperlink w:anchor="_Toc39499038" w:history="1">
+          <w:hyperlink w:anchor="_Toc39603189" w:history="1">
             <w:r>
               <w:rPr>
                 <w:rStyle w:val="Hiperhivatkozs"/>
@@ -787,6 +875,7 @@
               <w:rPr>
                 <w:rFonts w:eastAsiaTheme="minorEastAsia"/>
                 <w:noProof/>
+                <w:sz w:val="22"/>
                 <w:lang w:val="en-US"/>
               </w:rPr>
               <w:tab/>
@@ -796,7 +885,7 @@
                 <w:rStyle w:val="Hiperhivatkozs"/>
                 <w:noProof/>
               </w:rPr>
-              <w:t>Témabejelentő</w:t>
+              <w:t>Fejlesztői dokumentáció</w:t>
             </w:r>
             <w:r>
               <w:rPr>
@@ -817,7 +906,7 @@
                 <w:noProof/>
                 <w:webHidden/>
               </w:rPr>
-              <w:instrText xml:space="preserve"> PAGEREF _Toc39499038 \h </w:instrText>
+              <w:instrText xml:space="preserve"> PAGEREF _Toc39603189 \h </w:instrText>
             </w:r>
             <w:r>
               <w:rPr>
@@ -838,872 +927,6 @@
                 <w:webHidden/>
               </w:rPr>
               <w:t>3</w:t>
-            </w:r>
-            <w:r>
-              <w:rPr>
-                <w:noProof/>
-                <w:webHidden/>
-              </w:rPr>
-              <w:fldChar w:fldCharType="end"/>
-            </w:r>
-          </w:hyperlink>
-        </w:p>
-        <w:p>
-          <w:pPr>
-            <w:pStyle w:val="TJ1"/>
-            <w:tabs>
-              <w:tab w:val="left" w:pos="440"/>
-              <w:tab w:val="right" w:leader="dot" w:pos="9062"/>
-            </w:tabs>
-            <w:rPr>
-              <w:rFonts w:eastAsiaTheme="minorEastAsia"/>
-              <w:noProof/>
-              <w:lang w:val="en-US"/>
-            </w:rPr>
-          </w:pPr>
-          <w:hyperlink w:anchor="_Toc39499039" w:history="1">
-            <w:r>
-              <w:rPr>
-                <w:rStyle w:val="Hiperhivatkozs"/>
-                <w:noProof/>
-              </w:rPr>
-              <w:t>4.</w:t>
-            </w:r>
-            <w:r>
-              <w:rPr>
-                <w:rFonts w:eastAsiaTheme="minorEastAsia"/>
-                <w:noProof/>
-                <w:lang w:val="en-US"/>
-              </w:rPr>
-              <w:tab/>
-            </w:r>
-            <w:r>
-              <w:rPr>
-                <w:rStyle w:val="Hiperhivatkozs"/>
-                <w:noProof/>
-              </w:rPr>
-              <w:t>Konzultáció</w:t>
-            </w:r>
-            <w:r>
-              <w:rPr>
-                <w:noProof/>
-                <w:webHidden/>
-              </w:rPr>
-              <w:tab/>
-            </w:r>
-            <w:r>
-              <w:rPr>
-                <w:noProof/>
-                <w:webHidden/>
-              </w:rPr>
-              <w:fldChar w:fldCharType="begin"/>
-            </w:r>
-            <w:r>
-              <w:rPr>
-                <w:noProof/>
-                <w:webHidden/>
-              </w:rPr>
-              <w:instrText xml:space="preserve"> PAGEREF _Toc39499039 \h </w:instrText>
-            </w:r>
-            <w:r>
-              <w:rPr>
-                <w:noProof/>
-                <w:webHidden/>
-              </w:rPr>
-            </w:r>
-            <w:r>
-              <w:rPr>
-                <w:noProof/>
-                <w:webHidden/>
-              </w:rPr>
-              <w:fldChar w:fldCharType="separate"/>
-            </w:r>
-            <w:r>
-              <w:rPr>
-                <w:noProof/>
-                <w:webHidden/>
-              </w:rPr>
-              <w:t>4</w:t>
-            </w:r>
-            <w:r>
-              <w:rPr>
-                <w:noProof/>
-                <w:webHidden/>
-              </w:rPr>
-              <w:fldChar w:fldCharType="end"/>
-            </w:r>
-          </w:hyperlink>
-        </w:p>
-        <w:p>
-          <w:pPr>
-            <w:pStyle w:val="TJ1"/>
-            <w:tabs>
-              <w:tab w:val="left" w:pos="440"/>
-              <w:tab w:val="right" w:leader="dot" w:pos="9062"/>
-            </w:tabs>
-            <w:rPr>
-              <w:rFonts w:eastAsiaTheme="minorEastAsia"/>
-              <w:noProof/>
-              <w:lang w:val="en-US"/>
-            </w:rPr>
-          </w:pPr>
-          <w:hyperlink w:anchor="_Toc39499040" w:history="1">
-            <w:r>
-              <w:rPr>
-                <w:rStyle w:val="Hiperhivatkozs"/>
-                <w:noProof/>
-              </w:rPr>
-              <w:t>5.</w:t>
-            </w:r>
-            <w:r>
-              <w:rPr>
-                <w:rFonts w:eastAsiaTheme="minorEastAsia"/>
-                <w:noProof/>
-                <w:lang w:val="en-US"/>
-              </w:rPr>
-              <w:tab/>
-            </w:r>
-            <w:r>
-              <w:rPr>
-                <w:rStyle w:val="Hiperhivatkozs"/>
-                <w:noProof/>
-              </w:rPr>
-              <w:t>Program készítése</w:t>
-            </w:r>
-            <w:r>
-              <w:rPr>
-                <w:noProof/>
-                <w:webHidden/>
-              </w:rPr>
-              <w:tab/>
-            </w:r>
-            <w:r>
-              <w:rPr>
-                <w:noProof/>
-                <w:webHidden/>
-              </w:rPr>
-              <w:fldChar w:fldCharType="begin"/>
-            </w:r>
-            <w:r>
-              <w:rPr>
-                <w:noProof/>
-                <w:webHidden/>
-              </w:rPr>
-              <w:instrText xml:space="preserve"> PAGEREF _Toc39499040 \h </w:instrText>
-            </w:r>
-            <w:r>
-              <w:rPr>
-                <w:noProof/>
-                <w:webHidden/>
-              </w:rPr>
-            </w:r>
-            <w:r>
-              <w:rPr>
-                <w:noProof/>
-                <w:webHidden/>
-              </w:rPr>
-              <w:fldChar w:fldCharType="separate"/>
-            </w:r>
-            <w:r>
-              <w:rPr>
-                <w:noProof/>
-                <w:webHidden/>
-              </w:rPr>
-              <w:t>4</w:t>
-            </w:r>
-            <w:r>
-              <w:rPr>
-                <w:noProof/>
-                <w:webHidden/>
-              </w:rPr>
-              <w:fldChar w:fldCharType="end"/>
-            </w:r>
-          </w:hyperlink>
-        </w:p>
-        <w:p>
-          <w:pPr>
-            <w:pStyle w:val="TJ1"/>
-            <w:tabs>
-              <w:tab w:val="left" w:pos="440"/>
-              <w:tab w:val="right" w:leader="dot" w:pos="9062"/>
-            </w:tabs>
-            <w:rPr>
-              <w:rFonts w:eastAsiaTheme="minorEastAsia"/>
-              <w:noProof/>
-              <w:lang w:val="en-US"/>
-            </w:rPr>
-          </w:pPr>
-          <w:hyperlink w:anchor="_Toc39499041" w:history="1">
-            <w:r>
-              <w:rPr>
-                <w:rStyle w:val="Hiperhivatkozs"/>
-                <w:noProof/>
-              </w:rPr>
-              <w:t>6.</w:t>
-            </w:r>
-            <w:r>
-              <w:rPr>
-                <w:rFonts w:eastAsiaTheme="minorEastAsia"/>
-                <w:noProof/>
-                <w:lang w:val="en-US"/>
-              </w:rPr>
-              <w:tab/>
-            </w:r>
-            <w:r>
-              <w:rPr>
-                <w:rStyle w:val="Hiperhivatkozs"/>
-                <w:noProof/>
-              </w:rPr>
-              <w:t>Szakdolgozat felépítése</w:t>
-            </w:r>
-            <w:r>
-              <w:rPr>
-                <w:noProof/>
-                <w:webHidden/>
-              </w:rPr>
-              <w:tab/>
-            </w:r>
-            <w:r>
-              <w:rPr>
-                <w:noProof/>
-                <w:webHidden/>
-              </w:rPr>
-              <w:fldChar w:fldCharType="begin"/>
-            </w:r>
-            <w:r>
-              <w:rPr>
-                <w:noProof/>
-                <w:webHidden/>
-              </w:rPr>
-              <w:instrText xml:space="preserve"> PAGEREF _Toc39499041 \h </w:instrText>
-            </w:r>
-            <w:r>
-              <w:rPr>
-                <w:noProof/>
-                <w:webHidden/>
-              </w:rPr>
-            </w:r>
-            <w:r>
-              <w:rPr>
-                <w:noProof/>
-                <w:webHidden/>
-              </w:rPr>
-              <w:fldChar w:fldCharType="separate"/>
-            </w:r>
-            <w:r>
-              <w:rPr>
-                <w:noProof/>
-                <w:webHidden/>
-              </w:rPr>
-              <w:t>4</w:t>
-            </w:r>
-            <w:r>
-              <w:rPr>
-                <w:noProof/>
-                <w:webHidden/>
-              </w:rPr>
-              <w:fldChar w:fldCharType="end"/>
-            </w:r>
-          </w:hyperlink>
-        </w:p>
-        <w:p>
-          <w:pPr>
-            <w:pStyle w:val="TJ2"/>
-            <w:tabs>
-              <w:tab w:val="right" w:leader="dot" w:pos="9062"/>
-            </w:tabs>
-            <w:rPr>
-              <w:rFonts w:eastAsiaTheme="minorEastAsia"/>
-              <w:noProof/>
-              <w:lang w:val="en-US"/>
-            </w:rPr>
-          </w:pPr>
-          <w:hyperlink w:anchor="_Toc39499042" w:history="1">
-            <w:r>
-              <w:rPr>
-                <w:rStyle w:val="Hiperhivatkozs"/>
-                <w:noProof/>
-              </w:rPr>
-              <w:t>Sablon</w:t>
-            </w:r>
-            <w:r>
-              <w:rPr>
-                <w:noProof/>
-                <w:webHidden/>
-              </w:rPr>
-              <w:tab/>
-            </w:r>
-            <w:r>
-              <w:rPr>
-                <w:noProof/>
-                <w:webHidden/>
-              </w:rPr>
-              <w:fldChar w:fldCharType="begin"/>
-            </w:r>
-            <w:r>
-              <w:rPr>
-                <w:noProof/>
-                <w:webHidden/>
-              </w:rPr>
-              <w:instrText xml:space="preserve"> PAGEREF _Toc39499042 \h </w:instrText>
-            </w:r>
-            <w:r>
-              <w:rPr>
-                <w:noProof/>
-                <w:webHidden/>
-              </w:rPr>
-            </w:r>
-            <w:r>
-              <w:rPr>
-                <w:noProof/>
-                <w:webHidden/>
-              </w:rPr>
-              <w:fldChar w:fldCharType="separate"/>
-            </w:r>
-            <w:r>
-              <w:rPr>
-                <w:noProof/>
-                <w:webHidden/>
-              </w:rPr>
-              <w:t>4</w:t>
-            </w:r>
-            <w:r>
-              <w:rPr>
-                <w:noProof/>
-                <w:webHidden/>
-              </w:rPr>
-              <w:fldChar w:fldCharType="end"/>
-            </w:r>
-          </w:hyperlink>
-        </w:p>
-        <w:p>
-          <w:pPr>
-            <w:pStyle w:val="TJ2"/>
-            <w:tabs>
-              <w:tab w:val="right" w:leader="dot" w:pos="9062"/>
-            </w:tabs>
-            <w:rPr>
-              <w:rFonts w:eastAsiaTheme="minorEastAsia"/>
-              <w:noProof/>
-              <w:lang w:val="en-US"/>
-            </w:rPr>
-          </w:pPr>
-          <w:hyperlink w:anchor="_Toc39499043" w:history="1">
-            <w:r>
-              <w:rPr>
-                <w:rStyle w:val="Hiperhivatkozs"/>
-                <w:noProof/>
-              </w:rPr>
-              <w:t>Fejezetek</w:t>
-            </w:r>
-            <w:r>
-              <w:rPr>
-                <w:noProof/>
-                <w:webHidden/>
-              </w:rPr>
-              <w:tab/>
-            </w:r>
-            <w:r>
-              <w:rPr>
-                <w:noProof/>
-                <w:webHidden/>
-              </w:rPr>
-              <w:fldChar w:fldCharType="begin"/>
-            </w:r>
-            <w:r>
-              <w:rPr>
-                <w:noProof/>
-                <w:webHidden/>
-              </w:rPr>
-              <w:instrText xml:space="preserve"> PAGEREF _Toc39499043 \h </w:instrText>
-            </w:r>
-            <w:r>
-              <w:rPr>
-                <w:noProof/>
-                <w:webHidden/>
-              </w:rPr>
-            </w:r>
-            <w:r>
-              <w:rPr>
-                <w:noProof/>
-                <w:webHidden/>
-              </w:rPr>
-              <w:fldChar w:fldCharType="separate"/>
-            </w:r>
-            <w:r>
-              <w:rPr>
-                <w:noProof/>
-                <w:webHidden/>
-              </w:rPr>
-              <w:t>4</w:t>
-            </w:r>
-            <w:r>
-              <w:rPr>
-                <w:noProof/>
-                <w:webHidden/>
-              </w:rPr>
-              <w:fldChar w:fldCharType="end"/>
-            </w:r>
-          </w:hyperlink>
-        </w:p>
-        <w:p>
-          <w:pPr>
-            <w:pStyle w:val="TJ2"/>
-            <w:tabs>
-              <w:tab w:val="right" w:leader="dot" w:pos="9062"/>
-            </w:tabs>
-            <w:rPr>
-              <w:rFonts w:eastAsiaTheme="minorEastAsia"/>
-              <w:noProof/>
-              <w:lang w:val="en-US"/>
-            </w:rPr>
-          </w:pPr>
-          <w:hyperlink w:anchor="_Toc39499044" w:history="1">
-            <w:r>
-              <w:rPr>
-                <w:rStyle w:val="Hiperhivatkozs"/>
-                <w:noProof/>
-              </w:rPr>
-              <w:t>Formai segítségek</w:t>
-            </w:r>
-            <w:r>
-              <w:rPr>
-                <w:noProof/>
-                <w:webHidden/>
-              </w:rPr>
-              <w:tab/>
-            </w:r>
-            <w:r>
-              <w:rPr>
-                <w:noProof/>
-                <w:webHidden/>
-              </w:rPr>
-              <w:fldChar w:fldCharType="begin"/>
-            </w:r>
-            <w:r>
-              <w:rPr>
-                <w:noProof/>
-                <w:webHidden/>
-              </w:rPr>
-              <w:instrText xml:space="preserve"> PAGEREF _Toc39499044 \h </w:instrText>
-            </w:r>
-            <w:r>
-              <w:rPr>
-                <w:noProof/>
-                <w:webHidden/>
-              </w:rPr>
-            </w:r>
-            <w:r>
-              <w:rPr>
-                <w:noProof/>
-                <w:webHidden/>
-              </w:rPr>
-              <w:fldChar w:fldCharType="separate"/>
-            </w:r>
-            <w:r>
-              <w:rPr>
-                <w:noProof/>
-                <w:webHidden/>
-              </w:rPr>
-              <w:t>5</w:t>
-            </w:r>
-            <w:r>
-              <w:rPr>
-                <w:noProof/>
-                <w:webHidden/>
-              </w:rPr>
-              <w:fldChar w:fldCharType="end"/>
-            </w:r>
-          </w:hyperlink>
-        </w:p>
-        <w:p>
-          <w:pPr>
-            <w:pStyle w:val="TJ2"/>
-            <w:tabs>
-              <w:tab w:val="right" w:leader="dot" w:pos="9062"/>
-            </w:tabs>
-            <w:rPr>
-              <w:rFonts w:eastAsiaTheme="minorEastAsia"/>
-              <w:noProof/>
-              <w:lang w:val="en-US"/>
-            </w:rPr>
-          </w:pPr>
-          <w:hyperlink w:anchor="_Toc39499045" w:history="1">
-            <w:r>
-              <w:rPr>
-                <w:rStyle w:val="Hiperhivatkozs"/>
-                <w:noProof/>
-              </w:rPr>
-              <w:t>DVD melléklet</w:t>
-            </w:r>
-            <w:r>
-              <w:rPr>
-                <w:noProof/>
-                <w:webHidden/>
-              </w:rPr>
-              <w:tab/>
-            </w:r>
-            <w:r>
-              <w:rPr>
-                <w:noProof/>
-                <w:webHidden/>
-              </w:rPr>
-              <w:fldChar w:fldCharType="begin"/>
-            </w:r>
-            <w:r>
-              <w:rPr>
-                <w:noProof/>
-                <w:webHidden/>
-              </w:rPr>
-              <w:instrText xml:space="preserve"> PAGEREF _Toc39499045 \h </w:instrText>
-            </w:r>
-            <w:r>
-              <w:rPr>
-                <w:noProof/>
-                <w:webHidden/>
-              </w:rPr>
-            </w:r>
-            <w:r>
-              <w:rPr>
-                <w:noProof/>
-                <w:webHidden/>
-              </w:rPr>
-              <w:fldChar w:fldCharType="separate"/>
-            </w:r>
-            <w:r>
-              <w:rPr>
-                <w:noProof/>
-                <w:webHidden/>
-              </w:rPr>
-              <w:t>6</w:t>
-            </w:r>
-            <w:r>
-              <w:rPr>
-                <w:noProof/>
-                <w:webHidden/>
-              </w:rPr>
-              <w:fldChar w:fldCharType="end"/>
-            </w:r>
-          </w:hyperlink>
-        </w:p>
-        <w:p>
-          <w:pPr>
-            <w:pStyle w:val="TJ2"/>
-            <w:tabs>
-              <w:tab w:val="right" w:leader="dot" w:pos="9062"/>
-            </w:tabs>
-            <w:rPr>
-              <w:rFonts w:eastAsiaTheme="minorEastAsia"/>
-              <w:noProof/>
-              <w:lang w:val="en-US"/>
-            </w:rPr>
-          </w:pPr>
-          <w:hyperlink w:anchor="_Toc39499046" w:history="1">
-            <w:r>
-              <w:rPr>
-                <w:rStyle w:val="Hiperhivatkozs"/>
-                <w:noProof/>
-              </w:rPr>
-              <w:t>Leadás</w:t>
-            </w:r>
-            <w:r>
-              <w:rPr>
-                <w:noProof/>
-                <w:webHidden/>
-              </w:rPr>
-              <w:tab/>
-            </w:r>
-            <w:r>
-              <w:rPr>
-                <w:noProof/>
-                <w:webHidden/>
-              </w:rPr>
-              <w:fldChar w:fldCharType="begin"/>
-            </w:r>
-            <w:r>
-              <w:rPr>
-                <w:noProof/>
-                <w:webHidden/>
-              </w:rPr>
-              <w:instrText xml:space="preserve"> PAGEREF _Toc39499046 \h </w:instrText>
-            </w:r>
-            <w:r>
-              <w:rPr>
-                <w:noProof/>
-                <w:webHidden/>
-              </w:rPr>
-            </w:r>
-            <w:r>
-              <w:rPr>
-                <w:noProof/>
-                <w:webHidden/>
-              </w:rPr>
-              <w:fldChar w:fldCharType="separate"/>
-            </w:r>
-            <w:r>
-              <w:rPr>
-                <w:noProof/>
-                <w:webHidden/>
-              </w:rPr>
-              <w:t>7</w:t>
-            </w:r>
-            <w:r>
-              <w:rPr>
-                <w:noProof/>
-                <w:webHidden/>
-              </w:rPr>
-              <w:fldChar w:fldCharType="end"/>
-            </w:r>
-          </w:hyperlink>
-        </w:p>
-        <w:p>
-          <w:pPr>
-            <w:pStyle w:val="TJ1"/>
-            <w:tabs>
-              <w:tab w:val="left" w:pos="440"/>
-              <w:tab w:val="right" w:leader="dot" w:pos="9062"/>
-            </w:tabs>
-            <w:rPr>
-              <w:rFonts w:eastAsiaTheme="minorEastAsia"/>
-              <w:noProof/>
-              <w:lang w:val="en-US"/>
-            </w:rPr>
-          </w:pPr>
-          <w:hyperlink w:anchor="_Toc39499047" w:history="1">
-            <w:r>
-              <w:rPr>
-                <w:rStyle w:val="Hiperhivatkozs"/>
-                <w:noProof/>
-              </w:rPr>
-              <w:t>7.</w:t>
-            </w:r>
-            <w:r>
-              <w:rPr>
-                <w:rFonts w:eastAsiaTheme="minorEastAsia"/>
-                <w:noProof/>
-                <w:lang w:val="en-US"/>
-              </w:rPr>
-              <w:tab/>
-            </w:r>
-            <w:r>
-              <w:rPr>
-                <w:rStyle w:val="Hiperhivatkozs"/>
-                <w:noProof/>
-              </w:rPr>
-              <w:t>Védés</w:t>
-            </w:r>
-            <w:r>
-              <w:rPr>
-                <w:noProof/>
-                <w:webHidden/>
-              </w:rPr>
-              <w:tab/>
-            </w:r>
-            <w:r>
-              <w:rPr>
-                <w:noProof/>
-                <w:webHidden/>
-              </w:rPr>
-              <w:fldChar w:fldCharType="begin"/>
-            </w:r>
-            <w:r>
-              <w:rPr>
-                <w:noProof/>
-                <w:webHidden/>
-              </w:rPr>
-              <w:instrText xml:space="preserve"> PAGEREF _Toc39499047 \h </w:instrText>
-            </w:r>
-            <w:r>
-              <w:rPr>
-                <w:noProof/>
-                <w:webHidden/>
-              </w:rPr>
-            </w:r>
-            <w:r>
-              <w:rPr>
-                <w:noProof/>
-                <w:webHidden/>
-              </w:rPr>
-              <w:fldChar w:fldCharType="separate"/>
-            </w:r>
-            <w:r>
-              <w:rPr>
-                <w:noProof/>
-                <w:webHidden/>
-              </w:rPr>
-              <w:t>7</w:t>
-            </w:r>
-            <w:r>
-              <w:rPr>
-                <w:noProof/>
-                <w:webHidden/>
-              </w:rPr>
-              <w:fldChar w:fldCharType="end"/>
-            </w:r>
-          </w:hyperlink>
-        </w:p>
-        <w:p>
-          <w:pPr>
-            <w:pStyle w:val="TJ1"/>
-            <w:tabs>
-              <w:tab w:val="left" w:pos="440"/>
-              <w:tab w:val="right" w:leader="dot" w:pos="9062"/>
-            </w:tabs>
-            <w:rPr>
-              <w:rFonts w:eastAsiaTheme="minorEastAsia"/>
-              <w:noProof/>
-              <w:lang w:val="en-US"/>
-            </w:rPr>
-          </w:pPr>
-          <w:hyperlink w:anchor="_Toc39499048" w:history="1">
-            <w:r>
-              <w:rPr>
-                <w:rStyle w:val="Hiperhivatkozs"/>
-                <w:noProof/>
-              </w:rPr>
-              <w:t>8.</w:t>
-            </w:r>
-            <w:r>
-              <w:rPr>
-                <w:rFonts w:eastAsiaTheme="minorEastAsia"/>
-                <w:noProof/>
-                <w:lang w:val="en-US"/>
-              </w:rPr>
-              <w:tab/>
-            </w:r>
-            <w:r>
-              <w:rPr>
-                <w:rStyle w:val="Hiperhivatkozs"/>
-                <w:noProof/>
-              </w:rPr>
-              <w:t>Értékelés</w:t>
-            </w:r>
-            <w:r>
-              <w:rPr>
-                <w:noProof/>
-                <w:webHidden/>
-              </w:rPr>
-              <w:tab/>
-            </w:r>
-            <w:r>
-              <w:rPr>
-                <w:noProof/>
-                <w:webHidden/>
-              </w:rPr>
-              <w:fldChar w:fldCharType="begin"/>
-            </w:r>
-            <w:r>
-              <w:rPr>
-                <w:noProof/>
-                <w:webHidden/>
-              </w:rPr>
-              <w:instrText xml:space="preserve"> PAGEREF _Toc39499048 \h </w:instrText>
-            </w:r>
-            <w:r>
-              <w:rPr>
-                <w:noProof/>
-                <w:webHidden/>
-              </w:rPr>
-            </w:r>
-            <w:r>
-              <w:rPr>
-                <w:noProof/>
-                <w:webHidden/>
-              </w:rPr>
-              <w:fldChar w:fldCharType="separate"/>
-            </w:r>
-            <w:r>
-              <w:rPr>
-                <w:noProof/>
-                <w:webHidden/>
-              </w:rPr>
-              <w:t>7</w:t>
-            </w:r>
-            <w:r>
-              <w:rPr>
-                <w:noProof/>
-                <w:webHidden/>
-              </w:rPr>
-              <w:fldChar w:fldCharType="end"/>
-            </w:r>
-          </w:hyperlink>
-        </w:p>
-        <w:p>
-          <w:pPr>
-            <w:pStyle w:val="TJ1"/>
-            <w:tabs>
-              <w:tab w:val="left" w:pos="440"/>
-              <w:tab w:val="right" w:leader="dot" w:pos="9062"/>
-            </w:tabs>
-            <w:rPr>
-              <w:rFonts w:eastAsiaTheme="minorEastAsia"/>
-              <w:noProof/>
-              <w:lang w:val="en-US"/>
-            </w:rPr>
-          </w:pPr>
-          <w:hyperlink w:anchor="_Toc39499049" w:history="1">
-            <w:r>
-              <w:rPr>
-                <w:rStyle w:val="Hiperhivatkozs"/>
-                <w:noProof/>
-              </w:rPr>
-              <w:t>9.</w:t>
-            </w:r>
-            <w:r>
-              <w:rPr>
-                <w:rFonts w:eastAsiaTheme="minorEastAsia"/>
-                <w:noProof/>
-                <w:lang w:val="en-US"/>
-              </w:rPr>
-              <w:tab/>
-            </w:r>
-            <w:r>
-              <w:rPr>
-                <w:rStyle w:val="Hiperhivatkozs"/>
-                <w:noProof/>
-              </w:rPr>
-              <w:t>Tipikus hibák</w:t>
-            </w:r>
-            <w:r>
-              <w:rPr>
-                <w:noProof/>
-                <w:webHidden/>
-              </w:rPr>
-              <w:tab/>
-            </w:r>
-            <w:r>
-              <w:rPr>
-                <w:noProof/>
-                <w:webHidden/>
-              </w:rPr>
-              <w:fldChar w:fldCharType="begin"/>
-            </w:r>
-            <w:r>
-              <w:rPr>
-                <w:noProof/>
-                <w:webHidden/>
-              </w:rPr>
-              <w:instrText xml:space="preserve"> PAGEREF _Toc39499049 \h </w:instrText>
-            </w:r>
-            <w:r>
-              <w:rPr>
-                <w:noProof/>
-                <w:webHidden/>
-              </w:rPr>
-            </w:r>
-            <w:r>
-              <w:rPr>
-                <w:noProof/>
-                <w:webHidden/>
-              </w:rPr>
-              <w:fldChar w:fldCharType="separate"/>
-            </w:r>
-            <w:r>
-              <w:rPr>
-                <w:noProof/>
-                <w:webHidden/>
-              </w:rPr>
-              <w:t>7</w:t>
             </w:r>
             <w:r>
               <w:rPr>
@@ -1723,10 +946,11 @@
             <w:rPr>
               <w:rFonts w:eastAsiaTheme="minorEastAsia"/>
               <w:noProof/>
+              <w:sz w:val="22"/>
               <w:lang w:val="en-US"/>
             </w:rPr>
           </w:pPr>
-          <w:hyperlink w:anchor="_Toc39499050" w:history="1">
+          <w:hyperlink w:anchor="_Toc39603190" w:history="1">
             <w:r>
               <w:rPr>
                 <w:rStyle w:val="Hiperhivatkozs"/>
@@ -1753,7 +977,7 @@
                 <w:noProof/>
                 <w:webHidden/>
               </w:rPr>
-              <w:instrText xml:space="preserve"> PAGEREF _Toc39499050 \h </w:instrText>
+              <w:instrText xml:space="preserve"> PAGEREF _Toc39603190 \h </w:instrText>
             </w:r>
             <w:r>
               <w:rPr>
@@ -1773,7 +997,7 @@
                 <w:noProof/>
                 <w:webHidden/>
               </w:rPr>
-              <w:t>9</w:t>
+              <w:t>5</w:t>
             </w:r>
             <w:r>
               <w:rPr>
@@ -1822,9 +1046,8 @@
           <w:numId w:val="5"/>
         </w:numPr>
         <w:spacing w:line="240" w:lineRule="auto"/>
-        <w:jc w:val="both"/>
-      </w:pPr>
-      <w:bookmarkStart w:id="0" w:name="_Toc39499035"/>
+      </w:pPr>
+      <w:bookmarkStart w:id="0" w:name="_Toc39603185"/>
       <w:r>
         <w:lastRenderedPageBreak/>
         <w:t>B</w:t>
@@ -1833,6 +1056,20 @@
         <w:t>evezetés</w:t>
       </w:r>
       <w:bookmarkEnd w:id="0"/>
+    </w:p>
+    <w:p>
+      <w:pPr>
+        <w:pStyle w:val="Cmsor2"/>
+        <w:numPr>
+          <w:ilvl w:val="1"/>
+          <w:numId w:val="10"/>
+        </w:numPr>
+      </w:pPr>
+      <w:bookmarkStart w:id="1" w:name="_Toc39603186"/>
+      <w:r>
+        <w:t>Rövid ismertető</w:t>
+      </w:r>
+      <w:bookmarkEnd w:id="1"/>
     </w:p>
     <w:p>
       <w:r>
@@ -1847,9 +1084,11 @@
           <w:numId w:val="5"/>
         </w:numPr>
       </w:pPr>
+      <w:bookmarkStart w:id="2" w:name="_Toc39603187"/>
       <w:r>
         <w:t>Motiváció</w:t>
       </w:r>
+      <w:bookmarkEnd w:id="2"/>
     </w:p>
     <w:p>
       <w:r>
@@ -1865,15 +1104,20 @@
         <w:t xml:space="preserve"> még általános iskolában ismerkedtem meg és első pillanattól kezdve el voltam ámulva tőle. Egy számítógépes játékban valódi fizikát láttam</w:t>
       </w:r>
       <w:r>
-        <w:t xml:space="preserve"> méghozzá olyan sci-fi elemekkel, mint a teleportáció egybevetve. Abban a pillanatban tudtam, hogy aki egy ilyen dolgot meg tud valósítani az bármire képes, persze ekkor még nem tanultam programozni, így el sem tudtam képzelni, hogyan lehetne valami hasonlót megalkotni. Most hogy egyetemi tanulmányaim vége felé közeledem egy személyes próbatételként </w:t>
-      </w:r>
-      <w:r>
-        <w:t xml:space="preserve"> </w:t>
-      </w:r>
-      <w:bookmarkStart w:id="1" w:name="_GoBack"/>
-      <w:bookmarkEnd w:id="1"/>
-      <w:r>
-        <w:t>élem meg ezt a témát a többszemélyesség megalkotása pedig csak hab a tortán, hiszen soha nem dolgoztam még sem fizikával sem többszemélyes játékkal.</w:t>
+        <w:t xml:space="preserve"> méghozzá olyan sci-fi elemekkel, mint a teleportáció egybevetve. Abban a pillanatban tudtam, hogy aki egy ilyen dolgot meg tud valósítani az bármire képes, persze ekkor még nem tanultam programozni, így el sem tudtam képzelni, hogyan lehetne valami hasonlót megalkotni. </w:t>
+      </w:r>
+      <w:proofErr w:type="gramStart"/>
+      <w:r>
+        <w:t>Most</w:t>
+      </w:r>
+      <w:proofErr w:type="gramEnd"/>
+      <w:r>
+        <w:t xml:space="preserve"> hogy egyetemi tanulmányaim vége felé közeledem egy személyes próbatételként élem meg ezt a témát a többszemélyesség megalkotása pedig csak hab a tortán, hiszen soha nem dolgozta</w:t>
+      </w:r>
+      <w:bookmarkStart w:id="3" w:name="_GoBack"/>
+      <w:bookmarkEnd w:id="3"/>
+      <w:r>
+        <w:t>m még sem fizikával sem többszemélyes játékkal.</w:t>
       </w:r>
     </w:p>
     <w:p>
@@ -1881,96 +1125,37 @@
         <w:pStyle w:val="Cmsor1"/>
         <w:numPr>
           <w:ilvl w:val="0"/>
-          <w:numId w:val="5"/>
+          <w:numId w:val="10"/>
         </w:numPr>
+      </w:pPr>
+      <w:bookmarkStart w:id="4" w:name="_Toc39603188"/>
+      <w:r>
+        <w:t>Felhasználói dokumentáció</w:t>
+      </w:r>
+      <w:bookmarkEnd w:id="4"/>
+    </w:p>
+    <w:p>
+      <w:pPr>
         <w:spacing w:line="240" w:lineRule="auto"/>
-        <w:jc w:val="both"/>
-      </w:pPr>
-      <w:bookmarkStart w:id="2" w:name="_Toc39499037"/>
-      <w:r>
-        <w:t>T</w:t>
-      </w:r>
-      <w:r>
-        <w:t>émaválasztás</w:t>
-      </w:r>
-      <w:bookmarkEnd w:id="2"/>
-    </w:p>
-    <w:p>
-      <w:pPr>
-        <w:jc w:val="both"/>
-      </w:pPr>
-      <w:r>
-        <w:t>Sokan jönnek olyan kéréssel oktatókhoz, hogy szeretnének „valami” témát kapni. Ez persze nehéz az oktatónak, hisz félévente akár 5-10 hallgató is jelentkezik ilyen kéréssel. Emiatt célszerűbb neked úgy odamenni az oktatóhoz, hogy van egy témám, jó-e szakdolgozatnak? Ha olyan témán dolgozol, ami nem annyira érdekel, akkor nem fogod teljes lendülettel csinálni. Ha viszont egy saját ötleted van, akkor azt valószínű szívesebb</w:t>
-      </w:r>
-      <w:r>
-        <w:t>en</w:t>
-      </w:r>
-      <w:r>
-        <w:t xml:space="preserve"> készíted el.</w:t>
-      </w:r>
-      <w:r>
-        <w:t xml:space="preserve"> A témaválasztáshoz célszerű megnézni korábbi szakdolgozatokat is, hogy milyeneket készítettek mások.</w:t>
-      </w:r>
-      <w:r>
-        <w:t xml:space="preserve"> Ezek fenn vannak az EDIT oldalon </w:t>
-      </w:r>
-      <w:sdt>
-        <w:sdtPr>
-          <w:id w:val="-1862889305"/>
-          <w:citation/>
-        </w:sdtPr>
-        <w:sdtEndPr/>
-        <w:sdtContent>
-          <w:r>
-            <w:fldChar w:fldCharType="begin"/>
-          </w:r>
-          <w:r>
-            <w:instrText xml:space="preserve"> CITATION ELT19 \l 1038 </w:instrText>
-          </w:r>
-          <w:r>
-            <w:fldChar w:fldCharType="separate"/>
-          </w:r>
-          <w:r>
-            <w:rPr>
-              <w:noProof/>
-            </w:rPr>
-            <w:t>[1]</w:t>
-          </w:r>
-          <w:r>
-            <w:fldChar w:fldCharType="end"/>
-          </w:r>
-        </w:sdtContent>
-      </w:sdt>
-      <w:r>
-        <w:t>.</w:t>
-      </w:r>
+      </w:pPr>
+      <w:r>
+        <w:t xml:space="preserve"> Itt be kell mutatnod az alkalmazásod, olyan szinten, hogy a felhasználó használni tudja. Itt lehet berakni képernyőképeket, amelyek segítik a program használatát. Itt le kell írnod milyen gépigény szükséges, hogyan kell telepíteni / elindítani. Itt gondolkodj úgy, hogy ha te lennél a felhasználó, akkor tudnád-e használni ezek alapján a programodat. Itt lehet </w:t>
+      </w:r>
+      <w:proofErr w:type="spellStart"/>
+      <w:r>
+        <w:t>use</w:t>
+      </w:r>
+      <w:proofErr w:type="spellEnd"/>
       <w:r>
         <w:t xml:space="preserve"> </w:t>
       </w:r>
-      <w:r>
-        <w:t>Érdemes megnézni a konkurenciát is, milyen már elérhető alkalmazások vannak az ötleted alapján. M</w:t>
-      </w:r>
-      <w:r>
-        <w:t>i</w:t>
-      </w:r>
-      <w:r>
-        <w:t xml:space="preserve"> az amit azok nem tudnak, vagy te máshogy csinálnál. </w:t>
-      </w:r>
-      <w:r>
-        <w:t xml:space="preserve">Saját téma kitalálása persze szintén nehéz. A probléma abból adódig, hogy nem ismersz jó tématerületet, amiben lehetne készíteni alkalmazást. Emiatt a tanácsom, hogy vedd a hobbidat. Azt valószínűleg már elég jól ismered. Ehhez könnyebb kitalálni valami ötletet, valami hasznos alkalmazást. </w:t>
-      </w:r>
-      <w:r>
-        <w:t xml:space="preserve">Sokan jönnek úgy, hogy egy nagy rendszer egy bizonyos részét készítették. Ekkor célszerű egy olyan kis </w:t>
-      </w:r>
-      <w:r>
-        <w:t>demóalkalmazást</w:t>
-      </w:r>
-      <w:r>
-        <w:t xml:space="preserve"> csinálni, ami ennek a nagy </w:t>
-      </w:r>
-      <w:r>
-        <w:lastRenderedPageBreak/>
-        <w:t>rendszernek csak azt a részét mutatja be, ami hozzád tartozik. Így a bizottság könnyebben tudja értékelni a munkádat.</w:t>
+      <w:proofErr w:type="spellStart"/>
+      <w:r>
+        <w:t>case-eket</w:t>
+      </w:r>
+      <w:proofErr w:type="spellEnd"/>
+      <w:r>
+        <w:t xml:space="preserve"> használni, hogy bemutasd az egyes funkciókat. </w:t>
       </w:r>
     </w:p>
     <w:p>
@@ -1978,431 +1163,49 @@
         <w:pStyle w:val="Cmsor1"/>
         <w:numPr>
           <w:ilvl w:val="0"/>
-          <w:numId w:val="5"/>
+          <w:numId w:val="10"/>
         </w:numPr>
+      </w:pPr>
+      <w:bookmarkStart w:id="5" w:name="_Toc39603189"/>
+      <w:r>
+        <w:t>Fejlesztői dokumentáció</w:t>
+      </w:r>
+      <w:bookmarkEnd w:id="5"/>
+    </w:p>
+    <w:p>
+      <w:pPr>
         <w:spacing w:line="240" w:lineRule="auto"/>
       </w:pPr>
-      <w:bookmarkStart w:id="3" w:name="_Toc39499038"/>
-      <w:r>
-        <w:t>Témabejelentő</w:t>
-      </w:r>
-      <w:bookmarkEnd w:id="3"/>
-    </w:p>
-    <w:p>
-      <w:pPr>
-        <w:spacing w:line="240" w:lineRule="auto"/>
-        <w:jc w:val="both"/>
-      </w:pPr>
-      <w:r>
-        <w:t>A témabejelentőbe 0.5-1 oldalban kell összefoglalnod, hogy mit is fogsz csinálni. Itt pár mondatban mutasd be a probléma területet, majd írd le, hogy mit fogsz te megcsinálni és hogyan. Meg lehet adni milyen nyelveket, eszközöket használsz. Célszerű nem teljesen konkrét leírást írni, mert ha menetközben kiderül, hogy az adott nyelv nem támogatja azt, amit szeretnél, vagy az csak újabb verziókban elérhető, akkor már nem tudsz módosítani. Például, érdemesebb azt írni, hogy mobil alkalmazás, mint Android vagy iOS program.</w:t>
-      </w:r>
-      <w:r>
-        <w:t xml:space="preserve"> A témádat egyeztesd el a témavezetőddel. Ha sikerült elkészíteni a leírást, akkor azt neptunban egy kérvény formájában kell beadnod, amit majd a témavezetőd elfogad.</w:t>
-      </w:r>
-    </w:p>
-    <w:p>
-      <w:pPr>
-        <w:pStyle w:val="Cmsor1"/>
-        <w:numPr>
-          <w:ilvl w:val="0"/>
-          <w:numId w:val="5"/>
-        </w:numPr>
-        <w:spacing w:line="240" w:lineRule="auto"/>
-        <w:jc w:val="both"/>
-      </w:pPr>
-      <w:bookmarkStart w:id="4" w:name="_Toc39499039"/>
-      <w:r>
-        <w:t>K</w:t>
-      </w:r>
-      <w:r>
-        <w:t>onzultáció</w:t>
-      </w:r>
-      <w:bookmarkEnd w:id="4"/>
-    </w:p>
-    <w:p>
-      <w:pPr>
-        <w:spacing w:line="240" w:lineRule="auto"/>
-        <w:jc w:val="both"/>
-      </w:pPr>
-      <w:r>
-        <w:t>Konzultációra járni most már kötelező, de érdemes is. Viszont akkor érdemes konzultálni, ha van miről beszélni. Úgy érkezz a konzultációra, hogy már vannak terved a dolgozattal kapcsolatban, már van működő alkalmazás</w:t>
-      </w:r>
-      <w:r>
-        <w:t>,</w:t>
-      </w:r>
-      <w:r>
-        <w:t xml:space="preserve"> ami</w:t>
-      </w:r>
-      <w:r>
-        <w:t>t</w:t>
-      </w:r>
-      <w:r>
-        <w:t xml:space="preserve"> meg lehet beszélni, vagy épp kérdések merültek fel, amik</w:t>
-      </w:r>
-      <w:r>
-        <w:t>et</w:t>
-      </w:r>
-      <w:r>
-        <w:t xml:space="preserve"> szeretnél megbeszélni. A konzultáció nem ér véget a dolgozat leadásával. A védésre ugyanúgy fel kell készülni. Érdemes a védésedet megmutatni a témavezetőnek. Ő még el tudja mondani, mit kellene még javítani.</w:t>
-      </w:r>
-      <w:r>
-        <w:t xml:space="preserve"> Érdemes az egész dolgozatnak nekiállni, hogy csinálsz egy ütemtervet, hogy milyen határidőre meddig </w:t>
-      </w:r>
-      <w:r>
-        <w:t>kell,</w:t>
-      </w:r>
-      <w:r>
-        <w:t xml:space="preserve"> hogy elkészülj a programoddal, hogy le tudd adni. Ha ezt betartod, akkor nem lesz gond.</w:t>
-      </w:r>
-    </w:p>
-    <w:p>
-      <w:pPr>
-        <w:pStyle w:val="Cmsor1"/>
-        <w:numPr>
-          <w:ilvl w:val="0"/>
-          <w:numId w:val="5"/>
-        </w:numPr>
-        <w:spacing w:line="240" w:lineRule="auto"/>
-        <w:jc w:val="both"/>
-      </w:pPr>
-      <w:bookmarkStart w:id="5" w:name="_Toc39499040"/>
-      <w:r>
-        <w:t>P</w:t>
-      </w:r>
-      <w:r>
-        <w:t>rogram készítése</w:t>
-      </w:r>
-      <w:bookmarkEnd w:id="5"/>
-    </w:p>
-    <w:p>
-      <w:pPr>
-        <w:spacing w:line="240" w:lineRule="auto"/>
-        <w:jc w:val="both"/>
-      </w:pPr>
-      <w:r>
-        <w:t>A program elkészítése tűnik a legkönnyebb feladatnak, de nem az. Ha egy jó dolgozatot szeretnél, akkor igényesen, jól megtervezett, átgondolt alkalmazást kell készítened. A készítésnél sokan nem mernek olyan nyelvekhez, eszközökhöz nyúlni, amit nem ismernek. Mai világban inkább vannak mobil, vagy webes alkalmazások, mint asztali alkalmazás. Nem kell megijedni ezektől. Programozó vagy. Egy programozó bármilyen nyelven tud programozni. Csak rá kell szánni az időt, hogy megismerd a nyelvet.</w:t>
-      </w:r>
-      <w:r>
-        <w:t xml:space="preserve"> A programodban legyen help, ami segíti a felhasználót az alkalmazásod használatában.</w:t>
-      </w:r>
-    </w:p>
-    <w:p>
-      <w:pPr>
-        <w:pStyle w:val="Cmsor1"/>
-        <w:numPr>
-          <w:ilvl w:val="0"/>
-          <w:numId w:val="5"/>
-        </w:numPr>
-        <w:spacing w:line="240" w:lineRule="auto"/>
-        <w:jc w:val="both"/>
-      </w:pPr>
-      <w:bookmarkStart w:id="6" w:name="_Toc39499041"/>
-      <w:r>
-        <w:t>Szakdolgozat felépítése</w:t>
-      </w:r>
-      <w:bookmarkEnd w:id="6"/>
-    </w:p>
-    <w:p>
-      <w:pPr>
-        <w:spacing w:line="240" w:lineRule="auto"/>
-        <w:jc w:val="both"/>
-      </w:pPr>
-      <w:r>
-        <w:t>A szokásos kérdés hogy épüljön fel a szakdolgozat. Most leírom, hogy mi az</w:t>
-      </w:r>
-      <w:r>
-        <w:t>,</w:t>
-      </w:r>
-      <w:r>
-        <w:t xml:space="preserve"> ami célszerű egy szakdolgozatban.</w:t>
-      </w:r>
-    </w:p>
-    <w:p>
-      <w:pPr>
-        <w:pStyle w:val="Cmsor2"/>
-        <w:spacing w:line="240" w:lineRule="auto"/>
-      </w:pPr>
-      <w:bookmarkStart w:id="7" w:name="_Toc39499042"/>
-      <w:r>
-        <w:t>Sablon</w:t>
-      </w:r>
-      <w:bookmarkEnd w:id="7"/>
-    </w:p>
-    <w:p>
-      <w:pPr>
-        <w:spacing w:line="240" w:lineRule="auto"/>
-        <w:jc w:val="both"/>
-      </w:pPr>
-      <w:r>
-        <w:t>Kezdjük azzal, hogy milyen sablont használj a dolgozat elkészítéséhez. Ha Word-ben írod a dolgozatodat, akkor használhatod ezt a fájlt</w:t>
-      </w:r>
-      <w:r>
-        <w:t xml:space="preserve"> </w:t>
-      </w:r>
-      <w:sdt>
-        <w:sdtPr>
-          <w:id w:val="-271785079"/>
-          <w:citation/>
-        </w:sdtPr>
-        <w:sdtEndPr/>
-        <w:sdtContent>
-          <w:r>
-            <w:fldChar w:fldCharType="begin"/>
-          </w:r>
-          <w:r>
-            <w:instrText xml:space="preserve"> CITATION Gom19 \l 1038 </w:instrText>
-          </w:r>
-          <w:r>
-            <w:fldChar w:fldCharType="separate"/>
-          </w:r>
-          <w:r>
-            <w:rPr>
-              <w:noProof/>
-            </w:rPr>
-            <w:t>[2]</w:t>
-          </w:r>
-          <w:r>
-            <w:fldChar w:fldCharType="end"/>
-          </w:r>
-        </w:sdtContent>
-      </w:sdt>
-      <w:r>
-        <w:t>, amit most olvasol. Persze olvasd el a formai követelményeket, hogy minden teljesüljön</w:t>
-      </w:r>
-      <w:r>
-        <w:t xml:space="preserve"> (1,5-es sorköz), illetve a megfelelő részeket a borítón írd át.</w:t>
-      </w:r>
-      <w:r>
-        <w:t xml:space="preserve"> A Latex-ben írnád</w:t>
-      </w:r>
-      <w:r>
-        <w:t xml:space="preserve"> dolgozatodat, akkor használhatod Cserép Máté sablonját </w:t>
-      </w:r>
-      <w:sdt>
-        <w:sdtPr>
-          <w:id w:val="179709930"/>
-          <w:citation/>
-        </w:sdtPr>
-        <w:sdtEndPr/>
-        <w:sdtContent>
-          <w:r>
-            <w:fldChar w:fldCharType="begin"/>
-          </w:r>
-          <w:r>
-            <w:instrText xml:space="preserve">CITATION Cse19 \l 1038 </w:instrText>
-          </w:r>
-          <w:r>
-            <w:fldChar w:fldCharType="separate"/>
-          </w:r>
-          <w:r>
-            <w:rPr>
-              <w:noProof/>
-            </w:rPr>
-            <w:t>[3]</w:t>
-          </w:r>
-          <w:r>
-            <w:fldChar w:fldCharType="end"/>
-          </w:r>
-        </w:sdtContent>
-      </w:sdt>
-      <w:r>
-        <w:t>.</w:t>
-      </w:r>
-    </w:p>
-    <w:p>
-      <w:pPr>
-        <w:pStyle w:val="Cmsor2"/>
-        <w:spacing w:line="240" w:lineRule="auto"/>
-        <w:jc w:val="both"/>
-      </w:pPr>
-      <w:bookmarkStart w:id="8" w:name="_Toc39499043"/>
-      <w:r>
-        <w:t>F</w:t>
-      </w:r>
-      <w:r>
-        <w:t>ejezetek</w:t>
-      </w:r>
-      <w:bookmarkEnd w:id="8"/>
-    </w:p>
-    <w:p>
-      <w:pPr>
-        <w:spacing w:line="240" w:lineRule="auto"/>
-        <w:jc w:val="both"/>
-      </w:pPr>
-      <w:r>
-        <w:t xml:space="preserve">A szakdolgozat alap fejezetei: a bevezetés, felhasználói dokumentáció és a fejlesztői dokumentáció. </w:t>
-      </w:r>
-      <w:r>
-        <w:t>Ezen kívül célszerű még írni, egy összefoglalást és egy további tervek részt.</w:t>
-      </w:r>
-    </w:p>
-    <w:p>
-      <w:pPr>
-        <w:spacing w:line="240" w:lineRule="auto"/>
-        <w:jc w:val="both"/>
-      </w:pPr>
-      <w:r>
-        <w:rPr>
-          <w:b/>
-        </w:rPr>
+      <w:r>
+        <w:t xml:space="preserve">Itt egy másik szemszögből kell bemutatnod a programodat. Itt egy olyan fejlesztő vagy egy cégnél, akinek azt mondják, hogy fejlesszen hozzá ehhez a programhoz újabb funkciókat. Ekkor csak a fejlesztői dokumentáció áll rendelkezésedre, hogy megértsd, melyik modul mit </w:t>
+      </w:r>
+      <w:r>
         <w:lastRenderedPageBreak/>
-        <w:t>Témabejel</w:t>
-      </w:r>
-      <w:r>
-        <w:rPr>
-          <w:b/>
-        </w:rPr>
-        <w:t>e</w:t>
-      </w:r>
-      <w:r>
-        <w:rPr>
-          <w:b/>
-        </w:rPr>
-        <w:t>ntő</w:t>
-      </w:r>
-      <w:r>
-        <w:t xml:space="preserve">: </w:t>
-      </w:r>
-      <w:r>
-        <w:t>Az eredeti témabejelentőt kell bekötni a dolgozatba. Azt a témabejel</w:t>
-      </w:r>
-      <w:r>
-        <w:t>e</w:t>
-      </w:r>
-      <w:r>
-        <w:t>ntőt, amit félévvel korábban leadtál Nagy Sára tanárnőnek. Tőle kell visszakérned.</w:t>
-      </w:r>
-    </w:p>
-    <w:p>
-      <w:pPr>
-        <w:spacing w:line="240" w:lineRule="auto"/>
-        <w:jc w:val="both"/>
-      </w:pPr>
-      <w:r>
-        <w:rPr>
-          <w:b/>
-        </w:rPr>
-        <w:t>Tartalomjegyzék</w:t>
-      </w:r>
-      <w:r>
-        <w:t>: A dolgozat elején legyen egy tartalomjegyzék, ahol a főbb fejezetek látszódnak. Célszerű kerülni a túl „mély” fejezet szinteket, pl: 1.2.4.2.5.3-as fejezet.</w:t>
-      </w:r>
-      <w:r>
-        <w:t xml:space="preserve"> Ehhez persze mindenképp szükséges, hogy oldalszámozva legyen a dolgozat.</w:t>
-      </w:r>
-    </w:p>
-    <w:p>
-      <w:pPr>
-        <w:spacing w:line="240" w:lineRule="auto"/>
-        <w:jc w:val="both"/>
-      </w:pPr>
-      <w:r>
-        <w:rPr>
-          <w:b/>
-        </w:rPr>
-        <w:t>Köszönetnyilvánítás</w:t>
-      </w:r>
-      <w:r>
-        <w:t>: Ha esetleg pályázati támogatást kapt</w:t>
-      </w:r>
-      <w:r>
-        <w:t>ál a dolgozatodhoz, akkor azt se</w:t>
-      </w:r>
-      <w:r>
-        <w:t xml:space="preserve"> felejtsd el megköszönni.</w:t>
-      </w:r>
-    </w:p>
-    <w:p>
-      <w:pPr>
-        <w:spacing w:line="240" w:lineRule="auto"/>
-        <w:jc w:val="both"/>
-      </w:pPr>
-      <w:r>
-        <w:rPr>
-          <w:b/>
-        </w:rPr>
-        <w:t>Bevezetés</w:t>
-      </w:r>
-      <w:r>
-        <w:t>: I</w:t>
-      </w:r>
-      <w:r>
-        <w:t>tt le kell írni, miről is fog szólni a szakdolgozatot, leírod mi a motiváció. Itt kell felkelteni az olvasó érdeklődését, hogy el akarja olvasni a dolgozatodat</w:t>
-      </w:r>
-      <w:r>
-        <w:t>. Itt nem kell belemenni a rész</w:t>
-      </w:r>
-      <w:r>
-        <w:t>l</w:t>
-      </w:r>
-      <w:r>
-        <w:t>e</w:t>
-      </w:r>
-      <w:r>
-        <w:t>tekbe, itt lehet felületesen fogalmazni, hogy egy egyszerű halandó is megértse, miről szól a dolgozat. Itt veted fel a problémát, amivel elkezdtél foglalkozni. Bemutatod, hogyan akarod ezt megoldani.</w:t>
-      </w:r>
-      <w:r>
-        <w:t xml:space="preserve"> Lényegében egy előzetes áttekintést adsz a dolgozatról.</w:t>
-      </w:r>
-    </w:p>
-    <w:p>
-      <w:pPr>
-        <w:spacing w:line="240" w:lineRule="auto"/>
-        <w:jc w:val="both"/>
-      </w:pPr>
-      <w:r>
-        <w:rPr>
-          <w:b/>
-        </w:rPr>
-        <w:t>Felhasználói dokumentáció</w:t>
-      </w:r>
-      <w:r>
-        <w:t>: Itt be kell mutatnod az alkalmazásod, olyan szinten, hogy a felhasználó használni tudja. Itt lehet berakni képernyőképeket, amelyek segítik a program használatát. Itt le kell írnod milyen gépigény szükséges, hogyan kell telepíteni / elindítani. Itt gondolkodj úgy, hogy ha te lennél a felhasználó, akkor tudnád-e használni ezek alapján a programodat.</w:t>
-      </w:r>
-      <w:r>
-        <w:t xml:space="preserve"> Itt lehet use case-eket használni, hogy bemutasd az egyes funkciókat. </w:t>
-      </w:r>
-    </w:p>
-    <w:p>
-      <w:pPr>
-        <w:spacing w:line="240" w:lineRule="auto"/>
-        <w:jc w:val="both"/>
-      </w:pPr>
-      <w:r>
-        <w:rPr>
-          <w:b/>
-        </w:rPr>
-        <w:t>Fejlesztői dokumentáció</w:t>
-      </w:r>
-      <w:r>
-        <w:t xml:space="preserve">: Itt egy másik szemszögből kell bemutatnod a programodat. Itt egy olyan fejlesztő vagy egy cégnél, akinek azt mondják, hogy fejlesszen hozzá ehhez a programhoz újabb </w:t>
-      </w:r>
-      <w:r>
-        <w:t>funkciókat</w:t>
-      </w:r>
-      <w:r>
-        <w:t xml:space="preserve">. Ekkor csak a fejlesztői dokumentáció áll rendelkezésedre, hogy megértsd, melyik modul mit csinál, és hogy hova kell nyúlnod, hogy meg tudd valósítani, amit kértek. Itt mutasd be a programod rétegeit, adatbázist, táblákat, osztályokat, </w:t>
-      </w:r>
-      <w:r>
-        <w:t>modulokat</w:t>
-      </w:r>
-      <w:r>
-        <w:t>, fontosabb függvényeket, algoritmusokat, felhasználói eseteket</w:t>
-      </w:r>
-      <w:r>
-        <w:t>, hálózati kommunikációt</w:t>
-      </w:r>
-      <w:r>
-        <w:t>, fejlesztői környezetet</w:t>
-      </w:r>
-      <w:r>
-        <w:t>.</w:t>
-      </w:r>
-      <w:r>
-        <w:t xml:space="preserve"> Itt szerepeljenek osztálydiagramok, UML ábrák. Itt lehet beszélni az üzemeltetésről is. Milyen időzített folyamatok vannak, hol van a logolás, használ-e felhő rendszereket, stb.</w:t>
-      </w:r>
-      <w:r>
-        <w:t xml:space="preserve"> Ebbe a fejezetbe tartozik a </w:t>
+        <w:t xml:space="preserve">csinál, és hogy hova kell nyúlnod, hogy meg tudd valósítani, amit kértek. Itt mutasd be a programod </w:t>
+      </w:r>
+      <w:proofErr w:type="spellStart"/>
+      <w:r>
+        <w:t>rétegeit</w:t>
+      </w:r>
+      <w:proofErr w:type="spellEnd"/>
+      <w:r>
+        <w:t xml:space="preserve">, adatbázist, táblákat, osztályokat, modulokat, fontosabb függvényeket, algoritmusokat, felhasználói eseteket, hálózati kommunikációt, fejlesztői környezetet. Itt szerepeljenek osztálydiagramok, UML ábrák. Itt lehet beszélni az üzemeltetésről is. Milyen időzített folyamatok vannak, hol van a </w:t>
+      </w:r>
+      <w:proofErr w:type="spellStart"/>
+      <w:r>
+        <w:t>logolás</w:t>
+      </w:r>
+      <w:proofErr w:type="spellEnd"/>
+      <w:r>
+        <w:t xml:space="preserve">, használ-e felhő </w:t>
+      </w:r>
+      <w:proofErr w:type="gramStart"/>
+      <w:r>
+        <w:t>rendszereket,</w:t>
+      </w:r>
+      <w:proofErr w:type="gramEnd"/>
+      <w:r>
+        <w:t xml:space="preserve"> stb. Ebbe a fejezetbe tartozik a </w:t>
       </w:r>
       <w:r>
         <w:rPr>
@@ -2411,58 +1214,12 @@
         <w:t>tesztelés</w:t>
       </w:r>
       <w:r>
-        <w:t xml:space="preserve"> is. Minden osztályodra legyen tesztelés is. Egység tesztek, felületi tesztek,</w:t>
-      </w:r>
-      <w:r>
-        <w:t xml:space="preserve"> integrációs tesztek</w:t>
-      </w:r>
-      <w:r>
-        <w:t xml:space="preserve"> stb. Ha nem tudsz automatikus tesztet írni</w:t>
-      </w:r>
-      <w:r>
-        <w:t xml:space="preserve"> a programod</w:t>
-      </w:r>
-      <w:r>
-        <w:t>ra</w:t>
-      </w:r>
-      <w:r>
-        <w:t xml:space="preserve">, akkor csinálj teszt jegyzőkönyvet. Ebben leírod mi a </w:t>
-      </w:r>
-      <w:r>
-        <w:t>funkció</w:t>
-      </w:r>
-      <w:r>
-        <w:t>, amit tesztelsz és annak</w:t>
-      </w:r>
-      <w:r>
-        <w:t xml:space="preserve"> mi</w:t>
-      </w:r>
-      <w:r>
-        <w:t xml:space="preserve"> az elvárt kimenete, d</w:t>
-      </w:r>
-      <w:r>
-        <w:t xml:space="preserve">e nagyon sok tesztelő eszköz </w:t>
-      </w:r>
-      <w:r>
-        <w:t>elérhető ma</w:t>
-      </w:r>
-      <w:r>
-        <w:t>napság</w:t>
-      </w:r>
-      <w:r>
-        <w:t>. Olyanok is vannak</w:t>
-      </w:r>
-      <w:r>
-        <w:t>,</w:t>
-      </w:r>
-      <w:r>
-        <w:t xml:space="preserve"> amelyek felületet képesek tesztelni.</w:t>
+        <w:t xml:space="preserve"> is. Minden osztályodra legyen tesztelés is. Egység tesztek, felületi tesztek, integrációs tesztek stb. Ha nem tudsz automatikus tesztet írni a programodra, akkor csinálj teszt jegyzőkönyvet. Ebben leírod mi a funkció, amit tesztelsz és annak mi az elvárt kimenete, de nagyon sok tesztelő eszköz elérhető manapság. Olyanok is vannak, amelyek felületet képesek tesztelni.</w:t>
       </w:r>
     </w:p>
     <w:p>
       <w:pPr>
         <w:spacing w:line="240" w:lineRule="auto"/>
-        <w:jc w:val="both"/>
       </w:pPr>
       <w:r>
         <w:rPr>
@@ -2471,25 +1228,12 @@
         <w:t>Összefoglalás</w:t>
       </w:r>
       <w:r>
-        <w:t>: Nagyon hasznos tud lenni, ha egy oldalban össze tudod foglalni, hogy miről is szól a dolgozatod. Ez annyiban másabb, mint a bevezetés, hogy itt feltételezheted, hogy</w:t>
-      </w:r>
-      <w:r>
-        <w:t xml:space="preserve"> már</w:t>
-      </w:r>
-      <w:r>
-        <w:t xml:space="preserve"> </w:t>
-      </w:r>
-      <w:r>
-        <w:t>el</w:t>
-      </w:r>
-      <w:r>
-        <w:t>olvasták a dolgozatodat. Itt újra mutasd be a problémát, amivel foglalkoztál, mutasd be mit és hogyan használtál és végül mutasd be, hogy mire jutottál.</w:t>
+        <w:t>: Nagyon hasznos tud lenni, ha egy oldalban össze tudod foglalni, hogy miről is szól a dolgozatod. Ez annyiban másabb, mint a bevezetés, hogy itt feltételezheted, hogy már elolvasták a dolgozatodat. Itt újra mutasd be a problémát, amivel foglalkoztál, mutasd be mit és hogyan használtál és végül mutasd be, hogy mire jutottál.</w:t>
       </w:r>
     </w:p>
     <w:p>
       <w:pPr>
         <w:spacing w:line="240" w:lineRule="auto"/>
-        <w:jc w:val="both"/>
       </w:pPr>
       <w:r>
         <w:rPr>
@@ -2498,1150 +1242,13 @@
         <w:t>További fejlesztési lehetőségek</w:t>
       </w:r>
       <w:r>
-        <w:t xml:space="preserve">: Egy program sose készül el, csak jön a határidő. Ebbe a fejezetbe írd le, milyen </w:t>
-      </w:r>
-      <w:r>
-        <w:t>további funkciókat tudsz elképzelni az alkalmazásodhoz. Mit lehetne még hozzáfejleszteni, mi az</w:t>
-      </w:r>
-      <w:r>
-        <w:t>,</w:t>
-      </w:r>
-      <w:r>
-        <w:t xml:space="preserve"> amit esetleg máshogy is meg lehetett volna valósítani.</w:t>
-      </w:r>
-    </w:p>
-    <w:p>
-      <w:pPr>
-        <w:pStyle w:val="Cmsor2"/>
+        <w:t>: Egy program sose készül el, csak jön a határidő. Ebbe a fejezetbe írd le, milyen további funkciókat tudsz elképzelni az alkalmazásodhoz. Mit lehetne még hozzáfejleszteni, mi az, amit esetleg máshogy is meg lehetett volna valósítani.</w:t>
+      </w:r>
+    </w:p>
+    <w:p>
+      <w:pPr>
         <w:spacing w:line="240" w:lineRule="auto"/>
-        <w:jc w:val="both"/>
-      </w:pPr>
-      <w:bookmarkStart w:id="9" w:name="_Toc39499044"/>
-      <w:r>
-        <w:t>Formai segítségek</w:t>
-      </w:r>
-      <w:bookmarkEnd w:id="9"/>
-    </w:p>
-    <w:p>
-      <w:pPr>
-        <w:jc w:val="both"/>
-      </w:pPr>
-      <w:r>
-        <w:t xml:space="preserve">A hivatalos formai követelményeket ellenőrizd le a kari honlapon </w:t>
-      </w:r>
-      <w:sdt>
-        <w:sdtPr>
-          <w:id w:val="-1616743781"/>
-          <w:citation/>
-        </w:sdtPr>
-        <w:sdtEndPr/>
-        <w:sdtContent>
-          <w:r>
-            <w:fldChar w:fldCharType="begin"/>
-          </w:r>
-          <w:r>
-            <w:instrText xml:space="preserve"> CITATION BSc191 \l 1038 </w:instrText>
-          </w:r>
-          <w:r>
-            <w:fldChar w:fldCharType="separate"/>
-          </w:r>
-          <w:r>
-            <w:rPr>
-              <w:noProof/>
-            </w:rPr>
-            <w:t>[4]</w:t>
-          </w:r>
-          <w:r>
-            <w:fldChar w:fldCharType="end"/>
-          </w:r>
-        </w:sdtContent>
-      </w:sdt>
-      <w:r>
-        <w:t xml:space="preserve">, de a fontosabbakat összegyűjtöttem neked. Az elte hivatalos címerét pedig innen tudod letölteni </w:t>
-      </w:r>
-      <w:sdt>
-        <w:sdtPr>
-          <w:id w:val="-1912686091"/>
-          <w:citation/>
-        </w:sdtPr>
-        <w:sdtEndPr/>
-        <w:sdtContent>
-          <w:r>
-            <w:fldChar w:fldCharType="begin"/>
-          </w:r>
-          <w:r>
-            <w:instrText xml:space="preserve"> CITATION ELT191 \l 1038 </w:instrText>
-          </w:r>
-          <w:r>
-            <w:fldChar w:fldCharType="separate"/>
-          </w:r>
-          <w:r>
-            <w:rPr>
-              <w:noProof/>
-            </w:rPr>
-            <w:t>[5]</w:t>
-          </w:r>
-          <w:r>
-            <w:fldChar w:fldCharType="end"/>
-          </w:r>
-        </w:sdtContent>
-      </w:sdt>
-      <w:r>
-        <w:t xml:space="preserve"> .</w:t>
-      </w:r>
-    </w:p>
-    <w:p>
-      <w:r>
-        <w:rPr>
-          <w:b/>
-        </w:rPr>
-        <w:t>Követelmények</w:t>
-      </w:r>
-      <w:r>
-        <w:t>:</w:t>
-      </w:r>
-    </w:p>
-    <w:p>
-      <w:pPr>
-        <w:pStyle w:val="Listaszerbekezds"/>
-        <w:numPr>
-          <w:ilvl w:val="0"/>
-          <w:numId w:val="6"/>
-        </w:numPr>
-      </w:pPr>
-      <w:r>
-        <w:t>A szakdolgozatot kemény kötésben kell leadni, 1 példányban.</w:t>
-      </w:r>
-    </w:p>
-    <w:p>
-      <w:pPr>
-        <w:pStyle w:val="Listaszerbekezds"/>
-        <w:numPr>
-          <w:ilvl w:val="0"/>
-          <w:numId w:val="6"/>
-        </w:numPr>
-      </w:pPr>
-      <w:r>
-        <w:t>Fedőlapjának színe fekete, aranyszínű feliratokkal.</w:t>
-      </w:r>
-    </w:p>
-    <w:p>
-      <w:pPr>
-        <w:pStyle w:val="Listaszerbekezds"/>
-        <w:numPr>
-          <w:ilvl w:val="0"/>
-          <w:numId w:val="6"/>
-        </w:numPr>
-      </w:pPr>
-      <w:r>
-        <w:lastRenderedPageBreak/>
-        <w:t>Lap: A4-es méret, színe fehér</w:t>
-      </w:r>
-    </w:p>
-    <w:p>
-      <w:pPr>
-        <w:pStyle w:val="Listaszerbekezds"/>
-        <w:numPr>
-          <w:ilvl w:val="0"/>
-          <w:numId w:val="6"/>
-        </w:numPr>
-      </w:pPr>
-      <w:r>
-        <w:t>Betűméret: 12 pont</w:t>
-      </w:r>
-    </w:p>
-    <w:p>
-      <w:pPr>
-        <w:pStyle w:val="Listaszerbekezds"/>
-        <w:numPr>
-          <w:ilvl w:val="0"/>
-          <w:numId w:val="6"/>
-        </w:numPr>
-      </w:pPr>
-      <w:r>
-        <w:t>Sorok: sorkizárt igazítás, 1,5-es sortávolság</w:t>
-      </w:r>
-    </w:p>
-    <w:p>
-      <w:pPr>
-        <w:pStyle w:val="Listaszerbekezds"/>
-        <w:numPr>
-          <w:ilvl w:val="0"/>
-          <w:numId w:val="6"/>
-        </w:numPr>
-      </w:pPr>
-      <w:r>
-        <w:t>Margó:</w:t>
-      </w:r>
-    </w:p>
-    <w:p>
-      <w:pPr>
-        <w:pStyle w:val="Listaszerbekezds"/>
-        <w:numPr>
-          <w:ilvl w:val="1"/>
-          <w:numId w:val="6"/>
-        </w:numPr>
-      </w:pPr>
-      <w:r>
-        <w:t>belső: 3,5 cm</w:t>
-      </w:r>
-    </w:p>
-    <w:p>
-      <w:pPr>
-        <w:pStyle w:val="Listaszerbekezds"/>
-        <w:numPr>
-          <w:ilvl w:val="1"/>
-          <w:numId w:val="6"/>
-        </w:numPr>
-      </w:pPr>
-      <w:r>
-        <w:t>külső: 2,5 cm</w:t>
-      </w:r>
-    </w:p>
-    <w:p>
-      <w:pPr>
-        <w:pStyle w:val="Listaszerbekezds"/>
-        <w:numPr>
-          <w:ilvl w:val="1"/>
-          <w:numId w:val="6"/>
-        </w:numPr>
-      </w:pPr>
-      <w:r>
-        <w:t>alsó: 2,5 cm</w:t>
-      </w:r>
-    </w:p>
-    <w:p>
-      <w:pPr>
-        <w:pStyle w:val="Listaszerbekezds"/>
-        <w:numPr>
-          <w:ilvl w:val="1"/>
-          <w:numId w:val="6"/>
-        </w:numPr>
-      </w:pPr>
-      <w:r>
-        <w:t>felső: 2,5 cm</w:t>
-      </w:r>
-    </w:p>
-    <w:p>
-      <w:pPr>
-        <w:pStyle w:val="Listaszerbekezds"/>
-        <w:numPr>
-          <w:ilvl w:val="0"/>
-          <w:numId w:val="6"/>
-        </w:numPr>
-      </w:pPr>
-      <w:r>
-        <w:t>Oldalszám: az oldalszámozást a tartalomjegyzéktől kezdve az irodalomjegyzékkel bezárólag folyamatosan kell végezni. Jelölése arab számokkal történik (a tartalomjegyzék oldalainak az oldalszámát nem szokás feltüntetni).</w:t>
-      </w:r>
-    </w:p>
-    <w:p>
-      <w:pPr>
-        <w:pStyle w:val="Listaszerbekezds"/>
-        <w:numPr>
-          <w:ilvl w:val="0"/>
-          <w:numId w:val="6"/>
-        </w:numPr>
-      </w:pPr>
-      <w:r>
-        <w:t>A dolgozat fő fejezetei (1. szintű címsorok) új oldalon kezdődjenek.</w:t>
-      </w:r>
-    </w:p>
-    <w:p>
-      <w:pPr>
-        <w:spacing w:line="240" w:lineRule="auto"/>
-        <w:jc w:val="both"/>
-      </w:pPr>
-      <w:r>
-        <w:rPr>
-          <w:b/>
-        </w:rPr>
-        <w:t>K</w:t>
-      </w:r>
-      <w:r>
-        <w:rPr>
-          <w:b/>
-        </w:rPr>
-        <w:t>épek</w:t>
-      </w:r>
-      <w:r>
-        <w:t>: Ha képet raksz a dolgozatodba, akkor annak mindig legyen képaláírása és sorszáma. H</w:t>
-      </w:r>
-      <w:r>
-        <w:t>a</w:t>
-      </w:r>
-      <w:r>
-        <w:t xml:space="preserve"> raksz be képet, akkor a szövegben hivatkozz is rá.</w:t>
-      </w:r>
-      <w:r>
-        <w:t xml:space="preserve"> Az 1. ábrán láthatjuk például a </w:t>
-      </w:r>
-      <w:r>
-        <w:rPr>
-          <w:i/>
-        </w:rPr>
-        <w:t>Galaxis útikalauz stopposoknak</w:t>
-      </w:r>
-      <w:r>
-        <w:t xml:space="preserve"> című könyv bortóját. A könyvből elhíresült mondatot</w:t>
-      </w:r>
-      <w:r>
-        <w:t xml:space="preserve"> („Ne ess pánikba!”)</w:t>
-      </w:r>
-      <w:r>
-        <w:t xml:space="preserve"> Elon Musk is felhasználta, amikor egy Teslát lőtt ki az űrbe. Ezt láthatjuk a </w:t>
-      </w:r>
-      <w:r>
-        <w:t>2.</w:t>
-      </w:r>
-      <w:r>
-        <w:t xml:space="preserve"> </w:t>
-      </w:r>
-      <w:r>
-        <w:t>ábrán</w:t>
-      </w:r>
-      <w:r>
-        <w:t>.</w:t>
-      </w:r>
-      <w:r>
-        <w:t xml:space="preserve"> </w:t>
-      </w:r>
-      <w:r>
-        <w:t>Másik oldalról a képaláírás olyan legyen, hogy meg tudjuk állapítani, mi van a képen és ne kelljen a szövegben keresgélni.</w:t>
-      </w:r>
-    </w:p>
-    <w:tbl>
-      <w:tblPr>
-        <w:tblStyle w:val="Rcsostblzat"/>
-        <w:tblW w:w="0" w:type="auto"/>
-        <w:tblLook w:val="04A0" w:firstRow="1" w:lastRow="0" w:firstColumn="1" w:lastColumn="0" w:noHBand="0" w:noVBand="1"/>
-      </w:tblPr>
-      <w:tblGrid>
-        <w:gridCol w:w="3879"/>
-        <w:gridCol w:w="5409"/>
-      </w:tblGrid>
-      <w:tr>
-        <w:tc>
-          <w:tcPr>
-            <w:tcW w:w="4606" w:type="dxa"/>
-            <w:tcBorders>
-              <w:top w:val="nil"/>
-              <w:left w:val="nil"/>
-              <w:bottom w:val="nil"/>
-              <w:right w:val="nil"/>
-            </w:tcBorders>
-            <w:vAlign w:val="center"/>
-          </w:tcPr>
-          <w:p>
-            <w:pPr>
-              <w:pStyle w:val="Kpalrs"/>
-              <w:jc w:val="center"/>
-              <w:rPr>
-                <w:color w:val="000000" w:themeColor="text1"/>
-              </w:rPr>
-            </w:pPr>
-            <w:r>
-              <w:rPr>
-                <w:noProof/>
-                <w:lang w:eastAsia="hu-HU"/>
-              </w:rPr>
-              <w:drawing>
-                <wp:inline distT="0" distB="0" distL="0" distR="0" wp14:anchorId="68F149FD" wp14:editId="0BB05B1C">
-                  <wp:extent cx="1900555" cy="3084830"/>
-                  <wp:effectExtent l="0" t="0" r="4445" b="1270"/>
-                  <wp:docPr id="1" name="Kép 1" descr="https://upload.wikimedia.org/wikipedia/hu/thumb/3/32/Galaxis_%C3%BAtikalauz_gy%C5%B1jtem%C3%A9nyes.jpg/200px-Galaxis_%C3%BAtikalauz_gy%C5%B1jtem%C3%A9nyes.jpg"/>
-                  <wp:cNvGraphicFramePr>
-                    <a:graphicFrameLocks xmlns:a="http://schemas.openxmlformats.org/drawingml/2006/main" noChangeAspect="1"/>
-                  </wp:cNvGraphicFramePr>
-                  <a:graphic xmlns:a="http://schemas.openxmlformats.org/drawingml/2006/main">
-                    <a:graphicData uri="http://schemas.openxmlformats.org/drawingml/2006/picture">
-                      <pic:pic xmlns:pic="http://schemas.openxmlformats.org/drawingml/2006/picture">
-                        <pic:nvPicPr>
-                          <pic:cNvPr id="0" name="Picture 1" descr="https://upload.wikimedia.org/wikipedia/hu/thumb/3/32/Galaxis_%C3%BAtikalauz_gy%C5%B1jtem%C3%A9nyes.jpg/200px-Galaxis_%C3%BAtikalauz_gy%C5%B1jtem%C3%A9nyes.jpg"/>
-                          <pic:cNvPicPr>
-                            <a:picLocks noChangeAspect="1" noChangeArrowheads="1"/>
-                          </pic:cNvPicPr>
-                        </pic:nvPicPr>
-                        <pic:blipFill>
-                          <a:blip r:embed="rId11">
-                            <a:extLst>
-                              <a:ext uri="{28A0092B-C50C-407E-A947-70E740481C1C}">
-                                <a14:useLocalDpi xmlns:a14="http://schemas.microsoft.com/office/drawing/2010/main" val="0"/>
-                              </a:ext>
-                            </a:extLst>
-                          </a:blip>
-                          <a:srcRect/>
-                          <a:stretch>
-                            <a:fillRect/>
-                          </a:stretch>
-                        </pic:blipFill>
-                        <pic:spPr bwMode="auto">
-                          <a:xfrm>
-                            <a:off x="0" y="0"/>
-                            <a:ext cx="1900555" cy="3084830"/>
-                          </a:xfrm>
-                          <a:prstGeom prst="rect">
-                            <a:avLst/>
-                          </a:prstGeom>
-                          <a:noFill/>
-                          <a:ln>
-                            <a:noFill/>
-                          </a:ln>
-                        </pic:spPr>
-                      </pic:pic>
-                    </a:graphicData>
-                  </a:graphic>
-                </wp:inline>
-              </w:drawing>
-            </w:r>
-          </w:p>
-          <w:p>
-            <w:pPr>
-              <w:pStyle w:val="Kpalrs"/>
-              <w:jc w:val="center"/>
-              <w:rPr>
-                <w:b w:val="0"/>
-                <w:color w:val="000000" w:themeColor="text1"/>
-              </w:rPr>
-            </w:pPr>
-            <w:r>
-              <w:rPr>
-                <w:color w:val="000000" w:themeColor="text1"/>
-              </w:rPr>
-              <w:fldChar w:fldCharType="begin"/>
-            </w:r>
-            <w:r>
-              <w:rPr>
-                <w:color w:val="000000" w:themeColor="text1"/>
-              </w:rPr>
-              <w:instrText xml:space="preserve"> SEQ ábra \* ARABIC </w:instrText>
-            </w:r>
-            <w:r>
-              <w:rPr>
-                <w:color w:val="000000" w:themeColor="text1"/>
-              </w:rPr>
-              <w:fldChar w:fldCharType="separate"/>
-            </w:r>
-            <w:r>
-              <w:rPr>
-                <w:noProof/>
-                <w:color w:val="000000" w:themeColor="text1"/>
-              </w:rPr>
-              <w:t>1</w:t>
-            </w:r>
-            <w:r>
-              <w:rPr>
-                <w:color w:val="000000" w:themeColor="text1"/>
-              </w:rPr>
-              <w:fldChar w:fldCharType="end"/>
-            </w:r>
-            <w:r>
-              <w:rPr>
-                <w:color w:val="000000" w:themeColor="text1"/>
-              </w:rPr>
-              <w:t xml:space="preserve">. ábra </w:t>
-            </w:r>
-            <w:r>
-              <w:rPr>
-                <w:b w:val="0"/>
-                <w:color w:val="000000" w:themeColor="text1"/>
-              </w:rPr>
-              <w:t>Galaxis útikalauz stopposoknak könyv</w:t>
-            </w:r>
-            <w:r>
-              <w:rPr>
-                <w:rStyle w:val="Lbjegyzet-hivatkozs"/>
-                <w:b w:val="0"/>
-                <w:color w:val="000000" w:themeColor="text1"/>
-              </w:rPr>
-              <w:footnoteReference w:id="1"/>
-            </w:r>
-          </w:p>
-        </w:tc>
-        <w:tc>
-          <w:tcPr>
-            <w:tcW w:w="4606" w:type="dxa"/>
-            <w:tcBorders>
-              <w:top w:val="nil"/>
-              <w:left w:val="nil"/>
-              <w:bottom w:val="nil"/>
-              <w:right w:val="nil"/>
-            </w:tcBorders>
-            <w:vAlign w:val="center"/>
-          </w:tcPr>
-          <w:p>
-            <w:pPr>
-              <w:keepNext/>
-              <w:jc w:val="center"/>
-            </w:pPr>
-            <w:r>
-              <w:rPr>
-                <w:noProof/>
-                <w:lang w:eastAsia="hu-HU"/>
-              </w:rPr>
-              <w:drawing>
-                <wp:inline distT="0" distB="0" distL="0" distR="0" wp14:anchorId="07A3FFBE" wp14:editId="3996C2D6">
-                  <wp:extent cx="3297597" cy="1855242"/>
-                  <wp:effectExtent l="0" t="0" r="0" b="0"/>
-                  <wp:docPr id="3" name="Kép 3" descr="https://upload.wikimedia.org/wikipedia/commons/1/17/Elon_Musk%27s_Tesla_Roadster_%2840110298232%29.jpg"/>
-                  <wp:cNvGraphicFramePr>
-                    <a:graphicFrameLocks xmlns:a="http://schemas.openxmlformats.org/drawingml/2006/main" noChangeAspect="1"/>
-                  </wp:cNvGraphicFramePr>
-                  <a:graphic xmlns:a="http://schemas.openxmlformats.org/drawingml/2006/main">
-                    <a:graphicData uri="http://schemas.openxmlformats.org/drawingml/2006/picture">
-                      <pic:pic xmlns:pic="http://schemas.openxmlformats.org/drawingml/2006/picture">
-                        <pic:nvPicPr>
-                          <pic:cNvPr id="0" name="Picture 5" descr="https://upload.wikimedia.org/wikipedia/commons/1/17/Elon_Musk%27s_Tesla_Roadster_%2840110298232%29.jpg"/>
-                          <pic:cNvPicPr>
-                            <a:picLocks noChangeAspect="1" noChangeArrowheads="1"/>
-                          </pic:cNvPicPr>
-                        </pic:nvPicPr>
-                        <pic:blipFill>
-                          <a:blip r:embed="rId12" cstate="print">
-                            <a:extLst>
-                              <a:ext uri="{28A0092B-C50C-407E-A947-70E740481C1C}">
-                                <a14:useLocalDpi xmlns:a14="http://schemas.microsoft.com/office/drawing/2010/main" val="0"/>
-                              </a:ext>
-                            </a:extLst>
-                          </a:blip>
-                          <a:srcRect/>
-                          <a:stretch>
-                            <a:fillRect/>
-                          </a:stretch>
-                        </pic:blipFill>
-                        <pic:spPr bwMode="auto">
-                          <a:xfrm>
-                            <a:off x="0" y="0"/>
-                            <a:ext cx="3299874" cy="1856523"/>
-                          </a:xfrm>
-                          <a:prstGeom prst="rect">
-                            <a:avLst/>
-                          </a:prstGeom>
-                          <a:noFill/>
-                          <a:ln>
-                            <a:noFill/>
-                          </a:ln>
-                        </pic:spPr>
-                      </pic:pic>
-                    </a:graphicData>
-                  </a:graphic>
-                </wp:inline>
-              </w:drawing>
-            </w:r>
-          </w:p>
-          <w:p>
-            <w:pPr>
-              <w:pStyle w:val="Kpalrs"/>
-              <w:jc w:val="center"/>
-              <w:rPr>
-                <w:color w:val="000000" w:themeColor="text1"/>
-              </w:rPr>
-            </w:pPr>
-            <w:r>
-              <w:rPr>
-                <w:color w:val="000000" w:themeColor="text1"/>
-              </w:rPr>
-              <w:fldChar w:fldCharType="begin"/>
-            </w:r>
-            <w:r>
-              <w:rPr>
-                <w:color w:val="000000" w:themeColor="text1"/>
-              </w:rPr>
-              <w:instrText xml:space="preserve"> SEQ ábra \* ARABIC </w:instrText>
-            </w:r>
-            <w:r>
-              <w:rPr>
-                <w:color w:val="000000" w:themeColor="text1"/>
-              </w:rPr>
-              <w:fldChar w:fldCharType="separate"/>
-            </w:r>
-            <w:r>
-              <w:rPr>
-                <w:noProof/>
-                <w:color w:val="000000" w:themeColor="text1"/>
-              </w:rPr>
-              <w:t>2</w:t>
-            </w:r>
-            <w:r>
-              <w:rPr>
-                <w:color w:val="000000" w:themeColor="text1"/>
-              </w:rPr>
-              <w:fldChar w:fldCharType="end"/>
-            </w:r>
-            <w:r>
-              <w:rPr>
-                <w:color w:val="000000" w:themeColor="text1"/>
-              </w:rPr>
-              <w:t xml:space="preserve">. ábra </w:t>
-            </w:r>
-            <w:r>
-              <w:rPr>
-                <w:b w:val="0"/>
-                <w:color w:val="000000" w:themeColor="text1"/>
-              </w:rPr>
-              <w:t>Elon Musk Teslája az űrben</w:t>
-            </w:r>
-            <w:r>
-              <w:rPr>
-                <w:rStyle w:val="Lbjegyzet-hivatkozs"/>
-                <w:b w:val="0"/>
-                <w:color w:val="000000" w:themeColor="text1"/>
-              </w:rPr>
-              <w:footnoteReference w:id="2"/>
-            </w:r>
-          </w:p>
-          <w:p>
-            <w:pPr>
-              <w:keepNext/>
-              <w:jc w:val="center"/>
-            </w:pPr>
-          </w:p>
-        </w:tc>
-      </w:tr>
-      <w:tr>
-        <w:tc>
-          <w:tcPr>
-            <w:tcW w:w="4606" w:type="dxa"/>
-            <w:tcBorders>
-              <w:top w:val="nil"/>
-              <w:left w:val="nil"/>
-              <w:bottom w:val="nil"/>
-              <w:right w:val="nil"/>
-            </w:tcBorders>
-          </w:tcPr>
-          <w:p>
-            <w:pPr>
-              <w:pStyle w:val="Kpalrs"/>
-              <w:rPr>
-                <w:noProof/>
-                <w:lang w:eastAsia="hu-HU"/>
-              </w:rPr>
-            </w:pPr>
-          </w:p>
-        </w:tc>
-        <w:tc>
-          <w:tcPr>
-            <w:tcW w:w="4606" w:type="dxa"/>
-            <w:tcBorders>
-              <w:top w:val="nil"/>
-              <w:left w:val="nil"/>
-              <w:bottom w:val="nil"/>
-              <w:right w:val="nil"/>
-            </w:tcBorders>
-          </w:tcPr>
-          <w:p>
-            <w:pPr>
-              <w:keepNext/>
-              <w:jc w:val="center"/>
-              <w:rPr>
-                <w:noProof/>
-                <w:lang w:eastAsia="hu-HU"/>
-              </w:rPr>
-            </w:pPr>
-          </w:p>
-        </w:tc>
-      </w:tr>
-    </w:tbl>
-    <w:p>
-      <w:pPr>
-        <w:spacing w:line="240" w:lineRule="auto"/>
-        <w:jc w:val="both"/>
-      </w:pPr>
-      <w:r>
-        <w:rPr>
-          <w:b/>
-        </w:rPr>
-        <w:t>H</w:t>
-      </w:r>
-      <w:r>
-        <w:rPr>
-          <w:b/>
-        </w:rPr>
-        <w:t>ivatkozások</w:t>
-      </w:r>
-      <w:r>
-        <w:t xml:space="preserve">: Ha felhasználsz bármilyen forrást akkor azt mindig hivatkoznod kell. </w:t>
-      </w:r>
-      <w:r>
-        <w:t>Ez fontos, hogy semmilyen plágium ne merüljön fel. Erről egy papírt is ki kell töltened, hogy büntetőjogi felelő</w:t>
-      </w:r>
-      <w:r>
-        <w:t>s</w:t>
-      </w:r>
-      <w:r>
-        <w:t xml:space="preserve">séged van ezzel kapcsolatban. </w:t>
-      </w:r>
-      <w:r>
-        <w:t>Célszerű a szövegben is berakni egy hivatkozást, hogy kapcsolható legyen forrásjegyzékhez. Az előbbi képeket például a wikipé</w:t>
-      </w:r>
-      <w:r>
-        <w:t>d</w:t>
-      </w:r>
-      <w:r>
-        <w:t>i</w:t>
-      </w:r>
-      <w:r>
-        <w:t>á</w:t>
-      </w:r>
-      <w:r>
-        <w:t xml:space="preserve">n találtam </w:t>
-      </w:r>
-      <w:sdt>
-        <w:sdtPr>
-          <w:id w:val="-1125618422"/>
-          <w:citation/>
-        </w:sdtPr>
-        <w:sdtEndPr/>
-        <w:sdtContent>
-          <w:r>
-            <w:fldChar w:fldCharType="begin"/>
-          </w:r>
-          <w:r>
-            <w:instrText xml:space="preserve"> CITATION Gal19 \l 1038 </w:instrText>
-          </w:r>
-          <w:r>
-            <w:fldChar w:fldCharType="separate"/>
-          </w:r>
-          <w:r>
-            <w:rPr>
-              <w:noProof/>
-            </w:rPr>
-            <w:t>[6]</w:t>
-          </w:r>
-          <w:r>
-            <w:fldChar w:fldCharType="end"/>
-          </w:r>
-        </w:sdtContent>
-      </w:sdt>
-      <w:r>
-        <w:t>.</w:t>
-      </w:r>
-    </w:p>
-    <w:p>
-      <w:pPr>
-        <w:pStyle w:val="Cmsor2"/>
-      </w:pPr>
-      <w:bookmarkStart w:id="10" w:name="_Toc39499045"/>
-      <w:r>
-        <w:lastRenderedPageBreak/>
-        <w:t>DVD melléklet</w:t>
-      </w:r>
-      <w:bookmarkEnd w:id="10"/>
-    </w:p>
-    <w:p>
-      <w:pPr>
-        <w:jc w:val="both"/>
-      </w:pPr>
-      <w:r>
-        <w:t>A DVD mellékletre mindent tegyél rá, hisz úgy is elfér. Legyen rajta a forráskód, legyen rajta futtatható formában az alkalmazásod, ha lehetséges. Legyen rajta a dolgozat .pdf formátumban, ill. a leadáshoz szükséges papírok is rákerülhetnek. Ha használtál külső csomagokat, adatokat, akkor azokat is tedd rá.</w:t>
-      </w:r>
-    </w:p>
-    <w:p>
-      <w:pPr>
-        <w:pStyle w:val="Cmsor2"/>
-      </w:pPr>
-      <w:bookmarkStart w:id="11" w:name="_Toc39499046"/>
-      <w:r>
-        <w:t>Leadás</w:t>
-      </w:r>
-      <w:bookmarkEnd w:id="11"/>
-    </w:p>
-    <w:p>
-      <w:pPr>
-        <w:spacing w:after="0"/>
-      </w:pPr>
-      <w:r>
-        <w:t xml:space="preserve">A leadáskor le kell adnod mindenféle plusz papírt is. Ezeket érdemes még a leadás előtt kitölteni és kitöltve magaddal vinni. </w:t>
-      </w:r>
-      <w:r>
-        <w:br/>
-        <w:t xml:space="preserve">Amik kellenek </w:t>
-      </w:r>
-      <w:sdt>
-        <w:sdtPr>
-          <w:id w:val="1268498331"/>
-          <w:citation/>
-        </w:sdtPr>
-        <w:sdtEndPr/>
-        <w:sdtContent>
-          <w:r>
-            <w:fldChar w:fldCharType="begin"/>
-          </w:r>
-          <w:r>
-            <w:instrText xml:space="preserve"> CITATION Sza19 \l 1038 </w:instrText>
-          </w:r>
-          <w:r>
-            <w:fldChar w:fldCharType="separate"/>
-          </w:r>
-          <w:r>
-            <w:rPr>
-              <w:noProof/>
-            </w:rPr>
-            <w:t>[7]</w:t>
-          </w:r>
-          <w:r>
-            <w:fldChar w:fldCharType="end"/>
-          </w:r>
-        </w:sdtContent>
-      </w:sdt>
-      <w:r>
-        <w:t>:</w:t>
-      </w:r>
-      <w:r>
-        <w:t xml:space="preserve"> </w:t>
-      </w:r>
-    </w:p>
-    <w:p>
-      <w:pPr>
-        <w:pStyle w:val="Listaszerbekezds"/>
-        <w:numPr>
-          <w:ilvl w:val="0"/>
-          <w:numId w:val="9"/>
-        </w:numPr>
-        <w:spacing w:after="0"/>
-        <w:ind w:left="714" w:hanging="357"/>
-      </w:pPr>
-      <w:r>
-        <w:t>ED</w:t>
-      </w:r>
-      <w:r>
-        <w:t>IT Hallgatói dolgozat űrlap</w:t>
-      </w:r>
-    </w:p>
-    <w:p>
-      <w:pPr>
-        <w:pStyle w:val="Listaszerbekezds"/>
-        <w:numPr>
-          <w:ilvl w:val="0"/>
-          <w:numId w:val="9"/>
-        </w:numPr>
-        <w:spacing w:after="0"/>
-      </w:pPr>
-      <w:r>
-        <w:t>EDIT - Elhelyezési megállapodás - Hallgatói dolgozat</w:t>
-      </w:r>
-    </w:p>
-    <w:p>
-      <w:pPr>
-        <w:pStyle w:val="Listaszerbekezds"/>
-        <w:numPr>
-          <w:ilvl w:val="0"/>
-          <w:numId w:val="9"/>
-        </w:numPr>
-        <w:spacing w:after="0"/>
-      </w:pPr>
-      <w:r>
-        <w:t>Szakdolgozat/Diplomamunka leadási és eredetiség nyilatkozat</w:t>
-      </w:r>
-    </w:p>
-    <w:p>
-      <w:pPr>
-        <w:pStyle w:val="Listaszerbekezds"/>
-        <w:numPr>
-          <w:ilvl w:val="0"/>
-          <w:numId w:val="9"/>
-        </w:numPr>
-        <w:spacing w:after="0"/>
-      </w:pPr>
-      <w:r>
-        <w:t xml:space="preserve">EDIT - Hallgatói dolgozat titkosítása </w:t>
-      </w:r>
-      <w:r>
-        <w:t>(ha szükséges)</w:t>
-      </w:r>
-      <w:r>
-        <w:t>.</w:t>
-      </w:r>
-    </w:p>
-    <w:p>
-      <w:pPr>
-        <w:pStyle w:val="Cmsor1"/>
-        <w:numPr>
-          <w:ilvl w:val="0"/>
-          <w:numId w:val="5"/>
-        </w:numPr>
-        <w:spacing w:line="240" w:lineRule="auto"/>
-      </w:pPr>
-      <w:bookmarkStart w:id="12" w:name="_Toc39499047"/>
-      <w:r>
-        <w:t>V</w:t>
-      </w:r>
-      <w:r>
-        <w:t>édés</w:t>
-      </w:r>
-      <w:bookmarkEnd w:id="12"/>
-    </w:p>
-    <w:p>
-      <w:pPr>
-        <w:spacing w:line="240" w:lineRule="auto"/>
-        <w:jc w:val="both"/>
-      </w:pPr>
-      <w:r>
-        <w:t>Az elkészült dolgozatodat meg is kell védened. A védésre 10-15 perced van. Ennyi idő alatt kell bemutatnod az alkalmazásod működését. Szakdolgozatnál nem prezentációt várunk el, hanem működő, jól kinéző, használható alkalmazást. Ha van az alkalmazásodban olyan rész, amelyet nem tudsz megmutatni működés közben, vagy épp a nagy eredmény a háttérben futó motor működése, akkor készíts róla prezentációt.</w:t>
-      </w:r>
-      <w:r>
-        <w:t xml:space="preserve"> Ekkor is célszerű minimális mennyiséget csinálni, max. 3-4 dia.</w:t>
-      </w:r>
-      <w:r>
-        <w:t xml:space="preserve"> A védésre célszerű egy jól végiggondolt, jól felépített és begyakorolt bemutatással jönni. Ha jó a</w:t>
-      </w:r>
-      <w:r>
-        <w:t xml:space="preserve"> védésed, az akár a dolgozatod</w:t>
-      </w:r>
-      <w:r>
-        <w:t xml:space="preserve"> jegyén is tud javítani.</w:t>
-      </w:r>
-      <w:r>
-        <w:t xml:space="preserve"> A védésre mindig legyen egy ’B’ terv. Az ördög nem alszik, és ami el tud romlani, az el is fog</w:t>
-      </w:r>
-      <w:sdt>
-        <w:sdtPr>
-          <w:id w:val="-575508412"/>
-          <w:citation/>
-        </w:sdtPr>
-        <w:sdtEndPr/>
-        <w:sdtContent>
-          <w:r>
-            <w:fldChar w:fldCharType="begin"/>
-          </w:r>
-          <w:r>
-            <w:instrText xml:space="preserve"> CITATION Mur19 \l 1038 </w:instrText>
-          </w:r>
-          <w:r>
-            <w:fldChar w:fldCharType="separate"/>
-          </w:r>
-          <w:r>
-            <w:rPr>
-              <w:noProof/>
-            </w:rPr>
-            <w:t xml:space="preserve"> </w:t>
-          </w:r>
-          <w:r>
-            <w:rPr>
-              <w:noProof/>
-            </w:rPr>
-            <w:t>[8]</w:t>
-          </w:r>
-          <w:r>
-            <w:fldChar w:fldCharType="end"/>
-          </w:r>
-        </w:sdtContent>
-      </w:sdt>
-      <w:r>
-        <w:t>. Éppen nem lesz internet a védés alatt, nem elérhető a külső forrás, amit használsz, stb. Csinálj egy videót, ahol működik a rendszer, vagy készíts diasort a funkciókról.</w:t>
-      </w:r>
-      <w:r>
-        <w:t xml:space="preserve"> Ha az alkalmazás védés során nem működik, vagy hibát dob, akkor sajnos nem fogják elfogadni a dolgozatot. A védésen a forráskódot is megnézzük, így az légyen megfelelően kommentezve. Védés előtt próbáld ki, hogy működik-e az alkalmazásod az egyetemi gépeken, mert ha nem akkor hozz laptopot és mutasd be azon. Ha laptopon szeretnéd bemutatni, akkor mindenképp jelezd a bizottság elnökének emailben.</w:t>
-      </w:r>
-    </w:p>
-    <w:p>
-      <w:pPr>
-        <w:pStyle w:val="Cmsor1"/>
-        <w:numPr>
-          <w:ilvl w:val="0"/>
-          <w:numId w:val="5"/>
-        </w:numPr>
-      </w:pPr>
-      <w:bookmarkStart w:id="13" w:name="_Toc39499048"/>
-      <w:r>
-        <w:t>Értékelés</w:t>
-      </w:r>
-      <w:bookmarkEnd w:id="13"/>
-    </w:p>
-    <w:p>
-      <w:pPr>
-        <w:jc w:val="both"/>
-      </w:pPr>
-      <w:r>
-        <w:t xml:space="preserve">A szakdolgozatra 3 jegyet fogsz kapni. Egyet a dolgozatra, egyet a védésedre, egyet pedig a húzott tételre. A három átlaga lesz a végső jegyed, emiatt is fontos, hogy a dolgozatod rendben legyen, és jól meg tudd védeni. A dolgozatodat a témavezetőd is értékelni fogja. Ennek az értékelésnek a pontrendszere elérhető a kari honlapon </w:t>
-      </w:r>
-      <w:sdt>
-        <w:sdtPr>
-          <w:id w:val="1191654491"/>
-          <w:citation/>
-        </w:sdtPr>
-        <w:sdtEndPr/>
-        <w:sdtContent>
-          <w:r>
-            <w:fldChar w:fldCharType="begin"/>
-          </w:r>
-          <w:r>
-            <w:instrText xml:space="preserve"> CITATION BSc19 \l 1038 </w:instrText>
-          </w:r>
-          <w:r>
-            <w:fldChar w:fldCharType="separate"/>
-          </w:r>
-          <w:r>
-            <w:rPr>
-              <w:noProof/>
-            </w:rPr>
-            <w:t>[9]</w:t>
-          </w:r>
-          <w:r>
-            <w:fldChar w:fldCharType="end"/>
-          </w:r>
-        </w:sdtContent>
-      </w:sdt>
-      <w:r>
-        <w:t xml:space="preserve">. </w:t>
-      </w:r>
-    </w:p>
-    <w:p>
-      <w:pPr>
-        <w:pStyle w:val="Cmsor1"/>
-        <w:numPr>
-          <w:ilvl w:val="0"/>
-          <w:numId w:val="5"/>
-        </w:numPr>
-        <w:spacing w:line="240" w:lineRule="auto"/>
-      </w:pPr>
-      <w:bookmarkStart w:id="14" w:name="_Toc39499049"/>
-      <w:r>
-        <w:lastRenderedPageBreak/>
-        <w:t>T</w:t>
-      </w:r>
-      <w:r>
-        <w:t>ipikus hibák</w:t>
-      </w:r>
-      <w:bookmarkEnd w:id="14"/>
-    </w:p>
-    <w:p>
-      <w:pPr>
-        <w:pStyle w:val="Listaszerbekezds"/>
-        <w:numPr>
-          <w:ilvl w:val="0"/>
-          <w:numId w:val="3"/>
-        </w:numPr>
-        <w:spacing w:line="240" w:lineRule="auto"/>
-        <w:jc w:val="both"/>
-      </w:pPr>
-      <w:r>
-        <w:t>R</w:t>
-      </w:r>
-      <w:r>
-        <w:t>ossz</w:t>
-      </w:r>
-      <w:r>
-        <w:t xml:space="preserve"> a dolgozat felépítése. Ha több részből tevődik össze a dolgozatod, akkor előbb kezd kisebb elemek bemutatásával, majd az abból épülő nagyobbakkal, és így tovább. Ha lapozgatni kell a dolgozatban, mert olyat említesz, ami később lesz bevezetve, akkor az nem jó.</w:t>
-      </w:r>
-    </w:p>
-    <w:p>
-      <w:pPr>
-        <w:pStyle w:val="Listaszerbekezds"/>
-        <w:numPr>
-          <w:ilvl w:val="0"/>
-          <w:numId w:val="3"/>
-        </w:numPr>
-        <w:spacing w:line="240" w:lineRule="auto"/>
-        <w:jc w:val="both"/>
-      </w:pPr>
-      <w:r>
-        <w:t>S</w:t>
-      </w:r>
-      <w:r>
-        <w:t>ok kép, kevés szöveg, vagy fordítva</w:t>
-      </w:r>
-      <w:r>
-        <w:t>. A dolgozatba lehet rakni képet, de minden képhez tartozzon szöveg is. Ha csak bemásolod a képernyőmentéseket és nem írsz róluk, akkor az olvasó nem biztos, hogy tudja értelmezni azokat. Ha viszont csak szöveget írsz és nem ábrázolod képekkel, akkor az megint nem segíti az olvasót.</w:t>
-      </w:r>
-    </w:p>
-    <w:p>
-      <w:pPr>
-        <w:pStyle w:val="Listaszerbekezds"/>
-        <w:numPr>
-          <w:ilvl w:val="0"/>
-          <w:numId w:val="3"/>
-        </w:numPr>
-        <w:spacing w:line="240" w:lineRule="auto"/>
-        <w:jc w:val="both"/>
-      </w:pPr>
-      <w:r>
-        <w:t>A dolgozat nem éri el a 40 oldalt. Ha kevesebb oldalad van, akkor valami még kimaradt, vagy nem elég részletesen írtad le.</w:t>
-      </w:r>
-    </w:p>
-    <w:p>
-      <w:pPr>
-        <w:pStyle w:val="Listaszerbekezds"/>
-        <w:numPr>
-          <w:ilvl w:val="0"/>
-          <w:numId w:val="3"/>
-        </w:numPr>
-        <w:spacing w:line="240" w:lineRule="auto"/>
-        <w:jc w:val="both"/>
-      </w:pPr>
-      <w:r>
-        <w:t>A témavezető nem látja a végső verziót. Mindig küld el neki mielőtt bekötteted a dolgozatot, hogy hátha észrevesz még hibát benne.</w:t>
-      </w:r>
-    </w:p>
-    <w:p>
-      <w:pPr>
-        <w:pStyle w:val="Listaszerbekezds"/>
-        <w:numPr>
-          <w:ilvl w:val="0"/>
-          <w:numId w:val="3"/>
-        </w:numPr>
-        <w:spacing w:line="240" w:lineRule="auto"/>
-        <w:jc w:val="both"/>
-      </w:pPr>
-      <w:r>
-        <w:t>Védés közben derül ki valami hiba a programban. Ez a legrosszabb forgatókönyv. A védésre legyen egy begyakorolt bemutatód, hogy mikor mit fogsz bemutatni. Ezt gyakorold be nyugodtan otthon, nézd meg hogy beleférsz-e az időbe, és hogy minden működik. Olyat ne mutass, amiben nem vagy 100%-ig biztos!</w:t>
-      </w:r>
-    </w:p>
-    <w:p>
-      <w:pPr>
-        <w:spacing w:line="240" w:lineRule="auto"/>
-        <w:jc w:val="both"/>
-      </w:pPr>
-    </w:p>
-    <w:p>
-      <w:pPr>
-        <w:spacing w:line="240" w:lineRule="auto"/>
-        <w:jc w:val="both"/>
-      </w:pPr>
-    </w:p>
-    <w:p>
-      <w:pPr>
-        <w:spacing w:line="240" w:lineRule="auto"/>
-        <w:jc w:val="both"/>
-      </w:pPr>
-    </w:p>
-    <w:p>
-      <w:pPr>
-        <w:spacing w:line="240" w:lineRule="auto"/>
-        <w:jc w:val="both"/>
-      </w:pPr>
-    </w:p>
-    <w:p>
-      <w:pPr>
-        <w:spacing w:line="240" w:lineRule="auto"/>
-        <w:jc w:val="both"/>
-      </w:pPr>
-    </w:p>
-    <w:p>
-      <w:pPr>
-        <w:spacing w:line="240" w:lineRule="auto"/>
-        <w:jc w:val="both"/>
-      </w:pPr>
-    </w:p>
-    <w:p>
-      <w:pPr>
-        <w:spacing w:line="240" w:lineRule="auto"/>
-        <w:jc w:val="both"/>
-      </w:pPr>
-    </w:p>
-    <w:p>
-      <w:pPr>
-        <w:spacing w:line="240" w:lineRule="auto"/>
-        <w:jc w:val="both"/>
-      </w:pPr>
-    </w:p>
-    <w:p>
-      <w:pPr>
-        <w:spacing w:line="240" w:lineRule="auto"/>
-        <w:jc w:val="both"/>
-      </w:pPr>
-      <w:r>
-        <w:t>Frissítve: 2019-11-19</w:t>
-      </w:r>
+      </w:pPr>
       <w:r>
         <w:br w:type="page"/>
       </w:r>
@@ -3653,12 +1260,12 @@
           <w:noProof/>
         </w:rPr>
       </w:pPr>
-      <w:bookmarkStart w:id="15" w:name="_Toc39499050"/>
+      <w:bookmarkStart w:id="6" w:name="_Toc39603190"/>
       <w:r>
         <w:lastRenderedPageBreak/>
         <w:t>Forrásjegyzet</w:t>
       </w:r>
-      <w:bookmarkEnd w:id="15"/>
+      <w:bookmarkEnd w:id="6"/>
       <w:r>
         <w:fldChar w:fldCharType="begin"/>
       </w:r>
@@ -3682,8 +1289,8 @@
         <w:tblLook w:val="04A0" w:firstRow="1" w:lastRow="0" w:firstColumn="1" w:lastColumn="0" w:noHBand="0" w:noVBand="1"/>
       </w:tblPr>
       <w:tblGrid>
-        <w:gridCol w:w="322"/>
-        <w:gridCol w:w="8840"/>
+        <w:gridCol w:w="344"/>
+        <w:gridCol w:w="8818"/>
       </w:tblGrid>
       <w:tr>
         <w:trPr>
@@ -4120,7 +1727,6 @@
     <w:p>
       <w:pPr>
         <w:spacing w:line="240" w:lineRule="auto"/>
-        <w:jc w:val="both"/>
       </w:pPr>
       <w:r>
         <w:fldChar w:fldCharType="end"/>
@@ -4231,62 +1837,133 @@
       </w:r>
     </w:p>
   </w:footnote>
-  <w:footnote w:id="1">
-    <w:p>
-      <w:pPr>
-        <w:pStyle w:val="Lbjegyzetszveg"/>
-      </w:pPr>
-      <w:r>
-        <w:rPr>
-          <w:rStyle w:val="Lbjegyzet-hivatkozs"/>
-        </w:rPr>
-        <w:footnoteRef/>
-      </w:r>
-      <w:r>
-        <w:t xml:space="preserve"> </w:t>
-      </w:r>
-      <w:hyperlink r:id="rId1" w:history="1">
-        <w:r>
-          <w:rPr>
-            <w:rStyle w:val="Hiperhivatkozs"/>
-            <w:sz w:val="14"/>
-          </w:rPr>
-          <w:t>https://hu.wikipedia.org/wiki/Galaxis_%C3%BAtikalauz_stopposoknak#/media/F%C3%A1jl:Galaxis_%C3%BAtikalauz_gy%C5%B1jtem%C3%A9nyes.jpg</w:t>
-        </w:r>
-      </w:hyperlink>
-    </w:p>
-  </w:footnote>
-  <w:footnote w:id="2">
-    <w:p>
-      <w:pPr>
-        <w:pStyle w:val="Lbjegyzetszveg"/>
-      </w:pPr>
-      <w:r>
-        <w:rPr>
-          <w:rStyle w:val="Lbjegyzet-hivatkozs"/>
-        </w:rPr>
-        <w:footnoteRef/>
-      </w:r>
-      <w:r>
-        <w:t xml:space="preserve"> </w:t>
-      </w:r>
-      <w:hyperlink r:id="rId2" w:anchor="/media/F%C3%A1jl:Elon_Musk's_Tesla_Roadster_(40110298232).jpg" w:history="1">
-        <w:r>
-          <w:rPr>
-            <w:rStyle w:val="Hiperhivatkozs"/>
-            <w:sz w:val="14"/>
-          </w:rPr>
-          <w:t>https://hu.wikipedia.org/wiki/Galaxis_%C3%BAtikalauz_stopposoknak#/media/F%C3%A1jl:Elon_Musk's_Tesla_Roadster_(40110298232).jpg</w:t>
-        </w:r>
-      </w:hyperlink>
-    </w:p>
-  </w:footnote>
 </w:footnotes>
 </file>
 
 <file path=word/numbering.xml><?xml version="1.0" encoding="utf-8"?>
 <w:numbering xmlns:wpc="http://schemas.microsoft.com/office/word/2010/wordprocessingCanvas" xmlns:cx="http://schemas.microsoft.com/office/drawing/2014/chartex" xmlns:cx1="http://schemas.microsoft.com/office/drawing/2015/9/8/chartex" xmlns:cx2="http://schemas.microsoft.com/office/drawing/2015/10/21/chartex" xmlns:cx3="http://schemas.microsoft.com/office/drawing/2016/5/9/chartex" xmlns:cx4="http://schemas.microsoft.com/office/drawing/2016/5/10/chartex" xmlns:cx5="http://schemas.microsoft.com/office/drawing/2016/5/11/chartex" xmlns:cx6="http://schemas.microsoft.com/office/drawing/2016/5/12/chartex" xmlns:cx7="http://schemas.microsoft.com/office/drawing/2016/5/13/chartex" xmlns:cx8="http://schemas.microsoft.com/office/drawing/2016/5/14/chartex" xmlns:mc="http://schemas.openxmlformats.org/markup-compatibility/2006" xmlns:aink="http://schemas.microsoft.com/office/drawing/2016/ink" xmlns:am3d="http://schemas.microsoft.com/office/drawing/2017/model3d" xmlns:o="urn:schemas-microsoft-com:office:office" xmlns:r="http://schemas.openxmlformats.org/officeDocument/2006/relationships" xmlns:m="http://schemas.openxmlformats.org/officeDocument/2006/math" xmlns:v="urn:schemas-microsoft-com:vml" xmlns:wp14="http://schemas.microsoft.com/office/word/2010/wordprocessingDrawing" xmlns:wp="http://schemas.openxmlformats.org/drawingml/2006/wordprocessingDrawing" xmlns:w10="urn:schemas-microsoft-com:office:word" xmlns:w="http://schemas.openxmlformats.org/wordprocessingml/2006/main" xmlns:w14="http://schemas.microsoft.com/office/word/2010/wordml" xmlns:w15="http://schemas.microsoft.com/office/word/2012/wordml" xmlns:w16cid="http://schemas.microsoft.com/office/word/2016/wordml/cid" xmlns:w16se="http://schemas.microsoft.com/office/word/2015/wordml/symex" xmlns:wpg="http://schemas.microsoft.com/office/word/2010/wordprocessingGroup" xmlns:wpi="http://schemas.microsoft.com/office/word/2010/wordprocessingInk" xmlns:wne="http://schemas.microsoft.com/office/word/2006/wordml" xmlns:wps="http://schemas.microsoft.com/office/word/2010/wordprocessingShape" mc:Ignorable="w14 w15 w16se w16cid wp14">
   <w:abstractNum w:abstractNumId="0" w15:restartNumberingAfterBreak="0">
+    <w:nsid w:val="07237B34"/>
+    <w:multiLevelType w:val="multilevel"/>
+    <w:tmpl w:val="3CFAD56C"/>
+    <w:lvl w:ilvl="0">
+      <w:start w:val="1"/>
+      <w:numFmt w:val="decimal"/>
+      <w:lvlText w:val="%1."/>
+      <w:lvlJc w:val="left"/>
+      <w:pPr>
+        <w:ind w:left="360" w:hanging="360"/>
+      </w:pPr>
+      <w:rPr>
+        <w:rFonts w:hint="default"/>
+      </w:rPr>
+    </w:lvl>
+    <w:lvl w:ilvl="1">
+      <w:start w:val="1"/>
+      <w:numFmt w:val="decimal"/>
+      <w:isLgl/>
+      <w:lvlText w:val="%1.%2"/>
+      <w:lvlJc w:val="left"/>
+      <w:pPr>
+        <w:ind w:left="420" w:hanging="420"/>
+      </w:pPr>
+      <w:rPr>
+        <w:rFonts w:hint="default"/>
+      </w:rPr>
+    </w:lvl>
+    <w:lvl w:ilvl="2">
+      <w:start w:val="1"/>
+      <w:numFmt w:val="decimal"/>
+      <w:isLgl/>
+      <w:lvlText w:val="%1.%2.%3"/>
+      <w:lvlJc w:val="left"/>
+      <w:pPr>
+        <w:ind w:left="720" w:hanging="720"/>
+      </w:pPr>
+      <w:rPr>
+        <w:rFonts w:hint="default"/>
+      </w:rPr>
+    </w:lvl>
+    <w:lvl w:ilvl="3">
+      <w:start w:val="1"/>
+      <w:numFmt w:val="decimal"/>
+      <w:isLgl/>
+      <w:lvlText w:val="%1.%2.%3.%4"/>
+      <w:lvlJc w:val="left"/>
+      <w:pPr>
+        <w:ind w:left="720" w:hanging="720"/>
+      </w:pPr>
+      <w:rPr>
+        <w:rFonts w:hint="default"/>
+      </w:rPr>
+    </w:lvl>
+    <w:lvl w:ilvl="4">
+      <w:start w:val="1"/>
+      <w:numFmt w:val="decimal"/>
+      <w:isLgl/>
+      <w:lvlText w:val="%1.%2.%3.%4.%5"/>
+      <w:lvlJc w:val="left"/>
+      <w:pPr>
+        <w:ind w:left="1080" w:hanging="1080"/>
+      </w:pPr>
+      <w:rPr>
+        <w:rFonts w:hint="default"/>
+      </w:rPr>
+    </w:lvl>
+    <w:lvl w:ilvl="5">
+      <w:start w:val="1"/>
+      <w:numFmt w:val="decimal"/>
+      <w:isLgl/>
+      <w:lvlText w:val="%1.%2.%3.%4.%5.%6"/>
+      <w:lvlJc w:val="left"/>
+      <w:pPr>
+        <w:ind w:left="1080" w:hanging="1080"/>
+      </w:pPr>
+      <w:rPr>
+        <w:rFonts w:hint="default"/>
+      </w:rPr>
+    </w:lvl>
+    <w:lvl w:ilvl="6">
+      <w:start w:val="1"/>
+      <w:numFmt w:val="decimal"/>
+      <w:isLgl/>
+      <w:lvlText w:val="%1.%2.%3.%4.%5.%6.%7"/>
+      <w:lvlJc w:val="left"/>
+      <w:pPr>
+        <w:ind w:left="1440" w:hanging="1440"/>
+      </w:pPr>
+      <w:rPr>
+        <w:rFonts w:hint="default"/>
+      </w:rPr>
+    </w:lvl>
+    <w:lvl w:ilvl="7">
+      <w:start w:val="1"/>
+      <w:numFmt w:val="decimal"/>
+      <w:isLgl/>
+      <w:lvlText w:val="%1.%2.%3.%4.%5.%6.%7.%8"/>
+      <w:lvlJc w:val="left"/>
+      <w:pPr>
+        <w:ind w:left="1440" w:hanging="1440"/>
+      </w:pPr>
+      <w:rPr>
+        <w:rFonts w:hint="default"/>
+      </w:rPr>
+    </w:lvl>
+    <w:lvl w:ilvl="8">
+      <w:start w:val="1"/>
+      <w:numFmt w:val="decimal"/>
+      <w:isLgl/>
+      <w:lvlText w:val="%1.%2.%3.%4.%5.%6.%7.%8.%9"/>
+      <w:lvlJc w:val="left"/>
+      <w:pPr>
+        <w:ind w:left="1440" w:hanging="1440"/>
+      </w:pPr>
+      <w:rPr>
+        <w:rFonts w:hint="default"/>
+      </w:rPr>
+    </w:lvl>
+  </w:abstractNum>
+  <w:abstractNum w:abstractNumId="1" w15:restartNumberingAfterBreak="0">
     <w:nsid w:val="0D6A476B"/>
     <w:multiLevelType w:val="hybridMultilevel"/>
     <w:tmpl w:val="5210BA80"/>
@@ -4399,7 +2076,7 @@
       </w:rPr>
     </w:lvl>
   </w:abstractNum>
-  <w:abstractNum w:abstractNumId="1" w15:restartNumberingAfterBreak="0">
+  <w:abstractNum w:abstractNumId="2" w15:restartNumberingAfterBreak="0">
     <w:nsid w:val="23A70459"/>
     <w:multiLevelType w:val="hybridMultilevel"/>
     <w:tmpl w:val="E83A9D22"/>
@@ -4512,7 +2189,7 @@
       </w:rPr>
     </w:lvl>
   </w:abstractNum>
-  <w:abstractNum w:abstractNumId="2" w15:restartNumberingAfterBreak="0">
+  <w:abstractNum w:abstractNumId="3" w15:restartNumberingAfterBreak="0">
     <w:nsid w:val="2EC20F97"/>
     <w:multiLevelType w:val="hybridMultilevel"/>
     <w:tmpl w:val="9DFA2E26"/>
@@ -4598,7 +2275,7 @@
       </w:pPr>
     </w:lvl>
   </w:abstractNum>
-  <w:abstractNum w:abstractNumId="3" w15:restartNumberingAfterBreak="0">
+  <w:abstractNum w:abstractNumId="4" w15:restartNumberingAfterBreak="0">
     <w:nsid w:val="34A97D5D"/>
     <w:multiLevelType w:val="hybridMultilevel"/>
     <w:tmpl w:val="549AF5A0"/>
@@ -4710,7 +2387,7 @@
       </w:rPr>
     </w:lvl>
   </w:abstractNum>
-  <w:abstractNum w:abstractNumId="4" w15:restartNumberingAfterBreak="0">
+  <w:abstractNum w:abstractNumId="5" w15:restartNumberingAfterBreak="0">
     <w:nsid w:val="38432E3A"/>
     <w:multiLevelType w:val="hybridMultilevel"/>
     <w:tmpl w:val="57A4C222"/>
@@ -4796,7 +2473,7 @@
       </w:pPr>
     </w:lvl>
   </w:abstractNum>
-  <w:abstractNum w:abstractNumId="5" w15:restartNumberingAfterBreak="0">
+  <w:abstractNum w:abstractNumId="6" w15:restartNumberingAfterBreak="0">
     <w:nsid w:val="3FA13CFF"/>
     <w:multiLevelType w:val="hybridMultilevel"/>
     <w:tmpl w:val="3504623E"/>
@@ -4908,7 +2585,7 @@
       </w:rPr>
     </w:lvl>
   </w:abstractNum>
-  <w:abstractNum w:abstractNumId="6" w15:restartNumberingAfterBreak="0">
+  <w:abstractNum w:abstractNumId="7" w15:restartNumberingAfterBreak="0">
     <w:nsid w:val="407927D8"/>
     <w:multiLevelType w:val="hybridMultilevel"/>
     <w:tmpl w:val="A89261CC"/>
@@ -5021,7 +2698,7 @@
       </w:rPr>
     </w:lvl>
   </w:abstractNum>
-  <w:abstractNum w:abstractNumId="7" w15:restartNumberingAfterBreak="0">
+  <w:abstractNum w:abstractNumId="8" w15:restartNumberingAfterBreak="0">
     <w:nsid w:val="43682E61"/>
     <w:multiLevelType w:val="hybridMultilevel"/>
     <w:tmpl w:val="1646C808"/>
@@ -5107,7 +2784,7 @@
       </w:pPr>
     </w:lvl>
   </w:abstractNum>
-  <w:abstractNum w:abstractNumId="8" w15:restartNumberingAfterBreak="0">
+  <w:abstractNum w:abstractNumId="9" w15:restartNumberingAfterBreak="0">
     <w:nsid w:val="66D017BB"/>
     <w:multiLevelType w:val="multilevel"/>
     <w:tmpl w:val="B9884872"/>
@@ -5226,31 +2903,34 @@
     </w:lvl>
   </w:abstractNum>
   <w:num w:numId="1">
+    <w:abstractNumId w:val="4"/>
+  </w:num>
+  <w:num w:numId="2">
     <w:abstractNumId w:val="3"/>
   </w:num>
-  <w:num w:numId="2">
+  <w:num w:numId="3">
+    <w:abstractNumId w:val="8"/>
+  </w:num>
+  <w:num w:numId="4">
+    <w:abstractNumId w:val="5"/>
+  </w:num>
+  <w:num w:numId="5">
+    <w:abstractNumId w:val="9"/>
+  </w:num>
+  <w:num w:numId="6">
+    <w:abstractNumId w:val="6"/>
+  </w:num>
+  <w:num w:numId="7">
+    <w:abstractNumId w:val="1"/>
+  </w:num>
+  <w:num w:numId="8">
+    <w:abstractNumId w:val="7"/>
+  </w:num>
+  <w:num w:numId="9">
     <w:abstractNumId w:val="2"/>
   </w:num>
-  <w:num w:numId="3">
-    <w:abstractNumId w:val="7"/>
-  </w:num>
-  <w:num w:numId="4">
-    <w:abstractNumId w:val="4"/>
-  </w:num>
-  <w:num w:numId="5">
-    <w:abstractNumId w:val="8"/>
-  </w:num>
-  <w:num w:numId="6">
-    <w:abstractNumId w:val="5"/>
-  </w:num>
-  <w:num w:numId="7">
+  <w:num w:numId="10">
     <w:abstractNumId w:val="0"/>
-  </w:num>
-  <w:num w:numId="8">
-    <w:abstractNumId w:val="6"/>
-  </w:num>
-  <w:num w:numId="9">
-    <w:abstractNumId w:val="1"/>
   </w:num>
 </w:numbering>
 </file>
@@ -5430,7 +3110,7 @@
     <w:lsdException w:name="Table Grid" w:uiPriority="59"/>
     <w:lsdException w:name="Table Theme" w:semiHidden="1" w:unhideWhenUsed="1"/>
     <w:lsdException w:name="Placeholder Text" w:semiHidden="1"/>
-    <w:lsdException w:name="No Spacing" w:uiPriority="1" w:qFormat="1"/>
+    <w:lsdException w:name="No Spacing" w:uiPriority="1"/>
     <w:lsdException w:name="Light Shading" w:uiPriority="60"/>
     <w:lsdException w:name="Light List" w:uiPriority="61"/>
     <w:lsdException w:name="Light Grid" w:uiPriority="62"/>
@@ -5654,6 +3334,13 @@
   <w:style w:type="paragraph" w:default="1" w:styleId="Norml">
     <w:name w:val="Normal"/>
     <w:qFormat/>
+    <w:rsid w:val="005E3AB9"/>
+    <w:pPr>
+      <w:jc w:val="both"/>
+    </w:pPr>
+    <w:rPr>
+      <w:sz w:val="24"/>
+    </w:rPr>
   </w:style>
   <w:style w:type="paragraph" w:styleId="Cmsor1">
     <w:name w:val="heading 1"/>
@@ -6434,7 +4121,7 @@
 </file>
 
 <file path=customXml/itemProps1.xml><?xml version="1.0" encoding="utf-8"?>
-<ds:datastoreItem xmlns:ds="http://schemas.openxmlformats.org/officeDocument/2006/customXml" ds:itemID="{BBBADB20-34A7-4A62-A753-1A5382014230}">
+<ds:datastoreItem xmlns:ds="http://schemas.openxmlformats.org/officeDocument/2006/customXml" ds:itemID="{ABC93D67-4A8E-4916-B1CE-0BE88556EB79}">
   <ds:schemaRefs>
     <ds:schemaRef ds:uri="http://schemas.openxmlformats.org/officeDocument/2006/bibliography"/>
   </ds:schemaRefs>

</xml_diff>

<commit_message>
you can drag balls in multyplayer :DDD and main menu and more advanced level editor
</commit_message>
<xml_diff>
--- a/szakdolgozat/Kiss_János_XKMFL_Szakdolgozat.docx
+++ b/szakdolgozat/Kiss_János_XKMFL_Szakdolgozat.docx
@@ -6,6 +6,7 @@
       <w:pPr>
         <w:widowControl w:val="0"/>
         <w:spacing w:before="120" w:after="120" w:line="240" w:lineRule="auto"/>
+        <w:contextualSpacing/>
         <w:rPr>
           <w:b/>
           <w:bCs/>
@@ -94,6 +95,7 @@
     <w:p>
       <w:pPr>
         <w:spacing w:after="120" w:line="240" w:lineRule="auto"/>
+        <w:contextualSpacing/>
         <w:rPr>
           <w:b/>
           <w:bCs/>
@@ -115,6 +117,7 @@
       <w:pPr>
         <w:widowControl w:val="0"/>
         <w:spacing w:after="120" w:line="240" w:lineRule="auto"/>
+        <w:contextualSpacing/>
         <w:rPr>
           <w:b/>
           <w:bCs/>
@@ -156,6 +159,7 @@
       <w:pPr>
         <w:widowControl w:val="0"/>
         <w:spacing w:line="240" w:lineRule="auto"/>
+        <w:contextualSpacing/>
         <w:rPr>
           <w:b/>
           <w:bCs/>
@@ -168,6 +172,7 @@
       <w:pPr>
         <w:widowControl w:val="0"/>
         <w:spacing w:line="240" w:lineRule="auto"/>
+        <w:contextualSpacing/>
         <w:rPr>
           <w:b/>
           <w:bCs/>
@@ -180,6 +185,7 @@
       <w:pPr>
         <w:widowControl w:val="0"/>
         <w:spacing w:line="240" w:lineRule="auto"/>
+        <w:contextualSpacing/>
         <w:rPr>
           <w:b/>
           <w:bCs/>
@@ -192,6 +198,7 @@
       <w:pPr>
         <w:widowControl w:val="0"/>
         <w:spacing w:line="240" w:lineRule="auto"/>
+        <w:contextualSpacing/>
         <w:rPr>
           <w:b/>
           <w:bCs/>
@@ -204,6 +211,7 @@
       <w:pPr>
         <w:widowControl w:val="0"/>
         <w:spacing w:line="240" w:lineRule="auto"/>
+        <w:contextualSpacing/>
         <w:jc w:val="center"/>
         <w:rPr>
           <w:b/>
@@ -225,56 +233,67 @@
     <w:p>
       <w:pPr>
         <w:spacing w:line="240" w:lineRule="auto"/>
+        <w:contextualSpacing/>
       </w:pPr>
     </w:p>
     <w:p>
       <w:pPr>
         <w:spacing w:line="240" w:lineRule="auto"/>
+        <w:contextualSpacing/>
       </w:pPr>
     </w:p>
     <w:p>
       <w:pPr>
         <w:spacing w:line="240" w:lineRule="auto"/>
+        <w:contextualSpacing/>
       </w:pPr>
     </w:p>
     <w:p>
       <w:pPr>
         <w:spacing w:line="240" w:lineRule="auto"/>
+        <w:contextualSpacing/>
       </w:pPr>
     </w:p>
     <w:p>
       <w:pPr>
         <w:spacing w:line="240" w:lineRule="auto"/>
+        <w:contextualSpacing/>
       </w:pPr>
     </w:p>
     <w:p>
       <w:pPr>
         <w:spacing w:line="240" w:lineRule="auto"/>
+        <w:contextualSpacing/>
       </w:pPr>
     </w:p>
     <w:p>
       <w:pPr>
         <w:spacing w:line="240" w:lineRule="auto"/>
+        <w:contextualSpacing/>
       </w:pPr>
     </w:p>
     <w:p>
       <w:pPr>
         <w:spacing w:line="240" w:lineRule="auto"/>
+        <w:contextualSpacing/>
       </w:pPr>
     </w:p>
     <w:p>
       <w:pPr>
         <w:spacing w:line="240" w:lineRule="auto"/>
+        <w:contextualSpacing/>
       </w:pPr>
     </w:p>
     <w:p>
       <w:pPr>
         <w:spacing w:line="240" w:lineRule="auto"/>
+        <w:contextualSpacing/>
       </w:pPr>
     </w:p>
     <w:p>
       <w:pPr>
         <w:spacing w:line="240" w:lineRule="auto"/>
+        <w:contextualSpacing/>
         <w:sectPr>
           <w:footerReference w:type="default" r:id="rId10"/>
           <w:pgSz w:w="11906" w:h="16838"/>
@@ -289,6 +308,7 @@
       <w:pPr>
         <w:widowControl w:val="0"/>
         <w:spacing w:after="0" w:line="240" w:lineRule="auto"/>
+        <w:contextualSpacing/>
         <w:rPr>
           <w:b/>
           <w:bCs/>
@@ -310,6 +330,7 @@
       <w:pPr>
         <w:widowControl w:val="0"/>
         <w:spacing w:after="0" w:line="240" w:lineRule="auto"/>
+        <w:contextualSpacing/>
         <w:rPr>
           <w:szCs w:val="24"/>
         </w:rPr>
@@ -325,6 +346,7 @@
       <w:pPr>
         <w:widowControl w:val="0"/>
         <w:spacing w:after="0" w:line="240" w:lineRule="auto"/>
+        <w:contextualSpacing/>
         <w:rPr>
           <w:szCs w:val="24"/>
         </w:rPr>
@@ -354,6 +376,7 @@
       <w:pPr>
         <w:widowControl w:val="0"/>
         <w:spacing w:after="0" w:line="240" w:lineRule="auto"/>
+        <w:contextualSpacing/>
         <w:rPr>
           <w:b/>
           <w:bCs/>
@@ -378,6 +401,7 @@
       <w:pPr>
         <w:widowControl w:val="0"/>
         <w:spacing w:after="0" w:line="240" w:lineRule="auto"/>
+        <w:contextualSpacing/>
         <w:rPr>
           <w:szCs w:val="24"/>
         </w:rPr>
@@ -393,6 +417,7 @@
       <w:pPr>
         <w:widowControl w:val="0"/>
         <w:spacing w:after="0" w:line="240" w:lineRule="auto"/>
+        <w:contextualSpacing/>
         <w:rPr>
           <w:szCs w:val="24"/>
         </w:rPr>
@@ -421,16 +446,19 @@
     <w:p>
       <w:pPr>
         <w:spacing w:line="240" w:lineRule="auto"/>
+        <w:contextualSpacing/>
       </w:pPr>
     </w:p>
     <w:p>
       <w:pPr>
         <w:spacing w:line="240" w:lineRule="auto"/>
+        <w:contextualSpacing/>
       </w:pPr>
     </w:p>
     <w:p>
       <w:pPr>
         <w:spacing w:line="240" w:lineRule="auto"/>
+        <w:contextualSpacing/>
         <w:sectPr>
           <w:type w:val="continuous"/>
           <w:pgSz w:w="11906" w:h="16838"/>
@@ -444,6 +472,7 @@
       <w:pPr>
         <w:widowControl w:val="0"/>
         <w:spacing w:line="240" w:lineRule="auto"/>
+        <w:contextualSpacing/>
         <w:jc w:val="center"/>
       </w:pPr>
       <w:r>
@@ -483,6 +512,7 @@
           <w:pPr>
             <w:pStyle w:val="Tartalomjegyzkcmsora"/>
             <w:spacing w:line="240" w:lineRule="auto"/>
+            <w:contextualSpacing/>
           </w:pPr>
           <w:r>
             <w:t>Tartalomjegyzék</w:t>
@@ -511,7 +541,7 @@
           <w:r>
             <w:fldChar w:fldCharType="separate"/>
           </w:r>
-          <w:hyperlink w:anchor="_Toc39603185" w:history="1">
+          <w:hyperlink w:anchor="_Toc39628688" w:history="1">
             <w:r>
               <w:rPr>
                 <w:rStyle w:val="Hiperhivatkozs"/>
@@ -554,7 +584,7 @@
                 <w:noProof/>
                 <w:webHidden/>
               </w:rPr>
-              <w:instrText xml:space="preserve"> PAGEREF _Toc39603185 \h </w:instrText>
+              <w:instrText xml:space="preserve"> PAGEREF _Toc39628688 \h </w:instrText>
             </w:r>
             <w:r>
               <w:rPr>
@@ -599,7 +629,7 @@
               <w:lang w:val="en-US"/>
             </w:rPr>
           </w:pPr>
-          <w:hyperlink w:anchor="_Toc39603186" w:history="1">
+          <w:hyperlink w:anchor="_Toc39628689" w:history="1">
             <w:r>
               <w:rPr>
                 <w:rStyle w:val="Hiperhivatkozs"/>
@@ -642,7 +672,7 @@
                 <w:noProof/>
                 <w:webHidden/>
               </w:rPr>
-              <w:instrText xml:space="preserve"> PAGEREF _Toc39603186 \h </w:instrText>
+              <w:instrText xml:space="preserve"> PAGEREF _Toc39628689 \h </w:instrText>
             </w:r>
             <w:r>
               <w:rPr>
@@ -687,7 +717,7 @@
               <w:lang w:val="en-US"/>
             </w:rPr>
           </w:pPr>
-          <w:hyperlink w:anchor="_Toc39603187" w:history="1">
+          <w:hyperlink w:anchor="_Toc39628690" w:history="1">
             <w:r>
               <w:rPr>
                 <w:rStyle w:val="Hiperhivatkozs"/>
@@ -730,7 +760,7 @@
                 <w:noProof/>
                 <w:webHidden/>
               </w:rPr>
-              <w:instrText xml:space="preserve"> PAGEREF _Toc39603187 \h </w:instrText>
+              <w:instrText xml:space="preserve"> PAGEREF _Toc39628690 \h </w:instrText>
             </w:r>
             <w:r>
               <w:rPr>
@@ -775,7 +805,7 @@
               <w:lang w:val="en-US"/>
             </w:rPr>
           </w:pPr>
-          <w:hyperlink w:anchor="_Toc39603188" w:history="1">
+          <w:hyperlink w:anchor="_Toc39628691" w:history="1">
             <w:r>
               <w:rPr>
                 <w:rStyle w:val="Hiperhivatkozs"/>
@@ -818,7 +848,7 @@
                 <w:noProof/>
                 <w:webHidden/>
               </w:rPr>
-              <w:instrText xml:space="preserve"> PAGEREF _Toc39603188 \h </w:instrText>
+              <w:instrText xml:space="preserve"> PAGEREF _Toc39628691 \h </w:instrText>
             </w:r>
             <w:r>
               <w:rPr>
@@ -838,7 +868,95 @@
                 <w:noProof/>
                 <w:webHidden/>
               </w:rPr>
-              <w:t>3</w:t>
+              <w:t>4</w:t>
+            </w:r>
+            <w:r>
+              <w:rPr>
+                <w:noProof/>
+                <w:webHidden/>
+              </w:rPr>
+              <w:fldChar w:fldCharType="end"/>
+            </w:r>
+          </w:hyperlink>
+        </w:p>
+        <w:p>
+          <w:pPr>
+            <w:pStyle w:val="TJ2"/>
+            <w:tabs>
+              <w:tab w:val="left" w:pos="880"/>
+              <w:tab w:val="right" w:leader="dot" w:pos="9062"/>
+            </w:tabs>
+            <w:rPr>
+              <w:rFonts w:eastAsiaTheme="minorEastAsia"/>
+              <w:noProof/>
+              <w:sz w:val="22"/>
+              <w:lang w:val="en-US"/>
+            </w:rPr>
+          </w:pPr>
+          <w:hyperlink w:anchor="_Toc39628692" w:history="1">
+            <w:r>
+              <w:rPr>
+                <w:rStyle w:val="Hiperhivatkozs"/>
+                <w:noProof/>
+              </w:rPr>
+              <w:t>2.1</w:t>
+            </w:r>
+            <w:r>
+              <w:rPr>
+                <w:rFonts w:eastAsiaTheme="minorEastAsia"/>
+                <w:noProof/>
+                <w:sz w:val="22"/>
+                <w:lang w:val="en-US"/>
+              </w:rPr>
+              <w:tab/>
+            </w:r>
+            <w:r>
+              <w:rPr>
+                <w:rStyle w:val="Hiperhivatkozs"/>
+                <w:noProof/>
+              </w:rPr>
+              <w:t>A program telepítése és telepítési előfeltételei</w:t>
+            </w:r>
+            <w:r>
+              <w:rPr>
+                <w:noProof/>
+                <w:webHidden/>
+              </w:rPr>
+              <w:tab/>
+            </w:r>
+            <w:r>
+              <w:rPr>
+                <w:noProof/>
+                <w:webHidden/>
+              </w:rPr>
+              <w:fldChar w:fldCharType="begin"/>
+            </w:r>
+            <w:r>
+              <w:rPr>
+                <w:noProof/>
+                <w:webHidden/>
+              </w:rPr>
+              <w:instrText xml:space="preserve"> PAGEREF _Toc39628692 \h </w:instrText>
+            </w:r>
+            <w:r>
+              <w:rPr>
+                <w:noProof/>
+                <w:webHidden/>
+              </w:rPr>
+            </w:r>
+            <w:r>
+              <w:rPr>
+                <w:noProof/>
+                <w:webHidden/>
+              </w:rPr>
+              <w:fldChar w:fldCharType="separate"/>
+            </w:r>
+            <w:r>
+              <w:rPr>
+                <w:noProof/>
+                <w:webHidden/>
+              </w:rPr>
+              <w:t>4</w:t>
             </w:r>
             <w:r>
               <w:rPr>
@@ -863,7 +981,7 @@
               <w:lang w:val="en-US"/>
             </w:rPr>
           </w:pPr>
-          <w:hyperlink w:anchor="_Toc39603189" w:history="1">
+          <w:hyperlink w:anchor="_Toc39628693" w:history="1">
             <w:r>
               <w:rPr>
                 <w:rStyle w:val="Hiperhivatkozs"/>
@@ -906,7 +1024,7 @@
                 <w:noProof/>
                 <w:webHidden/>
               </w:rPr>
-              <w:instrText xml:space="preserve"> PAGEREF _Toc39603189 \h </w:instrText>
+              <w:instrText xml:space="preserve"> PAGEREF _Toc39628693 \h </w:instrText>
             </w:r>
             <w:r>
               <w:rPr>
@@ -926,7 +1044,7 @@
                 <w:noProof/>
                 <w:webHidden/>
               </w:rPr>
-              <w:t>3</w:t>
+              <w:t>4</w:t>
             </w:r>
             <w:r>
               <w:rPr>
@@ -950,7 +1068,7 @@
               <w:lang w:val="en-US"/>
             </w:rPr>
           </w:pPr>
-          <w:hyperlink w:anchor="_Toc39603190" w:history="1">
+          <w:hyperlink w:anchor="_Toc39628694" w:history="1">
             <w:r>
               <w:rPr>
                 <w:rStyle w:val="Hiperhivatkozs"/>
@@ -977,7 +1095,7 @@
                 <w:noProof/>
                 <w:webHidden/>
               </w:rPr>
-              <w:instrText xml:space="preserve"> PAGEREF _Toc39603190 \h </w:instrText>
+              <w:instrText xml:space="preserve"> PAGEREF _Toc39628694 \h </w:instrText>
             </w:r>
             <w:r>
               <w:rPr>
@@ -997,7 +1115,7 @@
                 <w:noProof/>
                 <w:webHidden/>
               </w:rPr>
-              <w:t>5</w:t>
+              <w:t>6</w:t>
             </w:r>
             <w:r>
               <w:rPr>
@@ -1011,6 +1129,7 @@
         <w:p>
           <w:pPr>
             <w:spacing w:line="240" w:lineRule="auto"/>
+            <w:contextualSpacing/>
           </w:pPr>
           <w:r>
             <w:rPr>
@@ -1025,6 +1144,7 @@
     <w:p>
       <w:pPr>
         <w:spacing w:line="240" w:lineRule="auto"/>
+        <w:contextualSpacing/>
         <w:rPr>
           <w:rFonts w:asciiTheme="majorHAnsi" w:eastAsiaTheme="majorEastAsia" w:hAnsiTheme="majorHAnsi" w:cstheme="majorBidi"/>
           <w:b/>
@@ -1046,8 +1166,9 @@
           <w:numId w:val="5"/>
         </w:numPr>
         <w:spacing w:line="240" w:lineRule="auto"/>
-      </w:pPr>
-      <w:bookmarkStart w:id="0" w:name="_Toc39603185"/>
+        <w:contextualSpacing/>
+      </w:pPr>
+      <w:bookmarkStart w:id="0" w:name="_Toc39628688"/>
       <w:r>
         <w:lastRenderedPageBreak/>
         <w:t>B</w:t>
@@ -1064,14 +1185,18 @@
           <w:ilvl w:val="1"/>
           <w:numId w:val="10"/>
         </w:numPr>
-      </w:pPr>
-      <w:bookmarkStart w:id="1" w:name="_Toc39603186"/>
+        <w:contextualSpacing/>
+      </w:pPr>
+      <w:bookmarkStart w:id="1" w:name="_Toc39628689"/>
       <w:r>
         <w:t>Rövid ismertető</w:t>
       </w:r>
       <w:bookmarkEnd w:id="1"/>
     </w:p>
     <w:p>
+      <w:pPr>
+        <w:contextualSpacing/>
+      </w:pPr>
       <w:r>
         <w:t>Szakdolgozatom egy a Portal című játékhoz hasonló 2 dimenziós többszemélyes játék megvalósítása webes alkalmazásként. A játék fő eleme, hogy a pályák során különböző fejtörőket kell megoldani, teleportáció segítségével, portálokat lehet falakra helyezni. A játék fizikai rendszere szerint amilyen lendülettel áthalad egy tárgy az egyik portálon, az olyan lendülettel távozik a másikon, ez fontos szerepet fog játszik az egyes feladatok megoldásánál. A játék fizikai rendszerét magam valósítottam meg, ezzel egy egyedi fizikai szimulációt létrehozva. Az alkalmazást javascript nyelvben valósítottam meg, a többszemélyességet pedig TCP alapú web socketet alkalmazva nodejs szerverrel. Többszemélyesség a játékban oly módon nyilvánul meg, hogy együttesen próbálhatják megoldani a fejtörőket a játékosok.</w:t>
       </w:r>
@@ -1083,14 +1208,18 @@
           <w:ilvl w:val="1"/>
           <w:numId w:val="5"/>
         </w:numPr>
-      </w:pPr>
-      <w:bookmarkStart w:id="2" w:name="_Toc39603187"/>
+        <w:contextualSpacing/>
+      </w:pPr>
+      <w:bookmarkStart w:id="2" w:name="_Toc39628690"/>
       <w:r>
         <w:t>Motiváció</w:t>
       </w:r>
       <w:bookmarkEnd w:id="2"/>
     </w:p>
     <w:p>
+      <w:pPr>
+        <w:contextualSpacing/>
+      </w:pPr>
       <w:r>
         <w:t xml:space="preserve">A </w:t>
       </w:r>
@@ -1112,13 +1241,22 @@
       </w:r>
       <w:proofErr w:type="gramEnd"/>
       <w:r>
-        <w:t xml:space="preserve"> hogy egyetemi tanulmányaim vége felé közeledem egy személyes próbatételként élem meg ezt a témát a többszemélyesség megalkotása pedig csak hab a tortán, hiszen soha nem dolgozta</w:t>
-      </w:r>
-      <w:bookmarkStart w:id="3" w:name="_GoBack"/>
-      <w:bookmarkEnd w:id="3"/>
-      <w:r>
-        <w:t>m még sem fizikával sem többszemélyes játékkal.</w:t>
-      </w:r>
+        <w:t xml:space="preserve"> hogy egyetemi tanulmányaim vége felé közeledem egy személyes próbatételként élem meg ezt a témát a többszemélyesség megalkotása pedig csak hab a tortán, hiszen soha nem dolgoztam még sem fizikával sem többszemélyes játékkal.</w:t>
+      </w:r>
+    </w:p>
+    <w:p>
+      <w:pPr>
+        <w:contextualSpacing/>
+        <w:jc w:val="left"/>
+      </w:pPr>
+      <w:r>
+        <w:br w:type="page"/>
+      </w:r>
+    </w:p>
+    <w:p>
+      <w:pPr>
+        <w:contextualSpacing/>
+      </w:pPr>
     </w:p>
     <w:p>
       <w:pPr>
@@ -1127,16 +1265,321 @@
           <w:ilvl w:val="0"/>
           <w:numId w:val="10"/>
         </w:numPr>
-      </w:pPr>
-      <w:bookmarkStart w:id="4" w:name="_Toc39603188"/>
+        <w:contextualSpacing/>
+      </w:pPr>
+      <w:bookmarkStart w:id="3" w:name="_Toc39628691"/>
       <w:r>
         <w:t>Felhasználói dokumentáció</w:t>
       </w:r>
+      <w:bookmarkEnd w:id="3"/>
+    </w:p>
+    <w:p>
+      <w:pPr>
+        <w:contextualSpacing/>
+      </w:pPr>
+      <w:r>
+        <w:t xml:space="preserve">Ez a fejezet bemutatja a játék </w:t>
+      </w:r>
+      <w:r>
+        <w:t xml:space="preserve">indításának előfeltételeit, </w:t>
+      </w:r>
+      <w:r>
+        <w:t xml:space="preserve">rendszerkövetelményeit, az elindításához szükséges </w:t>
+      </w:r>
+      <w:r>
+        <w:t>lépéseket</w:t>
+      </w:r>
+      <w:r>
+        <w:t xml:space="preserve"> és további instrukciókat, majd részletesen leírja a játék </w:t>
+      </w:r>
+      <w:r>
+        <w:t>működését és használtatát.</w:t>
+      </w:r>
+    </w:p>
+    <w:p>
+      <w:pPr>
+        <w:pStyle w:val="Cmsor2"/>
+        <w:numPr>
+          <w:ilvl w:val="1"/>
+          <w:numId w:val="10"/>
+        </w:numPr>
+        <w:contextualSpacing/>
+      </w:pPr>
+      <w:bookmarkStart w:id="4" w:name="_Toc39628692"/>
+      <w:r>
+        <w:t xml:space="preserve">A </w:t>
+      </w:r>
+      <w:r>
+        <w:t>játék</w:t>
+      </w:r>
+      <w:r>
+        <w:t xml:space="preserve"> </w:t>
+      </w:r>
+      <w:r>
+        <w:t>telepítése és telepítési előfeltételei</w:t>
+      </w:r>
       <w:bookmarkEnd w:id="4"/>
     </w:p>
     <w:p>
       <w:pPr>
-        <w:spacing w:line="240" w:lineRule="auto"/>
+        <w:spacing w:after="0"/>
+        <w:contextualSpacing/>
+      </w:pPr>
+      <w:r>
+        <w:t>A program egy webalkalmazás, így nincs szükség külön telepítésre, viszont szükségünk van a kliens oldalon egy modern böngészőre</w:t>
+      </w:r>
+      <w:r>
+        <w:t xml:space="preserve"> (pl.: </w:t>
+      </w:r>
+      <w:proofErr w:type="spellStart"/>
+      <w:r>
+        <w:t>google</w:t>
+      </w:r>
+      <w:proofErr w:type="spellEnd"/>
+      <w:r>
+        <w:t xml:space="preserve"> </w:t>
+      </w:r>
+      <w:proofErr w:type="spellStart"/>
+      <w:proofErr w:type="gramStart"/>
+      <w:r>
+        <w:t>chrome,Microsoft</w:t>
+      </w:r>
+      <w:proofErr w:type="spellEnd"/>
+      <w:proofErr w:type="gramEnd"/>
+      <w:r>
+        <w:t xml:space="preserve"> Edge)</w:t>
+      </w:r>
+      <w:r>
+        <w:t xml:space="preserve"> valamint npm csomagkezelőre, szerver oldalon pedig </w:t>
+      </w:r>
+      <w:r>
+        <w:t>Node.js</w:t>
+      </w:r>
+      <w:r>
+        <w:t xml:space="preserve"> keretrendszerre.</w:t>
+      </w:r>
+      <w:r>
+        <w:t xml:space="preserve"> A szerver és a kliens természetesen lehet azonos eszközön, </w:t>
+      </w:r>
+      <w:proofErr w:type="gramStart"/>
+      <w:r>
+        <w:t>viszont</w:t>
+      </w:r>
+      <w:proofErr w:type="gramEnd"/>
+      <w:r>
+        <w:t xml:space="preserve"> ha a két külön eszközt használunk akkor biztosítani kell a hálózaton való kommunikációt a két eszköz között ez megvalósítható </w:t>
+      </w:r>
+      <w:r>
+        <w:rPr>
+          <w:i/>
+          <w:iCs/>
+        </w:rPr>
+        <w:t>port-</w:t>
+      </w:r>
+      <w:proofErr w:type="spellStart"/>
+      <w:r>
+        <w:rPr>
+          <w:i/>
+          <w:iCs/>
+        </w:rPr>
+        <w:t>forwarding</w:t>
+      </w:r>
+      <w:proofErr w:type="spellEnd"/>
+      <w:r>
+        <w:rPr>
+          <w:i/>
+          <w:iCs/>
+        </w:rPr>
+        <w:t>-</w:t>
+      </w:r>
+      <w:proofErr w:type="spellStart"/>
+      <w:r>
+        <w:t>gal</w:t>
+      </w:r>
+      <w:proofErr w:type="spellEnd"/>
+      <w:r>
+        <w:t xml:space="preserve"> vagy LAN-os csatlakozással.</w:t>
+      </w:r>
+    </w:p>
+    <w:p>
+      <w:pPr>
+        <w:spacing w:after="0"/>
+        <w:contextualSpacing/>
+      </w:pPr>
+      <w:r>
+        <w:t>Az optimális játékélményért az alábbi rendszerkövetelmények ajánlottak:</w:t>
+      </w:r>
+    </w:p>
+    <w:p>
+      <w:pPr>
+        <w:pStyle w:val="Listaszerbekezds"/>
+        <w:numPr>
+          <w:ilvl w:val="0"/>
+          <w:numId w:val="12"/>
+        </w:numPr>
+        <w:rPr>
+          <w:rStyle w:val="Finomhivatkozs"/>
+        </w:rPr>
+      </w:pPr>
+      <w:r>
+        <w:rPr>
+          <w:rStyle w:val="Finomhivatkozs"/>
+        </w:rPr>
+        <w:t xml:space="preserve">Op. rendszer: Windows </w:t>
+      </w:r>
+      <w:r>
+        <w:rPr>
+          <w:rStyle w:val="Finomhivatkozs"/>
+        </w:rPr>
+        <w:t>10</w:t>
+      </w:r>
+    </w:p>
+    <w:p>
+      <w:pPr>
+        <w:pStyle w:val="Listaszerbekezds"/>
+        <w:numPr>
+          <w:ilvl w:val="0"/>
+          <w:numId w:val="12"/>
+        </w:numPr>
+        <w:rPr>
+          <w:rStyle w:val="Finomhivatkozs"/>
+        </w:rPr>
+      </w:pPr>
+      <w:r>
+        <w:rPr>
+          <w:rStyle w:val="Finomhivatkozs"/>
+        </w:rPr>
+        <w:t xml:space="preserve">Processzor: 2 </w:t>
+      </w:r>
+      <w:proofErr w:type="spellStart"/>
+      <w:r>
+        <w:rPr>
+          <w:rStyle w:val="Finomhivatkozs"/>
+        </w:rPr>
+        <w:t>Ghz</w:t>
+      </w:r>
+      <w:proofErr w:type="spellEnd"/>
+    </w:p>
+    <w:p>
+      <w:pPr>
+        <w:pStyle w:val="Listaszerbekezds"/>
+        <w:numPr>
+          <w:ilvl w:val="0"/>
+          <w:numId w:val="12"/>
+        </w:numPr>
+        <w:rPr>
+          <w:rStyle w:val="Finomhivatkozs"/>
+        </w:rPr>
+      </w:pPr>
+      <w:r>
+        <w:rPr>
+          <w:rStyle w:val="Finomhivatkozs"/>
+        </w:rPr>
+        <w:t>Memória: 2 GB RAM</w:t>
+      </w:r>
+    </w:p>
+    <w:p>
+      <w:pPr>
+        <w:pStyle w:val="Listaszerbekezds"/>
+        <w:numPr>
+          <w:ilvl w:val="0"/>
+          <w:numId w:val="12"/>
+        </w:numPr>
+        <w:rPr>
+          <w:rStyle w:val="Finomhivatkozs"/>
+        </w:rPr>
+      </w:pPr>
+      <w:r>
+        <w:rPr>
+          <w:rStyle w:val="Finomhivatkozs"/>
+        </w:rPr>
+        <w:t xml:space="preserve">Grafika: 256 </w:t>
+      </w:r>
+      <w:proofErr w:type="spellStart"/>
+      <w:r>
+        <w:rPr>
+          <w:rStyle w:val="Finomhivatkozs"/>
+        </w:rPr>
+        <w:t>mb</w:t>
+      </w:r>
+      <w:proofErr w:type="spellEnd"/>
+      <w:r>
+        <w:rPr>
+          <w:rStyle w:val="Finomhivatkozs"/>
+        </w:rPr>
+        <w:t xml:space="preserve"> </w:t>
+      </w:r>
+      <w:r>
+        <w:rPr>
+          <w:rStyle w:val="Finomhivatkozs"/>
+        </w:rPr>
+        <w:t>videó memória</w:t>
+      </w:r>
+    </w:p>
+    <w:p>
+      <w:pPr>
+        <w:pStyle w:val="Listaszerbekezds"/>
+        <w:numPr>
+          <w:ilvl w:val="0"/>
+          <w:numId w:val="12"/>
+        </w:numPr>
+        <w:rPr>
+          <w:rStyle w:val="Finomhivatkozs"/>
+        </w:rPr>
+      </w:pPr>
+      <w:r>
+        <w:rPr>
+          <w:rStyle w:val="Finomhivatkozs"/>
+        </w:rPr>
+        <w:t xml:space="preserve">Tárhely: </w:t>
+      </w:r>
+      <w:r>
+        <w:rPr>
+          <w:rStyle w:val="Finomhivatkozs"/>
+        </w:rPr>
+        <w:t>50</w:t>
+      </w:r>
+      <w:r>
+        <w:rPr>
+          <w:rStyle w:val="Finomhivatkozs"/>
+        </w:rPr>
+        <w:t xml:space="preserve"> MB szabad hely</w:t>
+      </w:r>
+    </w:p>
+    <w:p>
+      <w:pPr>
+        <w:pStyle w:val="Cmsor2"/>
+        <w:numPr>
+          <w:ilvl w:val="1"/>
+          <w:numId w:val="10"/>
+        </w:numPr>
+      </w:pPr>
+      <w:r>
+        <w:t>A szerver elindítása</w:t>
+      </w:r>
+    </w:p>
+    <w:p>
+      <w:r>
+        <w:t>config.js</w:t>
+      </w:r>
+      <w:bookmarkStart w:id="5" w:name="_GoBack"/>
+      <w:bookmarkEnd w:id="5"/>
+    </w:p>
+    <w:p>
+      <w:pPr>
+        <w:pStyle w:val="Cmsor2"/>
+        <w:numPr>
+          <w:ilvl w:val="1"/>
+          <w:numId w:val="10"/>
+        </w:numPr>
+      </w:pPr>
+      <w:r>
+        <w:t>Kliens kiszolgálása</w:t>
+      </w:r>
+    </w:p>
+    <w:p>
+      <w:pPr>
+        <w:contextualSpacing/>
       </w:pPr>
       <w:r>
         <w:t xml:space="preserve"> Itt be kell mutatnod az alkalmazásod, olyan szinten, hogy a felhasználó használni tudja. Itt lehet berakni képernyőképeket, amelyek segítik a program használatát. Itt le kell írnod milyen gépigény szükséges, hogyan kell telepíteni / elindítani. Itt gondolkodj úgy, hogy ha te lennél a felhasználó, akkor tudnád-e használni ezek alapján a programodat. Itt lehet </w:t>
@@ -1165,89 +1608,90 @@
           <w:ilvl w:val="0"/>
           <w:numId w:val="10"/>
         </w:numPr>
-      </w:pPr>
-      <w:bookmarkStart w:id="5" w:name="_Toc39603189"/>
-      <w:r>
+        <w:contextualSpacing/>
+      </w:pPr>
+      <w:bookmarkStart w:id="6" w:name="_Toc39628693"/>
+      <w:r>
+        <w:lastRenderedPageBreak/>
         <w:t>Fejlesztői dokumentáció</w:t>
       </w:r>
-      <w:bookmarkEnd w:id="5"/>
+      <w:bookmarkEnd w:id="6"/>
+    </w:p>
+    <w:p>
+      <w:pPr>
+        <w:contextualSpacing/>
+      </w:pPr>
+      <w:r>
+        <w:t xml:space="preserve">Itt egy másik szemszögből kell bemutatnod a programodat. Itt egy olyan fejlesztő vagy egy cégnél, akinek azt mondják, hogy fejlesszen hozzá ehhez a programhoz újabb funkciókat. Ekkor csak a fejlesztői dokumentáció áll rendelkezésedre, hogy megértsd, melyik modul mit csinál, és hogy hova kell nyúlnod, hogy meg tudd valósítani, amit kértek. Itt mutasd be a programod </w:t>
+      </w:r>
+      <w:proofErr w:type="spellStart"/>
+      <w:r>
+        <w:t>rétegeit</w:t>
+      </w:r>
+      <w:proofErr w:type="spellEnd"/>
+      <w:r>
+        <w:t xml:space="preserve">, adatbázist, táblákat, osztályokat, modulokat, fontosabb függvényeket, algoritmusokat, felhasználói eseteket, hálózati kommunikációt, fejlesztői környezetet. Itt szerepeljenek osztálydiagramok, UML ábrák. Itt lehet beszélni az üzemeltetésről is. Milyen időzített folyamatok vannak, hol van a </w:t>
+      </w:r>
+      <w:proofErr w:type="spellStart"/>
+      <w:r>
+        <w:t>logolás</w:t>
+      </w:r>
+      <w:proofErr w:type="spellEnd"/>
+      <w:r>
+        <w:t xml:space="preserve">, használ-e felhő </w:t>
+      </w:r>
+      <w:proofErr w:type="gramStart"/>
+      <w:r>
+        <w:t>rendszereket,</w:t>
+      </w:r>
+      <w:proofErr w:type="gramEnd"/>
+      <w:r>
+        <w:t xml:space="preserve"> stb. Ebbe a fejezetbe tartozik a </w:t>
+      </w:r>
+      <w:r>
+        <w:rPr>
+          <w:b/>
+        </w:rPr>
+        <w:t>tesztelés</w:t>
+      </w:r>
+      <w:r>
+        <w:t xml:space="preserve"> is. Minden osztályodra legyen tesztelés is. Egység tesztek, felületi tesztek, integrációs tesztek stb. Ha nem tudsz automatikus tesztet írni a programodra, akkor csinálj teszt jegyzőkönyvet. Ebben leírod mi a funkció, amit tesztelsz és annak mi az elvárt kimenete, de nagyon sok tesztelő eszköz elérhető manapság. Olyanok is vannak, amelyek felületet képesek tesztelni.</w:t>
+      </w:r>
     </w:p>
     <w:p>
       <w:pPr>
         <w:spacing w:line="240" w:lineRule="auto"/>
-      </w:pPr>
-      <w:r>
-        <w:t xml:space="preserve">Itt egy másik szemszögből kell bemutatnod a programodat. Itt egy olyan fejlesztő vagy egy cégnél, akinek azt mondják, hogy fejlesszen hozzá ehhez a programhoz újabb funkciókat. Ekkor csak a fejlesztői dokumentáció áll rendelkezésedre, hogy megértsd, melyik modul mit </w:t>
-      </w:r>
-      <w:r>
-        <w:lastRenderedPageBreak/>
-        <w:t xml:space="preserve">csinál, és hogy hova kell nyúlnod, hogy meg tudd valósítani, amit kértek. Itt mutasd be a programod </w:t>
-      </w:r>
-      <w:proofErr w:type="spellStart"/>
-      <w:r>
-        <w:t>rétegeit</w:t>
-      </w:r>
-      <w:proofErr w:type="spellEnd"/>
-      <w:r>
-        <w:t xml:space="preserve">, adatbázist, táblákat, osztályokat, modulokat, fontosabb függvényeket, algoritmusokat, felhasználói eseteket, hálózati kommunikációt, fejlesztői környezetet. Itt szerepeljenek osztálydiagramok, UML ábrák. Itt lehet beszélni az üzemeltetésről is. Milyen időzített folyamatok vannak, hol van a </w:t>
-      </w:r>
-      <w:proofErr w:type="spellStart"/>
-      <w:r>
-        <w:t>logolás</w:t>
-      </w:r>
-      <w:proofErr w:type="spellEnd"/>
-      <w:r>
-        <w:t xml:space="preserve">, használ-e felhő </w:t>
-      </w:r>
-      <w:proofErr w:type="gramStart"/>
-      <w:r>
-        <w:t>rendszereket,</w:t>
-      </w:r>
-      <w:proofErr w:type="gramEnd"/>
-      <w:r>
-        <w:t xml:space="preserve"> stb. Ebbe a fejezetbe tartozik a </w:t>
-      </w:r>
+        <w:contextualSpacing/>
+      </w:pPr>
       <w:r>
         <w:rPr>
           <w:b/>
         </w:rPr>
-        <w:t>tesztelés</w:t>
-      </w:r>
-      <w:r>
-        <w:t xml:space="preserve"> is. Minden osztályodra legyen tesztelés is. Egység tesztek, felületi tesztek, integrációs tesztek stb. Ha nem tudsz automatikus tesztet írni a programodra, akkor csinálj teszt jegyzőkönyvet. Ebben leírod mi a funkció, amit tesztelsz és annak mi az elvárt kimenete, de nagyon sok tesztelő eszköz elérhető manapság. Olyanok is vannak, amelyek felületet képesek tesztelni.</w:t>
+        <w:t>Összefoglalás</w:t>
+      </w:r>
+      <w:r>
+        <w:t>: Nagyon hasznos tud lenni, ha egy oldalban össze tudod foglalni, hogy miről is szól a dolgozatod. Ez annyiban másabb, mint a bevezetés, hogy itt feltételezheted, hogy már elolvasták a dolgozatodat. Itt újra mutasd be a problémát, amivel foglalkoztál, mutasd be mit és hogyan használtál és végül mutasd be, hogy mire jutottál.</w:t>
       </w:r>
     </w:p>
     <w:p>
       <w:pPr>
         <w:spacing w:line="240" w:lineRule="auto"/>
+        <w:contextualSpacing/>
       </w:pPr>
       <w:r>
         <w:rPr>
           <w:b/>
         </w:rPr>
-        <w:t>Összefoglalás</w:t>
-      </w:r>
-      <w:r>
-        <w:t>: Nagyon hasznos tud lenni, ha egy oldalban össze tudod foglalni, hogy miről is szól a dolgozatod. Ez annyiban másabb, mint a bevezetés, hogy itt feltételezheted, hogy már elolvasták a dolgozatodat. Itt újra mutasd be a problémát, amivel foglalkoztál, mutasd be mit és hogyan használtál és végül mutasd be, hogy mire jutottál.</w:t>
+        <w:t>További fejlesztési lehetőségek</w:t>
+      </w:r>
+      <w:r>
+        <w:t>: Egy program sose készül el, csak jön a határidő. Ebbe a fejezetbe írd le, milyen további funkciókat tudsz elképzelni az alkalmazásodhoz. Mit lehetne még hozzáfejleszteni, mi az, amit esetleg máshogy is meg lehetett volna valósítani.</w:t>
       </w:r>
     </w:p>
     <w:p>
       <w:pPr>
         <w:spacing w:line="240" w:lineRule="auto"/>
-      </w:pPr>
-      <w:r>
-        <w:rPr>
-          <w:b/>
-        </w:rPr>
-        <w:t>További fejlesztési lehetőségek</w:t>
-      </w:r>
-      <w:r>
-        <w:t>: Egy program sose készül el, csak jön a határidő. Ebbe a fejezetbe írd le, milyen további funkciókat tudsz elképzelni az alkalmazásodhoz. Mit lehetne még hozzáfejleszteni, mi az, amit esetleg máshogy is meg lehetett volna valósítani.</w:t>
-      </w:r>
-    </w:p>
-    <w:p>
-      <w:pPr>
-        <w:spacing w:line="240" w:lineRule="auto"/>
+        <w:contextualSpacing/>
       </w:pPr>
       <w:r>
         <w:br w:type="page"/>
@@ -1256,16 +1700,17 @@
     <w:p>
       <w:pPr>
         <w:pStyle w:val="Cmsor1"/>
+        <w:contextualSpacing/>
         <w:rPr>
           <w:noProof/>
         </w:rPr>
       </w:pPr>
-      <w:bookmarkStart w:id="6" w:name="_Toc39603190"/>
+      <w:bookmarkStart w:id="7" w:name="_Toc39628694"/>
       <w:r>
         <w:lastRenderedPageBreak/>
         <w:t>Forrásjegyzet</w:t>
       </w:r>
-      <w:bookmarkEnd w:id="6"/>
+      <w:bookmarkEnd w:id="7"/>
       <w:r>
         <w:fldChar w:fldCharType="begin"/>
       </w:r>
@@ -1304,6 +1749,7 @@
           <w:p>
             <w:pPr>
               <w:pStyle w:val="Irodalomjegyzk"/>
+              <w:contextualSpacing/>
               <w:rPr>
                 <w:rFonts w:eastAsiaTheme="minorEastAsia"/>
                 <w:noProof/>
@@ -1325,6 +1771,7 @@
           <w:p>
             <w:pPr>
               <w:pStyle w:val="Irodalomjegyzk"/>
+              <w:contextualSpacing/>
               <w:rPr>
                 <w:rFonts w:eastAsiaTheme="minorEastAsia"/>
                 <w:noProof/>
@@ -1351,6 +1798,7 @@
           <w:p>
             <w:pPr>
               <w:pStyle w:val="Irodalomjegyzk"/>
+              <w:contextualSpacing/>
               <w:rPr>
                 <w:rFonts w:eastAsiaTheme="minorEastAsia"/>
                 <w:noProof/>
@@ -1372,6 +1820,7 @@
           <w:p>
             <w:pPr>
               <w:pStyle w:val="Irodalomjegyzk"/>
+              <w:contextualSpacing/>
               <w:rPr>
                 <w:rFonts w:eastAsiaTheme="minorEastAsia"/>
                 <w:noProof/>
@@ -1398,6 +1847,7 @@
           <w:p>
             <w:pPr>
               <w:pStyle w:val="Irodalomjegyzk"/>
+              <w:contextualSpacing/>
               <w:rPr>
                 <w:rFonts w:eastAsiaTheme="minorEastAsia"/>
                 <w:noProof/>
@@ -1419,6 +1869,7 @@
           <w:p>
             <w:pPr>
               <w:pStyle w:val="Irodalomjegyzk"/>
+              <w:contextualSpacing/>
               <w:rPr>
                 <w:rFonts w:eastAsiaTheme="minorEastAsia"/>
                 <w:noProof/>
@@ -1445,6 +1896,7 @@
           <w:p>
             <w:pPr>
               <w:pStyle w:val="Irodalomjegyzk"/>
+              <w:contextualSpacing/>
               <w:rPr>
                 <w:rFonts w:eastAsiaTheme="minorEastAsia"/>
                 <w:noProof/>
@@ -1466,6 +1918,7 @@
           <w:p>
             <w:pPr>
               <w:pStyle w:val="Irodalomjegyzk"/>
+              <w:contextualSpacing/>
               <w:rPr>
                 <w:rFonts w:eastAsiaTheme="minorEastAsia"/>
                 <w:noProof/>
@@ -1492,6 +1945,7 @@
           <w:p>
             <w:pPr>
               <w:pStyle w:val="Irodalomjegyzk"/>
+              <w:contextualSpacing/>
               <w:rPr>
                 <w:rFonts w:eastAsiaTheme="minorEastAsia"/>
                 <w:noProof/>
@@ -1513,6 +1967,7 @@
           <w:p>
             <w:pPr>
               <w:pStyle w:val="Irodalomjegyzk"/>
+              <w:contextualSpacing/>
               <w:rPr>
                 <w:rFonts w:eastAsiaTheme="minorEastAsia"/>
                 <w:noProof/>
@@ -1539,6 +1994,7 @@
           <w:p>
             <w:pPr>
               <w:pStyle w:val="Irodalomjegyzk"/>
+              <w:contextualSpacing/>
               <w:rPr>
                 <w:rFonts w:eastAsiaTheme="minorEastAsia"/>
                 <w:noProof/>
@@ -1560,6 +2016,7 @@
           <w:p>
             <w:pPr>
               <w:pStyle w:val="Irodalomjegyzk"/>
+              <w:contextualSpacing/>
               <w:rPr>
                 <w:rFonts w:eastAsiaTheme="minorEastAsia"/>
                 <w:noProof/>
@@ -1586,6 +2043,7 @@
           <w:p>
             <w:pPr>
               <w:pStyle w:val="Irodalomjegyzk"/>
+              <w:contextualSpacing/>
               <w:rPr>
                 <w:rFonts w:eastAsiaTheme="minorEastAsia"/>
                 <w:noProof/>
@@ -1607,6 +2065,7 @@
           <w:p>
             <w:pPr>
               <w:pStyle w:val="Irodalomjegyzk"/>
+              <w:contextualSpacing/>
               <w:rPr>
                 <w:rFonts w:eastAsiaTheme="minorEastAsia"/>
                 <w:noProof/>
@@ -1633,6 +2092,7 @@
           <w:p>
             <w:pPr>
               <w:pStyle w:val="Irodalomjegyzk"/>
+              <w:contextualSpacing/>
               <w:rPr>
                 <w:rFonts w:eastAsiaTheme="minorEastAsia"/>
                 <w:noProof/>
@@ -1654,6 +2114,7 @@
           <w:p>
             <w:pPr>
               <w:pStyle w:val="Irodalomjegyzk"/>
+              <w:contextualSpacing/>
               <w:rPr>
                 <w:rFonts w:eastAsiaTheme="minorEastAsia"/>
                 <w:noProof/>
@@ -1680,6 +2141,7 @@
           <w:p>
             <w:pPr>
               <w:pStyle w:val="Irodalomjegyzk"/>
+              <w:contextualSpacing/>
               <w:rPr>
                 <w:rFonts w:eastAsiaTheme="minorEastAsia"/>
                 <w:noProof/>
@@ -1701,6 +2163,7 @@
           <w:p>
             <w:pPr>
               <w:pStyle w:val="Irodalomjegyzk"/>
+              <w:contextualSpacing/>
               <w:rPr>
                 <w:rFonts w:eastAsiaTheme="minorEastAsia"/>
                 <w:noProof/>
@@ -1718,6 +2181,7 @@
     </w:tbl>
     <w:p>
       <w:pPr>
+        <w:contextualSpacing/>
         <w:rPr>
           <w:rFonts w:eastAsia="Times New Roman"/>
           <w:noProof/>
@@ -1727,6 +2191,7 @@
     <w:p>
       <w:pPr>
         <w:spacing w:line="240" w:lineRule="auto"/>
+        <w:contextualSpacing/>
       </w:pPr>
       <w:r>
         <w:fldChar w:fldCharType="end"/>
@@ -2077,6 +2542,119 @@
     </w:lvl>
   </w:abstractNum>
   <w:abstractNum w:abstractNumId="2" w15:restartNumberingAfterBreak="0">
+    <w:nsid w:val="119B143F"/>
+    <w:multiLevelType w:val="hybridMultilevel"/>
+    <w:tmpl w:val="B22487DE"/>
+    <w:lvl w:ilvl="0" w:tplc="04090001">
+      <w:start w:val="1"/>
+      <w:numFmt w:val="bullet"/>
+      <w:lvlText w:val=""/>
+      <w:lvlJc w:val="left"/>
+      <w:pPr>
+        <w:ind w:left="720" w:hanging="360"/>
+      </w:pPr>
+      <w:rPr>
+        <w:rFonts w:ascii="Symbol" w:hAnsi="Symbol" w:hint="default"/>
+      </w:rPr>
+    </w:lvl>
+    <w:lvl w:ilvl="1" w:tplc="04090003" w:tentative="1">
+      <w:start w:val="1"/>
+      <w:numFmt w:val="bullet"/>
+      <w:lvlText w:val="o"/>
+      <w:lvlJc w:val="left"/>
+      <w:pPr>
+        <w:ind w:left="1440" w:hanging="360"/>
+      </w:pPr>
+      <w:rPr>
+        <w:rFonts w:ascii="Courier New" w:hAnsi="Courier New" w:cs="Courier New" w:hint="default"/>
+      </w:rPr>
+    </w:lvl>
+    <w:lvl w:ilvl="2" w:tplc="04090005" w:tentative="1">
+      <w:start w:val="1"/>
+      <w:numFmt w:val="bullet"/>
+      <w:lvlText w:val=""/>
+      <w:lvlJc w:val="left"/>
+      <w:pPr>
+        <w:ind w:left="2160" w:hanging="360"/>
+      </w:pPr>
+      <w:rPr>
+        <w:rFonts w:ascii="Wingdings" w:hAnsi="Wingdings" w:hint="default"/>
+      </w:rPr>
+    </w:lvl>
+    <w:lvl w:ilvl="3" w:tplc="04090001" w:tentative="1">
+      <w:start w:val="1"/>
+      <w:numFmt w:val="bullet"/>
+      <w:lvlText w:val=""/>
+      <w:lvlJc w:val="left"/>
+      <w:pPr>
+        <w:ind w:left="2880" w:hanging="360"/>
+      </w:pPr>
+      <w:rPr>
+        <w:rFonts w:ascii="Symbol" w:hAnsi="Symbol" w:hint="default"/>
+      </w:rPr>
+    </w:lvl>
+    <w:lvl w:ilvl="4" w:tplc="04090003" w:tentative="1">
+      <w:start w:val="1"/>
+      <w:numFmt w:val="bullet"/>
+      <w:lvlText w:val="o"/>
+      <w:lvlJc w:val="left"/>
+      <w:pPr>
+        <w:ind w:left="3600" w:hanging="360"/>
+      </w:pPr>
+      <w:rPr>
+        <w:rFonts w:ascii="Courier New" w:hAnsi="Courier New" w:cs="Courier New" w:hint="default"/>
+      </w:rPr>
+    </w:lvl>
+    <w:lvl w:ilvl="5" w:tplc="04090005" w:tentative="1">
+      <w:start w:val="1"/>
+      <w:numFmt w:val="bullet"/>
+      <w:lvlText w:val=""/>
+      <w:lvlJc w:val="left"/>
+      <w:pPr>
+        <w:ind w:left="4320" w:hanging="360"/>
+      </w:pPr>
+      <w:rPr>
+        <w:rFonts w:ascii="Wingdings" w:hAnsi="Wingdings" w:hint="default"/>
+      </w:rPr>
+    </w:lvl>
+    <w:lvl w:ilvl="6" w:tplc="04090001" w:tentative="1">
+      <w:start w:val="1"/>
+      <w:numFmt w:val="bullet"/>
+      <w:lvlText w:val=""/>
+      <w:lvlJc w:val="left"/>
+      <w:pPr>
+        <w:ind w:left="5040" w:hanging="360"/>
+      </w:pPr>
+      <w:rPr>
+        <w:rFonts w:ascii="Symbol" w:hAnsi="Symbol" w:hint="default"/>
+      </w:rPr>
+    </w:lvl>
+    <w:lvl w:ilvl="7" w:tplc="04090003" w:tentative="1">
+      <w:start w:val="1"/>
+      <w:numFmt w:val="bullet"/>
+      <w:lvlText w:val="o"/>
+      <w:lvlJc w:val="left"/>
+      <w:pPr>
+        <w:ind w:left="5760" w:hanging="360"/>
+      </w:pPr>
+      <w:rPr>
+        <w:rFonts w:ascii="Courier New" w:hAnsi="Courier New" w:cs="Courier New" w:hint="default"/>
+      </w:rPr>
+    </w:lvl>
+    <w:lvl w:ilvl="8" w:tplc="04090005" w:tentative="1">
+      <w:start w:val="1"/>
+      <w:numFmt w:val="bullet"/>
+      <w:lvlText w:val=""/>
+      <w:lvlJc w:val="left"/>
+      <w:pPr>
+        <w:ind w:left="6480" w:hanging="360"/>
+      </w:pPr>
+      <w:rPr>
+        <w:rFonts w:ascii="Wingdings" w:hAnsi="Wingdings" w:hint="default"/>
+      </w:rPr>
+    </w:lvl>
+  </w:abstractNum>
+  <w:abstractNum w:abstractNumId="3" w15:restartNumberingAfterBreak="0">
     <w:nsid w:val="23A70459"/>
     <w:multiLevelType w:val="hybridMultilevel"/>
     <w:tmpl w:val="E83A9D22"/>
@@ -2189,7 +2767,120 @@
       </w:rPr>
     </w:lvl>
   </w:abstractNum>
-  <w:abstractNum w:abstractNumId="3" w15:restartNumberingAfterBreak="0">
+  <w:abstractNum w:abstractNumId="4" w15:restartNumberingAfterBreak="0">
+    <w:nsid w:val="2EB476FF"/>
+    <w:multiLevelType w:val="hybridMultilevel"/>
+    <w:tmpl w:val="E6FCEFF2"/>
+    <w:lvl w:ilvl="0" w:tplc="04090001">
+      <w:start w:val="1"/>
+      <w:numFmt w:val="bullet"/>
+      <w:lvlText w:val=""/>
+      <w:lvlJc w:val="left"/>
+      <w:pPr>
+        <w:ind w:left="720" w:hanging="360"/>
+      </w:pPr>
+      <w:rPr>
+        <w:rFonts w:ascii="Symbol" w:hAnsi="Symbol" w:hint="default"/>
+      </w:rPr>
+    </w:lvl>
+    <w:lvl w:ilvl="1" w:tplc="04090003" w:tentative="1">
+      <w:start w:val="1"/>
+      <w:numFmt w:val="bullet"/>
+      <w:lvlText w:val="o"/>
+      <w:lvlJc w:val="left"/>
+      <w:pPr>
+        <w:ind w:left="1440" w:hanging="360"/>
+      </w:pPr>
+      <w:rPr>
+        <w:rFonts w:ascii="Courier New" w:hAnsi="Courier New" w:cs="Courier New" w:hint="default"/>
+      </w:rPr>
+    </w:lvl>
+    <w:lvl w:ilvl="2" w:tplc="04090005" w:tentative="1">
+      <w:start w:val="1"/>
+      <w:numFmt w:val="bullet"/>
+      <w:lvlText w:val=""/>
+      <w:lvlJc w:val="left"/>
+      <w:pPr>
+        <w:ind w:left="2160" w:hanging="360"/>
+      </w:pPr>
+      <w:rPr>
+        <w:rFonts w:ascii="Wingdings" w:hAnsi="Wingdings" w:hint="default"/>
+      </w:rPr>
+    </w:lvl>
+    <w:lvl w:ilvl="3" w:tplc="04090001" w:tentative="1">
+      <w:start w:val="1"/>
+      <w:numFmt w:val="bullet"/>
+      <w:lvlText w:val=""/>
+      <w:lvlJc w:val="left"/>
+      <w:pPr>
+        <w:ind w:left="2880" w:hanging="360"/>
+      </w:pPr>
+      <w:rPr>
+        <w:rFonts w:ascii="Symbol" w:hAnsi="Symbol" w:hint="default"/>
+      </w:rPr>
+    </w:lvl>
+    <w:lvl w:ilvl="4" w:tplc="04090003" w:tentative="1">
+      <w:start w:val="1"/>
+      <w:numFmt w:val="bullet"/>
+      <w:lvlText w:val="o"/>
+      <w:lvlJc w:val="left"/>
+      <w:pPr>
+        <w:ind w:left="3600" w:hanging="360"/>
+      </w:pPr>
+      <w:rPr>
+        <w:rFonts w:ascii="Courier New" w:hAnsi="Courier New" w:cs="Courier New" w:hint="default"/>
+      </w:rPr>
+    </w:lvl>
+    <w:lvl w:ilvl="5" w:tplc="04090005" w:tentative="1">
+      <w:start w:val="1"/>
+      <w:numFmt w:val="bullet"/>
+      <w:lvlText w:val=""/>
+      <w:lvlJc w:val="left"/>
+      <w:pPr>
+        <w:ind w:left="4320" w:hanging="360"/>
+      </w:pPr>
+      <w:rPr>
+        <w:rFonts w:ascii="Wingdings" w:hAnsi="Wingdings" w:hint="default"/>
+      </w:rPr>
+    </w:lvl>
+    <w:lvl w:ilvl="6" w:tplc="04090001" w:tentative="1">
+      <w:start w:val="1"/>
+      <w:numFmt w:val="bullet"/>
+      <w:lvlText w:val=""/>
+      <w:lvlJc w:val="left"/>
+      <w:pPr>
+        <w:ind w:left="5040" w:hanging="360"/>
+      </w:pPr>
+      <w:rPr>
+        <w:rFonts w:ascii="Symbol" w:hAnsi="Symbol" w:hint="default"/>
+      </w:rPr>
+    </w:lvl>
+    <w:lvl w:ilvl="7" w:tplc="04090003" w:tentative="1">
+      <w:start w:val="1"/>
+      <w:numFmt w:val="bullet"/>
+      <w:lvlText w:val="o"/>
+      <w:lvlJc w:val="left"/>
+      <w:pPr>
+        <w:ind w:left="5760" w:hanging="360"/>
+      </w:pPr>
+      <w:rPr>
+        <w:rFonts w:ascii="Courier New" w:hAnsi="Courier New" w:cs="Courier New" w:hint="default"/>
+      </w:rPr>
+    </w:lvl>
+    <w:lvl w:ilvl="8" w:tplc="04090005" w:tentative="1">
+      <w:start w:val="1"/>
+      <w:numFmt w:val="bullet"/>
+      <w:lvlText w:val=""/>
+      <w:lvlJc w:val="left"/>
+      <w:pPr>
+        <w:ind w:left="6480" w:hanging="360"/>
+      </w:pPr>
+      <w:rPr>
+        <w:rFonts w:ascii="Wingdings" w:hAnsi="Wingdings" w:hint="default"/>
+      </w:rPr>
+    </w:lvl>
+  </w:abstractNum>
+  <w:abstractNum w:abstractNumId="5" w15:restartNumberingAfterBreak="0">
     <w:nsid w:val="2EC20F97"/>
     <w:multiLevelType w:val="hybridMultilevel"/>
     <w:tmpl w:val="9DFA2E26"/>
@@ -2275,7 +2966,7 @@
       </w:pPr>
     </w:lvl>
   </w:abstractNum>
-  <w:abstractNum w:abstractNumId="4" w15:restartNumberingAfterBreak="0">
+  <w:abstractNum w:abstractNumId="6" w15:restartNumberingAfterBreak="0">
     <w:nsid w:val="34A97D5D"/>
     <w:multiLevelType w:val="hybridMultilevel"/>
     <w:tmpl w:val="549AF5A0"/>
@@ -2387,7 +3078,7 @@
       </w:rPr>
     </w:lvl>
   </w:abstractNum>
-  <w:abstractNum w:abstractNumId="5" w15:restartNumberingAfterBreak="0">
+  <w:abstractNum w:abstractNumId="7" w15:restartNumberingAfterBreak="0">
     <w:nsid w:val="38432E3A"/>
     <w:multiLevelType w:val="hybridMultilevel"/>
     <w:tmpl w:val="57A4C222"/>
@@ -2473,7 +3164,7 @@
       </w:pPr>
     </w:lvl>
   </w:abstractNum>
-  <w:abstractNum w:abstractNumId="6" w15:restartNumberingAfterBreak="0">
+  <w:abstractNum w:abstractNumId="8" w15:restartNumberingAfterBreak="0">
     <w:nsid w:val="3FA13CFF"/>
     <w:multiLevelType w:val="hybridMultilevel"/>
     <w:tmpl w:val="3504623E"/>
@@ -2585,7 +3276,7 @@
       </w:rPr>
     </w:lvl>
   </w:abstractNum>
-  <w:abstractNum w:abstractNumId="7" w15:restartNumberingAfterBreak="0">
+  <w:abstractNum w:abstractNumId="9" w15:restartNumberingAfterBreak="0">
     <w:nsid w:val="407927D8"/>
     <w:multiLevelType w:val="hybridMultilevel"/>
     <w:tmpl w:val="A89261CC"/>
@@ -2698,7 +3389,7 @@
       </w:rPr>
     </w:lvl>
   </w:abstractNum>
-  <w:abstractNum w:abstractNumId="8" w15:restartNumberingAfterBreak="0">
+  <w:abstractNum w:abstractNumId="10" w15:restartNumberingAfterBreak="0">
     <w:nsid w:val="43682E61"/>
     <w:multiLevelType w:val="hybridMultilevel"/>
     <w:tmpl w:val="1646C808"/>
@@ -2784,7 +3475,7 @@
       </w:pPr>
     </w:lvl>
   </w:abstractNum>
-  <w:abstractNum w:abstractNumId="9" w15:restartNumberingAfterBreak="0">
+  <w:abstractNum w:abstractNumId="11" w15:restartNumberingAfterBreak="0">
     <w:nsid w:val="66D017BB"/>
     <w:multiLevelType w:val="multilevel"/>
     <w:tmpl w:val="B9884872"/>
@@ -2903,34 +3594,40 @@
     </w:lvl>
   </w:abstractNum>
   <w:num w:numId="1">
-    <w:abstractNumId w:val="4"/>
+    <w:abstractNumId w:val="6"/>
   </w:num>
   <w:num w:numId="2">
-    <w:abstractNumId w:val="3"/>
+    <w:abstractNumId w:val="5"/>
   </w:num>
   <w:num w:numId="3">
-    <w:abstractNumId w:val="8"/>
+    <w:abstractNumId w:val="10"/>
   </w:num>
   <w:num w:numId="4">
-    <w:abstractNumId w:val="5"/>
+    <w:abstractNumId w:val="7"/>
   </w:num>
   <w:num w:numId="5">
-    <w:abstractNumId w:val="9"/>
+    <w:abstractNumId w:val="11"/>
   </w:num>
   <w:num w:numId="6">
-    <w:abstractNumId w:val="6"/>
+    <w:abstractNumId w:val="8"/>
   </w:num>
   <w:num w:numId="7">
     <w:abstractNumId w:val="1"/>
   </w:num>
   <w:num w:numId="8">
-    <w:abstractNumId w:val="7"/>
+    <w:abstractNumId w:val="9"/>
   </w:num>
   <w:num w:numId="9">
-    <w:abstractNumId w:val="2"/>
+    <w:abstractNumId w:val="3"/>
   </w:num>
   <w:num w:numId="10">
     <w:abstractNumId w:val="0"/>
+  </w:num>
+  <w:num w:numId="11">
+    <w:abstractNumId w:val="4"/>
+  </w:num>
+  <w:num w:numId="12">
+    <w:abstractNumId w:val="2"/>
   </w:num>
 </w:numbering>
 </file>
@@ -3707,6 +4404,17 @@
     <w:uiPriority w:val="99"/>
     <w:rsid w:val="006B1033"/>
   </w:style>
+  <w:style w:type="character" w:styleId="Finomhivatkozs">
+    <w:name w:val="Subtle Reference"/>
+    <w:basedOn w:val="Bekezdsalapbettpusa"/>
+    <w:uiPriority w:val="31"/>
+    <w:qFormat/>
+    <w:rsid w:val="00D30697"/>
+    <w:rPr>
+      <w:smallCaps/>
+      <w:color w:val="5A5A5A" w:themeColor="text1" w:themeTint="A5"/>
+    </w:rPr>
+  </w:style>
 </w:styles>
 </file>
 
@@ -4121,7 +4829,7 @@
 </file>
 
 <file path=customXml/itemProps1.xml><?xml version="1.0" encoding="utf-8"?>
-<ds:datastoreItem xmlns:ds="http://schemas.openxmlformats.org/officeDocument/2006/customXml" ds:itemID="{ABC93D67-4A8E-4916-B1CE-0BE88556EB79}">
+<ds:datastoreItem xmlns:ds="http://schemas.openxmlformats.org/officeDocument/2006/customXml" ds:itemID="{56277E47-0725-4DB8-97F3-B37CA63C7063}">
   <ds:schemaRefs>
     <ds:schemaRef ds:uri="http://schemas.openxmlformats.org/officeDocument/2006/bibliography"/>
   </ds:schemaRefs>

</xml_diff>